<commit_message>
Mostrar elementos en el home, sliding
</commit_message>
<xml_diff>
--- a/PMDM02/Royecto pmdm02.docx
+++ b/PMDM02/Royecto pmdm02.docx
@@ -952,6 +952,12 @@
         </w:rPr>
         <w:t>acceder al modal desde el home</w:t>
       </w:r>
+      <w:r>
+        <w:rPr>
+          <w:rFonts w:cs="Times New Roman"/>
+        </w:rPr>
+        <w:t>.</w:t>
+      </w:r>
     </w:p>
     <w:p>
       <w:pPr>
@@ -973,6 +979,54 @@
           <w:rFonts w:cs="Times New Roman"/>
         </w:rPr>
         <w:t>para añadir una tarea</w:t>
+      </w:r>
+      <w:r>
+        <w:rPr>
+          <w:rFonts w:cs="Times New Roman"/>
+        </w:rPr>
+        <w:t>.</w:t>
+      </w:r>
+    </w:p>
+    <w:p>
+      <w:pPr>
+        <w:pStyle w:val="Prrafodelista"/>
+        <w:numPr>
+          <w:ilvl w:val="0"/>
+          <w:numId w:val="9"/>
+        </w:numPr>
+        <w:spacing w:after="210"/>
+        <w:ind w:left="0"/>
+        <w:jc w:val="both"/>
+        <w:rPr>
+          <w:rFonts w:cs="Times New Roman"/>
+        </w:rPr>
+      </w:pPr>
+      <w:r>
+        <w:rPr>
+          <w:rFonts w:cs="Times New Roman"/>
+        </w:rPr>
+        <w:t>Mostrar elementos en la vista Home.</w:t>
+      </w:r>
+    </w:p>
+    <w:p>
+      <w:pPr>
+        <w:pStyle w:val="Prrafodelista"/>
+        <w:numPr>
+          <w:ilvl w:val="0"/>
+          <w:numId w:val="9"/>
+        </w:numPr>
+        <w:spacing w:after="210"/>
+        <w:ind w:left="0"/>
+        <w:jc w:val="both"/>
+        <w:rPr>
+          <w:rFonts w:cs="Times New Roman"/>
+        </w:rPr>
+      </w:pPr>
+      <w:r>
+        <w:rPr>
+          <w:rFonts w:cs="Times New Roman"/>
+        </w:rPr>
+        <w:t>Añadir el Sliding con las funciones para eliminar y añadir elementos.</w:t>
       </w:r>
     </w:p>
     <w:p>
@@ -1590,7 +1644,7 @@
   <w:abstractNum w:abstractNumId="1">
     <w:nsid w:val="093D0E73"/>
     <w:multiLevelType w:val="hybridMultilevel"/>
-    <w:tmpl w:val="1B063C7E"/>
+    <w:tmpl w:val="050E3D1C"/>
     <w:lvl w:ilvl="0" w:tplc="0C0A0001">
       <w:start w:val="1"/>
       <w:numFmt w:val="bullet"/>
@@ -4475,7 +4529,7 @@
   <a:extraClrSchemeLst/>
   <a:extLst>
     <a:ext uri="{05A4C25C-085E-4340-85A3-A5531E510DB2}">
-      <thm15:themeFamily xmlns:thm15="http://schemas.microsoft.com/office/thememl/2012/main" xmlns="" name="Office Theme" id="{62F939B6-93AF-4DB8-9C6B-D6C7DFDC589F}" vid="{4A3C46E8-61CC-4603-A589-7422A47A8E4A}"/>
+      <thm15:themeFamily xmlns="" xmlns:thm15="http://schemas.microsoft.com/office/thememl/2012/main" name="Office Theme" id="{62F939B6-93AF-4DB8-9C6B-D6C7DFDC589F}" vid="{4A3C46E8-61CC-4603-A589-7422A47A8E4A}"/>
     </a:ext>
   </a:extLst>
 </a:theme>

</xml_diff>

<commit_message>
Delete terminado y update por terminar, se muestra en el modal
</commit_message>
<xml_diff>
--- a/PMDM02/Royecto pmdm02.docx
+++ b/PMDM02/Royecto pmdm02.docx
@@ -772,31 +772,29 @@
         </w:numPr>
         <w:spacing w:after="210"/>
         <w:ind w:left="15"/>
+        <w:jc w:val="both"/>
+        <w:rPr>
+          <w:rFonts w:cs="Times New Roman"/>
+        </w:rPr>
+      </w:pPr>
+      <w:r>
         <w:rPr>
           <w:rFonts w:ascii="Times New Roman" w:hAnsi="Times New Roman" w:cs="Times New Roman"/>
           <w:sz w:val="24"/>
           <w:szCs w:val="24"/>
         </w:rPr>
-      </w:pPr>
-      <w:r>
-        <w:rPr>
-          <w:rFonts w:ascii="Times New Roman" w:hAnsi="Times New Roman" w:cs="Times New Roman"/>
-          <w:sz w:val="24"/>
-          <w:szCs w:val="24"/>
-        </w:rPr>
         <w:t>Crear proyecto en el cli de ionic con el comando ionic serve listaTareas blank.</w:t>
       </w:r>
     </w:p>
     <w:p>
       <w:pPr>
-        <w:widowControl/>
+        <w:pStyle w:val="Prrafodelista"/>
         <w:numPr>
           <w:ilvl w:val="0"/>
           <w:numId w:val="9"/>
         </w:numPr>
-        <w:spacing w:after="210" w:line="276" w:lineRule="auto"/>
+        <w:spacing w:after="210"/>
         <w:ind w:left="15"/>
-        <w:contextualSpacing/>
         <w:jc w:val="both"/>
         <w:rPr>
           <w:rFonts w:cs="Times New Roman"/>
@@ -811,14 +809,13 @@
     </w:p>
     <w:p>
       <w:pPr>
-        <w:widowControl/>
+        <w:pStyle w:val="Prrafodelista"/>
         <w:numPr>
           <w:ilvl w:val="0"/>
           <w:numId w:val="9"/>
         </w:numPr>
-        <w:spacing w:after="210" w:line="276" w:lineRule="auto"/>
-        <w:ind w:left="15"/>
-        <w:contextualSpacing/>
+        <w:spacing w:after="210"/>
+        <w:ind w:left="0"/>
         <w:jc w:val="both"/>
         <w:rPr>
           <w:rFonts w:cs="Times New Roman"/>
@@ -839,14 +836,13 @@
     </w:p>
     <w:p>
       <w:pPr>
-        <w:widowControl/>
+        <w:pStyle w:val="Prrafodelista"/>
         <w:numPr>
           <w:ilvl w:val="0"/>
           <w:numId w:val="9"/>
         </w:numPr>
-        <w:spacing w:after="210" w:line="276" w:lineRule="auto"/>
+        <w:spacing w:after="210"/>
         <w:ind w:left="0"/>
-        <w:contextualSpacing/>
         <w:jc w:val="both"/>
         <w:rPr>
           <w:rFonts w:cs="Times New Roman"/>
@@ -861,14 +857,13 @@
     </w:p>
     <w:p>
       <w:pPr>
-        <w:widowControl/>
+        <w:pStyle w:val="Prrafodelista"/>
         <w:numPr>
           <w:ilvl w:val="0"/>
           <w:numId w:val="9"/>
         </w:numPr>
-        <w:spacing w:after="210" w:line="276" w:lineRule="auto"/>
+        <w:spacing w:after="210"/>
         <w:ind w:left="0"/>
-        <w:contextualSpacing/>
         <w:jc w:val="both"/>
         <w:rPr>
           <w:rFonts w:cs="Times New Roman"/>
@@ -883,14 +878,13 @@
     </w:p>
     <w:p>
       <w:pPr>
-        <w:widowControl/>
+        <w:pStyle w:val="Prrafodelista"/>
         <w:numPr>
           <w:ilvl w:val="0"/>
           <w:numId w:val="9"/>
         </w:numPr>
-        <w:spacing w:after="210" w:line="276" w:lineRule="auto"/>
+        <w:spacing w:after="210"/>
         <w:ind w:left="0"/>
-        <w:contextualSpacing/>
         <w:jc w:val="both"/>
         <w:rPr>
           <w:rFonts w:cs="Times New Roman"/>
@@ -905,14 +899,13 @@
     </w:p>
     <w:p>
       <w:pPr>
-        <w:widowControl/>
+        <w:pStyle w:val="Prrafodelista"/>
         <w:numPr>
           <w:ilvl w:val="0"/>
           <w:numId w:val="9"/>
         </w:numPr>
-        <w:spacing w:after="210" w:line="276" w:lineRule="auto"/>
+        <w:spacing w:after="210"/>
         <w:ind w:left="0"/>
-        <w:contextualSpacing/>
         <w:jc w:val="both"/>
         <w:rPr>
           <w:rFonts w:cs="Times New Roman"/>
@@ -1028,6 +1021,84 @@
         </w:rPr>
         <w:t>Añadir el Sliding con las funciones para eliminar y añadir elementos.</w:t>
       </w:r>
+    </w:p>
+    <w:p>
+      <w:pPr>
+        <w:pStyle w:val="Prrafodelista"/>
+        <w:numPr>
+          <w:ilvl w:val="0"/>
+          <w:numId w:val="9"/>
+        </w:numPr>
+        <w:spacing w:after="210"/>
+        <w:ind w:left="0"/>
+        <w:jc w:val="both"/>
+        <w:rPr>
+          <w:rFonts w:cs="Times New Roman"/>
+        </w:rPr>
+      </w:pPr>
+      <w:r>
+        <w:rPr>
+          <w:rFonts w:cs="Times New Roman"/>
+        </w:rPr>
+        <w:t>Crear el método en el servicio para eliminar y modificar elementos.</w:t>
+      </w:r>
+    </w:p>
+    <w:p>
+      <w:pPr>
+        <w:pStyle w:val="Prrafodelista"/>
+        <w:numPr>
+          <w:ilvl w:val="0"/>
+          <w:numId w:val="9"/>
+        </w:numPr>
+        <w:spacing w:after="210"/>
+        <w:ind w:left="0"/>
+        <w:jc w:val="both"/>
+        <w:rPr>
+          <w:rFonts w:cs="Times New Roman"/>
+        </w:rPr>
+      </w:pPr>
+      <w:r>
+        <w:rPr>
+          <w:rFonts w:cs="Times New Roman"/>
+        </w:rPr>
+        <w:t>Eliminar y modificar elementos desde el home.</w:t>
+      </w:r>
+    </w:p>
+    <w:p>
+      <w:pPr>
+        <w:pStyle w:val="Prrafodelista"/>
+        <w:numPr>
+          <w:ilvl w:val="0"/>
+          <w:numId w:val="9"/>
+        </w:numPr>
+        <w:spacing w:after="210"/>
+        <w:ind w:left="0"/>
+        <w:jc w:val="both"/>
+        <w:rPr>
+          <w:rFonts w:cs="Times New Roman"/>
+        </w:rPr>
+      </w:pPr>
+      <w:r>
+        <w:rPr>
+          <w:rFonts w:cs="Times New Roman"/>
+        </w:rPr>
+        <w:t>Modificaciones en el Modal para poder usarlo para actualizar y para añadir.</w:t>
+      </w:r>
+    </w:p>
+    <w:p>
+      <w:pPr>
+        <w:pStyle w:val="Prrafodelista"/>
+        <w:numPr>
+          <w:ilvl w:val="0"/>
+          <w:numId w:val="9"/>
+        </w:numPr>
+        <w:spacing w:after="210"/>
+        <w:ind w:left="0"/>
+        <w:jc w:val="both"/>
+        <w:rPr>
+          <w:rFonts w:cs="Times New Roman"/>
+        </w:rPr>
+      </w:pPr>
     </w:p>
     <w:p>
       <w:pPr>
@@ -4529,7 +4600,7 @@
   <a:extraClrSchemeLst/>
   <a:extLst>
     <a:ext uri="{05A4C25C-085E-4340-85A3-A5531E510DB2}">
-      <thm15:themeFamily xmlns="" xmlns:thm15="http://schemas.microsoft.com/office/thememl/2012/main" name="Office Theme" id="{62F939B6-93AF-4DB8-9C6B-D6C7DFDC589F}" vid="{4A3C46E8-61CC-4603-A589-7422A47A8E4A}"/>
+      <thm15:themeFamily xmlns:thm15="http://schemas.microsoft.com/office/thememl/2012/main" xmlns="" name="Office Theme" id="{62F939B6-93AF-4DB8-9C6B-D6C7DFDC589F}" vid="{4A3C46E8-61CC-4603-A589-7422A47A8E4A}"/>
     </a:ext>
   </a:extLst>
 </a:theme>

</xml_diff>

<commit_message>
Solucionado errores en add y update, falta actualización sin repetir
</commit_message>
<xml_diff>
--- a/PMDM02/Royecto pmdm02.docx
+++ b/PMDM02/Royecto pmdm02.docx
@@ -1099,6 +1099,12 @@
           <w:rFonts w:cs="Times New Roman"/>
         </w:rPr>
       </w:pPr>
+      <w:r>
+        <w:rPr>
+          <w:rFonts w:cs="Times New Roman"/>
+        </w:rPr>
+        <w:t>Función para ver si hay tareas terminadas, creado en el servicio.</w:t>
+      </w:r>
     </w:p>
     <w:p>
       <w:pPr>
@@ -4600,7 +4606,7 @@
   <a:extraClrSchemeLst/>
   <a:extLst>
     <a:ext uri="{05A4C25C-085E-4340-85A3-A5531E510DB2}">
-      <thm15:themeFamily xmlns:thm15="http://schemas.microsoft.com/office/thememl/2012/main" xmlns="" name="Office Theme" id="{62F939B6-93AF-4DB8-9C6B-D6C7DFDC589F}" vid="{4A3C46E8-61CC-4603-A589-7422A47A8E4A}"/>
+      <thm15:themeFamily xmlns="" xmlns:thm15="http://schemas.microsoft.com/office/thememl/2012/main" name="Office Theme" id="{62F939B6-93AF-4DB8-9C6B-D6C7DFDC589F}" vid="{4A3C46E8-61CC-4603-A589-7422A47A8E4A}"/>
     </a:ext>
   </a:extLst>
 </a:theme>

</xml_diff>

<commit_message>
Añadido filtro para ordenar las tareas por importantes primero
</commit_message>
<xml_diff>
--- a/PMDM02/Royecto pmdm02.docx
+++ b/PMDM02/Royecto pmdm02.docx
@@ -915,63 +915,31 @@
         <w:rPr>
           <w:rFonts w:cs="Times New Roman"/>
         </w:rPr>
-        <w:t xml:space="preserve">Crear los métodos </w:t>
-      </w:r>
-    </w:p>
-    <w:p>
-      <w:pPr>
-        <w:widowControl/>
-        <w:numPr>
-          <w:ilvl w:val="0"/>
-          <w:numId w:val="9"/>
-        </w:numPr>
-        <w:spacing w:after="210" w:line="276" w:lineRule="auto"/>
-        <w:ind w:left="1843"/>
-        <w:contextualSpacing/>
-        <w:jc w:val="both"/>
+        <w:t xml:space="preserve">Crear </w:t>
+      </w:r>
+      <w:r>
         <w:rPr>
           <w:rFonts w:cs="Times New Roman"/>
         </w:rPr>
-      </w:pPr>
+        <w:t xml:space="preserve"> método</w:t>
+      </w:r>
       <w:r>
         <w:rPr>
           <w:rFonts w:cs="Times New Roman"/>
         </w:rPr>
-        <w:t xml:space="preserve">para </w:t>
+        <w:t xml:space="preserve"> </w:t>
       </w:r>
       <w:r>
         <w:rPr>
           <w:rFonts w:cs="Times New Roman"/>
         </w:rPr>
-        <w:t>acceder al modal desde el home</w:t>
+        <w:t xml:space="preserve"> </w:t>
       </w:r>
       <w:r>
         <w:rPr>
           <w:rFonts w:cs="Times New Roman"/>
         </w:rPr>
-        <w:t>.</w:t>
-      </w:r>
-    </w:p>
-    <w:p>
-      <w:pPr>
-        <w:widowControl/>
-        <w:numPr>
-          <w:ilvl w:val="0"/>
-          <w:numId w:val="9"/>
-        </w:numPr>
-        <w:spacing w:after="210" w:line="276" w:lineRule="auto"/>
-        <w:ind w:left="1843"/>
-        <w:contextualSpacing/>
-        <w:jc w:val="both"/>
-        <w:rPr>
-          <w:rFonts w:cs="Times New Roman"/>
-        </w:rPr>
-      </w:pPr>
-      <w:r>
-        <w:rPr>
-          <w:rFonts w:cs="Times New Roman"/>
-        </w:rPr>
-        <w:t>para añadir una tarea</w:t>
+        <w:t>para acceder al modal desde el home</w:t>
       </w:r>
       <w:r>
         <w:rPr>
@@ -998,7 +966,19 @@
         <w:rPr>
           <w:rFonts w:cs="Times New Roman"/>
         </w:rPr>
-        <w:t>Mostrar elementos en la vista Home.</w:t>
+        <w:t xml:space="preserve">Crear método </w:t>
+      </w:r>
+      <w:r>
+        <w:rPr>
+          <w:rFonts w:cs="Times New Roman"/>
+        </w:rPr>
+        <w:t>para añadir una tarea</w:t>
+      </w:r>
+      <w:r>
+        <w:rPr>
+          <w:rFonts w:cs="Times New Roman"/>
+        </w:rPr>
+        <w:t>.</w:t>
       </w:r>
     </w:p>
     <w:p>
@@ -1019,7 +999,7 @@
         <w:rPr>
           <w:rFonts w:cs="Times New Roman"/>
         </w:rPr>
-        <w:t>Añadir el Sliding con las funciones para eliminar y añadir elementos.</w:t>
+        <w:t>Mostrar elementos en la vista Home.</w:t>
       </w:r>
     </w:p>
     <w:p>
@@ -1040,7 +1020,7 @@
         <w:rPr>
           <w:rFonts w:cs="Times New Roman"/>
         </w:rPr>
-        <w:t>Crear el método en el servicio para eliminar y modificar elementos.</w:t>
+        <w:t>Añadir el Sliding con las funciones para eliminar y añadir elementos.</w:t>
       </w:r>
     </w:p>
     <w:p>
@@ -1061,7 +1041,7 @@
         <w:rPr>
           <w:rFonts w:cs="Times New Roman"/>
         </w:rPr>
-        <w:t>Eliminar y modificar elementos desde el home.</w:t>
+        <w:t>Crear el método en el servicio para eliminar y modificar elementos.</w:t>
       </w:r>
     </w:p>
     <w:p>
@@ -1082,7 +1062,7 @@
         <w:rPr>
           <w:rFonts w:cs="Times New Roman"/>
         </w:rPr>
-        <w:t>Modificaciones en el Modal para poder usarlo para actualizar y para añadir.</w:t>
+        <w:t>Eliminar y modificar elementos desde el home.</w:t>
       </w:r>
     </w:p>
     <w:p>
@@ -1103,7 +1083,49 @@
         <w:rPr>
           <w:rFonts w:cs="Times New Roman"/>
         </w:rPr>
+        <w:t>Modificaciones en el Modal para poder usarlo para actualizar y para añadir.</w:t>
+      </w:r>
+    </w:p>
+    <w:p>
+      <w:pPr>
+        <w:pStyle w:val="Prrafodelista"/>
+        <w:numPr>
+          <w:ilvl w:val="0"/>
+          <w:numId w:val="9"/>
+        </w:numPr>
+        <w:spacing w:after="210"/>
+        <w:ind w:left="0"/>
+        <w:jc w:val="both"/>
+        <w:rPr>
+          <w:rFonts w:cs="Times New Roman"/>
+        </w:rPr>
+      </w:pPr>
+      <w:r>
+        <w:rPr>
+          <w:rFonts w:cs="Times New Roman"/>
+        </w:rPr>
         <w:t>Función para ver si hay tareas terminadas, creado en el servicio.</w:t>
+      </w:r>
+    </w:p>
+    <w:p>
+      <w:pPr>
+        <w:pStyle w:val="Prrafodelista"/>
+        <w:numPr>
+          <w:ilvl w:val="0"/>
+          <w:numId w:val="9"/>
+        </w:numPr>
+        <w:spacing w:after="210"/>
+        <w:ind w:left="0"/>
+        <w:jc w:val="both"/>
+        <w:rPr>
+          <w:rFonts w:cs="Times New Roman"/>
+        </w:rPr>
+      </w:pPr>
+      <w:r>
+        <w:rPr>
+          <w:rFonts w:cs="Times New Roman"/>
+        </w:rPr>
+        <w:t>Crear pipe para ordenar los importantes primero.</w:t>
       </w:r>
     </w:p>
     <w:p>
@@ -4606,7 +4628,7 @@
   <a:extraClrSchemeLst/>
   <a:extLst>
     <a:ext uri="{05A4C25C-085E-4340-85A3-A5531E510DB2}">
-      <thm15:themeFamily xmlns="" xmlns:thm15="http://schemas.microsoft.com/office/thememl/2012/main" name="Office Theme" id="{62F939B6-93AF-4DB8-9C6B-D6C7DFDC589F}" vid="{4A3C46E8-61CC-4603-A589-7422A47A8E4A}"/>
+      <thm15:themeFamily xmlns:thm15="http://schemas.microsoft.com/office/thememl/2012/main" xmlns="" name="Office Theme" id="{62F939B6-93AF-4DB8-9C6B-D6C7DFDC589F}" vid="{4A3C46E8-61CC-4603-A589-7422A47A8E4A}"/>
     </a:ext>
   </a:extLst>
 </a:theme>

</xml_diff>

<commit_message>
Terminado con problemas en el toast
</commit_message>
<xml_diff>
--- a/PMDM02/Royecto pmdm02.docx
+++ b/PMDM02/Royecto pmdm02.docx
@@ -1130,6 +1130,48 @@
     </w:p>
     <w:p>
       <w:pPr>
+        <w:pStyle w:val="Prrafodelista"/>
+        <w:numPr>
+          <w:ilvl w:val="0"/>
+          <w:numId w:val="9"/>
+        </w:numPr>
+        <w:spacing w:after="210"/>
+        <w:ind w:left="0"/>
+        <w:jc w:val="both"/>
+        <w:rPr>
+          <w:rFonts w:cs="Times New Roman"/>
+        </w:rPr>
+      </w:pPr>
+      <w:r>
+        <w:rPr>
+          <w:rFonts w:cs="Times New Roman"/>
+        </w:rPr>
+        <w:t>Correcciones en actualizar tarea.</w:t>
+      </w:r>
+    </w:p>
+    <w:p>
+      <w:pPr>
+        <w:pStyle w:val="Prrafodelista"/>
+        <w:numPr>
+          <w:ilvl w:val="0"/>
+          <w:numId w:val="9"/>
+        </w:numPr>
+        <w:spacing w:after="210"/>
+        <w:ind w:left="0"/>
+        <w:jc w:val="both"/>
+        <w:rPr>
+          <w:rFonts w:cs="Times New Roman"/>
+        </w:rPr>
+      </w:pPr>
+      <w:r>
+        <w:rPr>
+          <w:rFonts w:cs="Times New Roman"/>
+        </w:rPr>
+        <w:t>Añadida función para mostrar toast.</w:t>
+      </w:r>
+    </w:p>
+    <w:p>
+      <w:pPr>
         <w:widowControl/>
         <w:spacing w:after="210" w:line="276" w:lineRule="auto"/>
         <w:contextualSpacing/>
@@ -1152,6 +1194,396 @@
         <w:t>AUTOEVALUACIÓN</w:t>
       </w:r>
     </w:p>
+    <w:tbl>
+      <w:tblPr>
+        <w:tblW w:w="0" w:type="auto"/>
+        <w:tblCellSpacing w:w="15" w:type="dxa"/>
+        <w:tblInd w:w="-381" w:type="dxa"/>
+        <w:tblCellMar>
+          <w:top w:w="15" w:type="dxa"/>
+          <w:left w:w="15" w:type="dxa"/>
+          <w:bottom w:w="15" w:type="dxa"/>
+          <w:right w:w="15" w:type="dxa"/>
+        </w:tblCellMar>
+        <w:tblLook w:val="04A0"/>
+      </w:tblPr>
+      <w:tblGrid>
+        <w:gridCol w:w="10065"/>
+        <w:gridCol w:w="851"/>
+      </w:tblGrid>
+      <w:tr>
+        <w:trPr>
+          <w:tblCellSpacing w:w="15" w:type="dxa"/>
+        </w:trPr>
+        <w:tc>
+          <w:tcPr>
+            <w:tcW w:w="10020" w:type="dxa"/>
+            <w:vAlign w:val="center"/>
+            <w:hideMark/>
+          </w:tcPr>
+          <w:p>
+            <w:pPr>
+              <w:widowControl/>
+              <w:ind w:left="-284"/>
+              <w:jc w:val="center"/>
+              <w:rPr>
+                <w:rFonts w:eastAsia="Times New Roman" w:cs="Times New Roman"/>
+                <w:b/>
+                <w:bCs/>
+                <w:kern w:val="0"/>
+                <w:lang w:eastAsia="es-ES" w:bidi="ar-SA"/>
+              </w:rPr>
+            </w:pPr>
+            <w:r>
+              <w:rPr>
+                <w:rFonts w:eastAsia="Times New Roman" w:cs="Times New Roman"/>
+                <w:b/>
+                <w:bCs/>
+                <w:kern w:val="0"/>
+                <w:lang w:eastAsia="es-ES" w:bidi="ar-SA"/>
+              </w:rPr>
+              <w:t>La aplicación permite añadir tareas y marcarlas como finalizadas o no finalizadas (Título, lista tareas pendientes, lista tareas realizadas y cabecera, FAB y la gestión de los eventos)</w:t>
+            </w:r>
+          </w:p>
+        </w:tc>
+        <w:tc>
+          <w:tcPr>
+            <w:tcW w:w="806" w:type="dxa"/>
+            <w:vAlign w:val="center"/>
+            <w:hideMark/>
+          </w:tcPr>
+          <w:p>
+            <w:pPr>
+              <w:widowControl/>
+              <w:ind w:left="-284"/>
+              <w:rPr>
+                <w:rFonts w:eastAsia="Times New Roman" w:cs="Times New Roman"/>
+                <w:kern w:val="0"/>
+                <w:lang w:eastAsia="es-ES" w:bidi="ar-SA"/>
+              </w:rPr>
+            </w:pPr>
+            <w:r>
+              <w:rPr>
+                <w:rFonts w:eastAsia="Times New Roman" w:cs="Times New Roman"/>
+                <w:kern w:val="0"/>
+                <w:lang w:eastAsia="es-ES" w:bidi="ar-SA"/>
+              </w:rPr>
+              <w:t>7,00</w:t>
+            </w:r>
+          </w:p>
+        </w:tc>
+      </w:tr>
+      <w:tr>
+        <w:trPr>
+          <w:tblCellSpacing w:w="15" w:type="dxa"/>
+        </w:trPr>
+        <w:tc>
+          <w:tcPr>
+            <w:tcW w:w="10020" w:type="dxa"/>
+            <w:vAlign w:val="center"/>
+            <w:hideMark/>
+          </w:tcPr>
+          <w:p>
+            <w:pPr>
+              <w:widowControl/>
+              <w:ind w:left="-284"/>
+              <w:jc w:val="center"/>
+              <w:rPr>
+                <w:rFonts w:eastAsia="Times New Roman" w:cs="Times New Roman"/>
+                <w:b/>
+                <w:bCs/>
+                <w:kern w:val="0"/>
+                <w:lang w:eastAsia="es-ES" w:bidi="ar-SA"/>
+              </w:rPr>
+            </w:pPr>
+            <w:r>
+              <w:rPr>
+                <w:rFonts w:eastAsia="Times New Roman" w:cs="Times New Roman"/>
+                <w:b/>
+                <w:bCs/>
+                <w:kern w:val="0"/>
+                <w:lang w:eastAsia="es-ES" w:bidi="ar-SA"/>
+              </w:rPr>
+              <w:t>La aplicación permite editar tareas</w:t>
+            </w:r>
+          </w:p>
+        </w:tc>
+        <w:tc>
+          <w:tcPr>
+            <w:tcW w:w="806" w:type="dxa"/>
+            <w:vAlign w:val="center"/>
+            <w:hideMark/>
+          </w:tcPr>
+          <w:p>
+            <w:pPr>
+              <w:widowControl/>
+              <w:ind w:left="-284"/>
+              <w:rPr>
+                <w:rFonts w:eastAsia="Times New Roman" w:cs="Times New Roman"/>
+                <w:kern w:val="0"/>
+                <w:lang w:eastAsia="es-ES" w:bidi="ar-SA"/>
+              </w:rPr>
+            </w:pPr>
+            <w:r>
+              <w:rPr>
+                <w:rFonts w:eastAsia="Times New Roman" w:cs="Times New Roman"/>
+                <w:kern w:val="0"/>
+                <w:lang w:eastAsia="es-ES" w:bidi="ar-SA"/>
+              </w:rPr>
+              <w:t>2,00</w:t>
+            </w:r>
+          </w:p>
+        </w:tc>
+      </w:tr>
+      <w:tr>
+        <w:trPr>
+          <w:tblCellSpacing w:w="15" w:type="dxa"/>
+        </w:trPr>
+        <w:tc>
+          <w:tcPr>
+            <w:tcW w:w="10020" w:type="dxa"/>
+            <w:vAlign w:val="center"/>
+            <w:hideMark/>
+          </w:tcPr>
+          <w:p>
+            <w:pPr>
+              <w:widowControl/>
+              <w:ind w:left="-284"/>
+              <w:jc w:val="center"/>
+              <w:rPr>
+                <w:rFonts w:eastAsia="Times New Roman" w:cs="Times New Roman"/>
+                <w:b/>
+                <w:bCs/>
+                <w:kern w:val="0"/>
+                <w:lang w:eastAsia="es-ES" w:bidi="ar-SA"/>
+              </w:rPr>
+            </w:pPr>
+            <w:r>
+              <w:rPr>
+                <w:rFonts w:eastAsia="Times New Roman" w:cs="Times New Roman"/>
+                <w:b/>
+                <w:bCs/>
+                <w:kern w:val="0"/>
+                <w:lang w:eastAsia="es-ES" w:bidi="ar-SA"/>
+              </w:rPr>
+              <w:t>La aplicación permite borrar tareas</w:t>
+            </w:r>
+          </w:p>
+        </w:tc>
+        <w:tc>
+          <w:tcPr>
+            <w:tcW w:w="806" w:type="dxa"/>
+            <w:vAlign w:val="center"/>
+            <w:hideMark/>
+          </w:tcPr>
+          <w:p>
+            <w:pPr>
+              <w:widowControl/>
+              <w:ind w:left="-284"/>
+              <w:rPr>
+                <w:rFonts w:eastAsia="Times New Roman" w:cs="Times New Roman"/>
+                <w:kern w:val="0"/>
+                <w:lang w:eastAsia="es-ES" w:bidi="ar-SA"/>
+              </w:rPr>
+            </w:pPr>
+            <w:r>
+              <w:rPr>
+                <w:rFonts w:eastAsia="Times New Roman" w:cs="Times New Roman"/>
+                <w:kern w:val="0"/>
+                <w:lang w:eastAsia="es-ES" w:bidi="ar-SA"/>
+              </w:rPr>
+              <w:t>1,00</w:t>
+            </w:r>
+          </w:p>
+        </w:tc>
+      </w:tr>
+      <w:tr>
+        <w:trPr>
+          <w:tblCellSpacing w:w="15" w:type="dxa"/>
+        </w:trPr>
+        <w:tc>
+          <w:tcPr>
+            <w:tcW w:w="10020" w:type="dxa"/>
+            <w:vAlign w:val="center"/>
+            <w:hideMark/>
+          </w:tcPr>
+          <w:p>
+            <w:pPr>
+              <w:widowControl/>
+              <w:ind w:left="-284"/>
+              <w:jc w:val="center"/>
+              <w:rPr>
+                <w:rFonts w:eastAsia="Times New Roman" w:cs="Times New Roman"/>
+                <w:b/>
+                <w:bCs/>
+                <w:kern w:val="0"/>
+                <w:lang w:eastAsia="es-ES" w:bidi="ar-SA"/>
+              </w:rPr>
+            </w:pPr>
+            <w:r>
+              <w:rPr>
+                <w:rFonts w:eastAsia="Times New Roman" w:cs="Times New Roman"/>
+                <w:b/>
+                <w:bCs/>
+                <w:kern w:val="0"/>
+                <w:lang w:eastAsia="es-ES" w:bidi="ar-SA"/>
+              </w:rPr>
+              <w:t>Se han añadidos estilos (extra)</w:t>
+            </w:r>
+          </w:p>
+        </w:tc>
+        <w:tc>
+          <w:tcPr>
+            <w:tcW w:w="806" w:type="dxa"/>
+            <w:vAlign w:val="center"/>
+            <w:hideMark/>
+          </w:tcPr>
+          <w:p>
+            <w:pPr>
+              <w:widowControl/>
+              <w:ind w:left="-284"/>
+              <w:rPr>
+                <w:rFonts w:eastAsia="Times New Roman" w:cs="Times New Roman"/>
+                <w:kern w:val="0"/>
+                <w:lang w:eastAsia="es-ES" w:bidi="ar-SA"/>
+              </w:rPr>
+            </w:pPr>
+            <w:r>
+              <w:rPr>
+                <w:rFonts w:eastAsia="Times New Roman" w:cs="Times New Roman"/>
+                <w:kern w:val="0"/>
+                <w:lang w:eastAsia="es-ES" w:bidi="ar-SA"/>
+              </w:rPr>
+              <w:t>2,00</w:t>
+            </w:r>
+          </w:p>
+        </w:tc>
+      </w:tr>
+      <w:tr>
+        <w:trPr>
+          <w:tblCellSpacing w:w="15" w:type="dxa"/>
+        </w:trPr>
+        <w:tc>
+          <w:tcPr>
+            <w:tcW w:w="10020" w:type="dxa"/>
+            <w:vAlign w:val="center"/>
+            <w:hideMark/>
+          </w:tcPr>
+          <w:p>
+            <w:pPr>
+              <w:widowControl/>
+              <w:ind w:left="-284"/>
+              <w:jc w:val="center"/>
+              <w:rPr>
+                <w:rFonts w:eastAsia="Times New Roman" w:cs="Times New Roman"/>
+                <w:b/>
+                <w:bCs/>
+                <w:kern w:val="0"/>
+                <w:lang w:eastAsia="es-ES" w:bidi="ar-SA"/>
+              </w:rPr>
+            </w:pPr>
+            <w:r>
+              <w:rPr>
+                <w:rFonts w:eastAsia="Times New Roman" w:cs="Times New Roman"/>
+                <w:b/>
+                <w:bCs/>
+                <w:kern w:val="0"/>
+                <w:lang w:eastAsia="es-ES" w:bidi="ar-SA"/>
+              </w:rPr>
+              <w:t>Las operaciones con arrays se han realizado utilizando push o splice.</w:t>
+            </w:r>
+          </w:p>
+        </w:tc>
+        <w:tc>
+          <w:tcPr>
+            <w:tcW w:w="806" w:type="dxa"/>
+            <w:vAlign w:val="center"/>
+            <w:hideMark/>
+          </w:tcPr>
+          <w:p>
+            <w:pPr>
+              <w:widowControl/>
+              <w:ind w:left="-284"/>
+              <w:rPr>
+                <w:rFonts w:eastAsia="Times New Roman" w:cs="Times New Roman"/>
+                <w:kern w:val="0"/>
+                <w:lang w:eastAsia="es-ES" w:bidi="ar-SA"/>
+              </w:rPr>
+            </w:pPr>
+            <w:r>
+              <w:rPr>
+                <w:rFonts w:eastAsia="Times New Roman" w:cs="Times New Roman"/>
+                <w:kern w:val="0"/>
+                <w:lang w:eastAsia="es-ES" w:bidi="ar-SA"/>
+              </w:rPr>
+              <w:t>-2,00</w:t>
+            </w:r>
+          </w:p>
+        </w:tc>
+      </w:tr>
+      <w:tr>
+        <w:trPr>
+          <w:tblCellSpacing w:w="15" w:type="dxa"/>
+        </w:trPr>
+        <w:tc>
+          <w:tcPr>
+            <w:tcW w:w="10020" w:type="dxa"/>
+            <w:vAlign w:val="center"/>
+            <w:hideMark/>
+          </w:tcPr>
+          <w:p>
+            <w:pPr>
+              <w:widowControl/>
+              <w:ind w:left="-284"/>
+              <w:jc w:val="center"/>
+              <w:rPr>
+                <w:rFonts w:eastAsia="Times New Roman" w:cs="Times New Roman"/>
+                <w:b/>
+                <w:bCs/>
+                <w:kern w:val="0"/>
+                <w:lang w:eastAsia="es-ES" w:bidi="ar-SA"/>
+              </w:rPr>
+            </w:pPr>
+            <w:r>
+              <w:rPr>
+                <w:rFonts w:eastAsia="Times New Roman" w:cs="Times New Roman"/>
+                <w:b/>
+                <w:bCs/>
+                <w:kern w:val="0"/>
+                <w:lang w:eastAsia="es-ES" w:bidi="ar-SA"/>
+              </w:rPr>
+              <w:t>No se ha entregado el informe explicativo.</w:t>
+            </w:r>
+          </w:p>
+        </w:tc>
+        <w:tc>
+          <w:tcPr>
+            <w:tcW w:w="806" w:type="dxa"/>
+            <w:vAlign w:val="center"/>
+            <w:hideMark/>
+          </w:tcPr>
+          <w:p>
+            <w:pPr>
+              <w:widowControl/>
+              <w:ind w:left="-284"/>
+              <w:rPr>
+                <w:rFonts w:eastAsia="Times New Roman" w:cs="Times New Roman"/>
+                <w:kern w:val="0"/>
+                <w:lang w:eastAsia="es-ES" w:bidi="ar-SA"/>
+              </w:rPr>
+            </w:pPr>
+            <w:r>
+              <w:rPr>
+                <w:rFonts w:eastAsia="Times New Roman" w:cs="Times New Roman"/>
+                <w:kern w:val="0"/>
+                <w:lang w:eastAsia="es-ES" w:bidi="ar-SA"/>
+              </w:rPr>
+              <w:t>-3,00</w:t>
+            </w:r>
+          </w:p>
+        </w:tc>
+      </w:tr>
+    </w:tbl>
     <w:p>
       <w:pPr>
         <w:pStyle w:val="textogeneral"/>
@@ -1162,6 +1594,7 @@
         <w:pStyle w:val="Ttulo1"/>
       </w:pPr>
       <w:r>
+        <w:lastRenderedPageBreak/>
         <w:t>BIBLIOGRAFÍA</w:t>
       </w:r>
     </w:p>
@@ -4628,7 +5061,7 @@
   <a:extraClrSchemeLst/>
   <a:extLst>
     <a:ext uri="{05A4C25C-085E-4340-85A3-A5531E510DB2}">
-      <thm15:themeFamily xmlns:thm15="http://schemas.microsoft.com/office/thememl/2012/main" xmlns="" name="Office Theme" id="{62F939B6-93AF-4DB8-9C6B-D6C7DFDC589F}" vid="{4A3C46E8-61CC-4603-A589-7422A47A8E4A}"/>
+      <thm15:themeFamily xmlns="" xmlns:thm15="http://schemas.microsoft.com/office/thememl/2012/main" name="Office Theme" id="{62F939B6-93AF-4DB8-9C6B-D6C7DFDC589F}" vid="{4A3C46E8-61CC-4603-A589-7422A47A8E4A}"/>
     </a:ext>
   </a:extLst>
 </a:theme>

</xml_diff>

<commit_message>
Corregido todos los errores de condiciones en el toast
</commit_message>
<xml_diff>
--- a/PMDM02/Royecto pmdm02.docx
+++ b/PMDM02/Royecto pmdm02.docx
@@ -733,452 +733,975 @@
     </w:p>
     <w:p>
       <w:pPr>
+        <w:spacing w:after="210"/>
+        <w:jc w:val="both"/>
+        <w:rPr>
+          <w:rFonts w:eastAsiaTheme="minorHAnsi" w:cs="Times New Roman"/>
+          <w:kern w:val="0"/>
+          <w:sz w:val="22"/>
+          <w:szCs w:val="22"/>
+          <w:lang w:eastAsia="en-US" w:bidi="ar-SA"/>
+        </w:rPr>
+      </w:pPr>
+      <w:r>
+        <w:rPr>
+          <w:rFonts w:eastAsiaTheme="minorHAnsi" w:cs="Times New Roman"/>
+          <w:kern w:val="0"/>
+          <w:sz w:val="22"/>
+          <w:szCs w:val="22"/>
+          <w:lang w:eastAsia="en-US" w:bidi="ar-SA"/>
+        </w:rPr>
+        <w:t>Informe Lista Tareas</w:t>
+      </w:r>
+    </w:p>
+    <w:p>
+      <w:pPr>
+        <w:spacing w:after="210"/>
+        <w:jc w:val="both"/>
+        <w:rPr>
+          <w:rFonts w:eastAsiaTheme="minorHAnsi" w:cs="Times New Roman"/>
+          <w:kern w:val="0"/>
+          <w:sz w:val="22"/>
+          <w:szCs w:val="22"/>
+          <w:lang w:eastAsia="en-US" w:bidi="ar-SA"/>
+        </w:rPr>
+      </w:pPr>
+    </w:p>
+    <w:p>
+      <w:pPr>
+        <w:spacing w:after="210"/>
+        <w:jc w:val="both"/>
+        <w:rPr>
+          <w:rFonts w:eastAsiaTheme="minorHAnsi" w:cs="Times New Roman"/>
+          <w:kern w:val="0"/>
+          <w:sz w:val="22"/>
+          <w:szCs w:val="22"/>
+          <w:lang w:eastAsia="en-US" w:bidi="ar-SA"/>
+        </w:rPr>
+      </w:pPr>
+      <w:r>
+        <w:rPr>
+          <w:rFonts w:eastAsiaTheme="minorHAnsi" w:cs="Times New Roman"/>
+          <w:kern w:val="0"/>
+          <w:sz w:val="22"/>
+          <w:szCs w:val="22"/>
+          <w:lang w:eastAsia="en-US" w:bidi="ar-SA"/>
+        </w:rPr>
+        <w:t>Crear proyecto en el cli de ionic con el comando ionic serve listaTareas blank.</w:t>
+      </w:r>
+    </w:p>
+    <w:p>
+      <w:pPr>
+        <w:spacing w:after="210"/>
+        <w:jc w:val="both"/>
+        <w:rPr>
+          <w:rFonts w:eastAsiaTheme="minorHAnsi" w:cs="Times New Roman"/>
+          <w:kern w:val="0"/>
+          <w:sz w:val="22"/>
+          <w:szCs w:val="22"/>
+          <w:lang w:eastAsia="en-US" w:bidi="ar-SA"/>
+        </w:rPr>
+      </w:pPr>
+      <w:r>
+        <w:rPr>
+          <w:rFonts w:eastAsiaTheme="minorHAnsi" w:cs="Times New Roman"/>
+          <w:kern w:val="0"/>
+          <w:sz w:val="22"/>
+          <w:szCs w:val="22"/>
+          <w:lang w:eastAsia="en-US" w:bidi="ar-SA"/>
+        </w:rPr>
+        <w:t>Crear el modelo Task para las tareas con las propiedades descripción, esImportante, finalizada y el método para clonar una tarea.</w:t>
+      </w:r>
+    </w:p>
+    <w:p>
+      <w:pPr>
+        <w:spacing w:after="210"/>
+        <w:jc w:val="both"/>
+        <w:rPr>
+          <w:rFonts w:eastAsiaTheme="minorHAnsi" w:cs="Times New Roman"/>
+          <w:kern w:val="0"/>
+          <w:sz w:val="22"/>
+          <w:szCs w:val="22"/>
+          <w:lang w:eastAsia="en-US" w:bidi="ar-SA"/>
+        </w:rPr>
+      </w:pPr>
+      <w:r>
+        <w:rPr>
+          <w:rFonts w:eastAsiaTheme="minorHAnsi" w:cs="Times New Roman"/>
+          <w:kern w:val="0"/>
+          <w:sz w:val="22"/>
+          <w:szCs w:val="22"/>
+          <w:lang w:eastAsia="en-US" w:bidi="ar-SA"/>
+        </w:rPr>
+        <w:t>Cambiar color de ion-tollbar y cambiar el colo</w:t>
+      </w:r>
+      <w:r>
+        <w:rPr>
+          <w:rFonts w:eastAsiaTheme="minorHAnsi" w:cs="Times New Roman"/>
+          <w:kern w:val="0"/>
+          <w:sz w:val="22"/>
+          <w:szCs w:val="22"/>
+          <w:lang w:eastAsia="en-US" w:bidi="ar-SA"/>
+        </w:rPr>
+        <w:t>r primario en las variables de temas.</w:t>
+      </w:r>
+    </w:p>
+    <w:p>
+      <w:pPr>
+        <w:spacing w:after="210"/>
+        <w:jc w:val="both"/>
+        <w:rPr>
+          <w:rFonts w:eastAsiaTheme="minorHAnsi" w:cs="Times New Roman"/>
+          <w:kern w:val="0"/>
+          <w:sz w:val="22"/>
+          <w:szCs w:val="22"/>
+          <w:lang w:eastAsia="en-US" w:bidi="ar-SA"/>
+        </w:rPr>
+      </w:pPr>
+      <w:r>
+        <w:rPr>
+          <w:rFonts w:eastAsiaTheme="minorHAnsi" w:cs="Times New Roman"/>
+          <w:kern w:val="0"/>
+          <w:sz w:val="22"/>
+          <w:szCs w:val="22"/>
+          <w:lang w:eastAsia="en-US" w:bidi="ar-SA"/>
+        </w:rPr>
+        <w:t>Añadir el fab-botón.</w:t>
+      </w:r>
+    </w:p>
+    <w:p>
+      <w:pPr>
+        <w:spacing w:after="210"/>
+        <w:jc w:val="both"/>
+        <w:rPr>
+          <w:rFonts w:eastAsiaTheme="minorHAnsi" w:cs="Times New Roman"/>
+          <w:kern w:val="0"/>
+          <w:sz w:val="22"/>
+          <w:szCs w:val="22"/>
+          <w:lang w:eastAsia="en-US" w:bidi="ar-SA"/>
+        </w:rPr>
+      </w:pPr>
+      <w:r>
+        <w:rPr>
+          <w:rFonts w:eastAsiaTheme="minorHAnsi" w:cs="Times New Roman"/>
+          <w:kern w:val="0"/>
+          <w:sz w:val="22"/>
+          <w:szCs w:val="22"/>
+          <w:lang w:eastAsia="en-US" w:bidi="ar-SA"/>
+        </w:rPr>
+        <w:t>Crear el modal para la entrada de datos.</w:t>
+      </w:r>
+    </w:p>
+    <w:p>
+      <w:pPr>
+        <w:spacing w:after="210"/>
+        <w:jc w:val="both"/>
+        <w:rPr>
+          <w:rFonts w:eastAsiaTheme="minorHAnsi" w:cs="Times New Roman"/>
+          <w:kern w:val="0"/>
+          <w:sz w:val="22"/>
+          <w:szCs w:val="22"/>
+          <w:lang w:eastAsia="en-US" w:bidi="ar-SA"/>
+        </w:rPr>
+      </w:pPr>
+      <w:r>
+        <w:rPr>
+          <w:rFonts w:eastAsiaTheme="minorHAnsi" w:cs="Times New Roman"/>
+          <w:kern w:val="0"/>
+          <w:sz w:val="22"/>
+          <w:szCs w:val="22"/>
+          <w:lang w:eastAsia="en-US" w:bidi="ar-SA"/>
+        </w:rPr>
+        <w:t>Crear el servicio tarea.</w:t>
+      </w:r>
+    </w:p>
+    <w:p>
+      <w:pPr>
+        <w:spacing w:after="210"/>
+        <w:jc w:val="both"/>
+        <w:rPr>
+          <w:rFonts w:eastAsiaTheme="minorHAnsi" w:cs="Times New Roman"/>
+          <w:kern w:val="0"/>
+          <w:sz w:val="22"/>
+          <w:szCs w:val="22"/>
+          <w:lang w:eastAsia="en-US" w:bidi="ar-SA"/>
+        </w:rPr>
+      </w:pPr>
+      <w:r>
+        <w:rPr>
+          <w:rFonts w:eastAsiaTheme="minorHAnsi" w:cs="Times New Roman"/>
+          <w:kern w:val="0"/>
+          <w:sz w:val="22"/>
+          <w:szCs w:val="22"/>
+          <w:lang w:eastAsia="en-US" w:bidi="ar-SA"/>
+        </w:rPr>
+        <w:t>Crear  método</w:t>
+      </w:r>
+      <w:r>
+        <w:rPr>
+          <w:rFonts w:eastAsiaTheme="minorHAnsi" w:cs="Times New Roman"/>
+          <w:kern w:val="0"/>
+          <w:sz w:val="22"/>
+          <w:szCs w:val="22"/>
+          <w:lang w:eastAsia="en-US" w:bidi="ar-SA"/>
+        </w:rPr>
+        <w:t xml:space="preserve"> </w:t>
+      </w:r>
+      <w:r>
+        <w:rPr>
+          <w:rFonts w:eastAsiaTheme="minorHAnsi" w:cs="Times New Roman"/>
+          <w:kern w:val="0"/>
+          <w:sz w:val="22"/>
+          <w:szCs w:val="22"/>
+          <w:lang w:eastAsia="en-US" w:bidi="ar-SA"/>
+        </w:rPr>
+        <w:t xml:space="preserve"> </w:t>
+      </w:r>
+      <w:r>
+        <w:rPr>
+          <w:rFonts w:eastAsiaTheme="minorHAnsi" w:cs="Times New Roman"/>
+          <w:kern w:val="0"/>
+          <w:sz w:val="22"/>
+          <w:szCs w:val="22"/>
+          <w:lang w:eastAsia="en-US" w:bidi="ar-SA"/>
+        </w:rPr>
+        <w:t>para acceder al modal desde el home</w:t>
+      </w:r>
+      <w:r>
+        <w:rPr>
+          <w:rFonts w:eastAsiaTheme="minorHAnsi" w:cs="Times New Roman"/>
+          <w:kern w:val="0"/>
+          <w:sz w:val="22"/>
+          <w:szCs w:val="22"/>
+          <w:lang w:eastAsia="en-US" w:bidi="ar-SA"/>
+        </w:rPr>
+        <w:t>.</w:t>
+      </w:r>
+    </w:p>
+    <w:p>
+      <w:pPr>
+        <w:spacing w:after="210"/>
+        <w:jc w:val="both"/>
+        <w:rPr>
+          <w:rFonts w:eastAsiaTheme="minorHAnsi" w:cs="Times New Roman"/>
+          <w:kern w:val="0"/>
+          <w:sz w:val="22"/>
+          <w:szCs w:val="22"/>
+          <w:lang w:eastAsia="en-US" w:bidi="ar-SA"/>
+        </w:rPr>
+      </w:pPr>
+      <w:r>
+        <w:rPr>
+          <w:rFonts w:eastAsiaTheme="minorHAnsi" w:cs="Times New Roman"/>
+          <w:kern w:val="0"/>
+          <w:sz w:val="22"/>
+          <w:szCs w:val="22"/>
+          <w:lang w:eastAsia="en-US" w:bidi="ar-SA"/>
+        </w:rPr>
+        <w:t xml:space="preserve">Crear método </w:t>
+      </w:r>
+      <w:r>
+        <w:rPr>
+          <w:rFonts w:eastAsiaTheme="minorHAnsi" w:cs="Times New Roman"/>
+          <w:kern w:val="0"/>
+          <w:sz w:val="22"/>
+          <w:szCs w:val="22"/>
+          <w:lang w:eastAsia="en-US" w:bidi="ar-SA"/>
+        </w:rPr>
+        <w:t>para añadir una tarea</w:t>
+      </w:r>
+      <w:r>
+        <w:rPr>
+          <w:rFonts w:eastAsiaTheme="minorHAnsi" w:cs="Times New Roman"/>
+          <w:kern w:val="0"/>
+          <w:sz w:val="22"/>
+          <w:szCs w:val="22"/>
+          <w:lang w:eastAsia="en-US" w:bidi="ar-SA"/>
+        </w:rPr>
+        <w:t>.</w:t>
+      </w:r>
+    </w:p>
+    <w:p>
+      <w:pPr>
+        <w:spacing w:after="210"/>
+        <w:jc w:val="both"/>
+        <w:rPr>
+          <w:rFonts w:eastAsiaTheme="minorHAnsi" w:cs="Times New Roman"/>
+          <w:kern w:val="0"/>
+          <w:sz w:val="22"/>
+          <w:szCs w:val="22"/>
+          <w:lang w:eastAsia="en-US" w:bidi="ar-SA"/>
+        </w:rPr>
+      </w:pPr>
+      <w:r>
+        <w:rPr>
+          <w:rFonts w:eastAsiaTheme="minorHAnsi" w:cs="Times New Roman"/>
+          <w:kern w:val="0"/>
+          <w:sz w:val="22"/>
+          <w:szCs w:val="22"/>
+          <w:lang w:eastAsia="en-US" w:bidi="ar-SA"/>
+        </w:rPr>
+        <w:t>Mostrar elementos en la vista Home.</w:t>
+      </w:r>
+    </w:p>
+    <w:p>
+      <w:pPr>
+        <w:spacing w:after="210"/>
+        <w:jc w:val="both"/>
+        <w:rPr>
+          <w:rFonts w:eastAsiaTheme="minorHAnsi" w:cs="Times New Roman"/>
+          <w:kern w:val="0"/>
+          <w:sz w:val="22"/>
+          <w:szCs w:val="22"/>
+          <w:lang w:eastAsia="en-US" w:bidi="ar-SA"/>
+        </w:rPr>
+      </w:pPr>
+      <w:r>
+        <w:rPr>
+          <w:rFonts w:eastAsiaTheme="minorHAnsi" w:cs="Times New Roman"/>
+          <w:kern w:val="0"/>
+          <w:sz w:val="22"/>
+          <w:szCs w:val="22"/>
+          <w:lang w:eastAsia="en-US" w:bidi="ar-SA"/>
+        </w:rPr>
+        <w:t>Añadir el Sliding con las funciones para eliminar y añadir elementos.</w:t>
+      </w:r>
+    </w:p>
+    <w:p>
+      <w:pPr>
+        <w:spacing w:after="210"/>
+        <w:jc w:val="both"/>
+        <w:rPr>
+          <w:rFonts w:eastAsiaTheme="minorHAnsi" w:cs="Times New Roman"/>
+          <w:kern w:val="0"/>
+          <w:sz w:val="22"/>
+          <w:szCs w:val="22"/>
+          <w:lang w:eastAsia="en-US" w:bidi="ar-SA"/>
+        </w:rPr>
+      </w:pPr>
+      <w:r>
+        <w:rPr>
+          <w:rFonts w:eastAsiaTheme="minorHAnsi" w:cs="Times New Roman"/>
+          <w:kern w:val="0"/>
+          <w:sz w:val="22"/>
+          <w:szCs w:val="22"/>
+          <w:lang w:eastAsia="en-US" w:bidi="ar-SA"/>
+        </w:rPr>
+        <w:t>Crear el método en el servicio para eliminar y modificar elementos.</w:t>
+      </w:r>
+    </w:p>
+    <w:p>
+      <w:pPr>
+        <w:spacing w:after="210"/>
+        <w:jc w:val="both"/>
+        <w:rPr>
+          <w:rFonts w:eastAsiaTheme="minorHAnsi" w:cs="Times New Roman"/>
+          <w:kern w:val="0"/>
+          <w:sz w:val="22"/>
+          <w:szCs w:val="22"/>
+          <w:lang w:eastAsia="en-US" w:bidi="ar-SA"/>
+        </w:rPr>
+      </w:pPr>
+      <w:r>
+        <w:rPr>
+          <w:rFonts w:eastAsiaTheme="minorHAnsi" w:cs="Times New Roman"/>
+          <w:kern w:val="0"/>
+          <w:sz w:val="22"/>
+          <w:szCs w:val="22"/>
+          <w:lang w:eastAsia="en-US" w:bidi="ar-SA"/>
+        </w:rPr>
+        <w:t>Funciones para el</w:t>
+      </w:r>
+      <w:r>
+        <w:rPr>
+          <w:rFonts w:eastAsiaTheme="minorHAnsi" w:cs="Times New Roman"/>
+          <w:kern w:val="0"/>
+          <w:sz w:val="22"/>
+          <w:szCs w:val="22"/>
+          <w:lang w:eastAsia="en-US" w:bidi="ar-SA"/>
+        </w:rPr>
+        <w:t>iminar y modificar elementos desde el home.</w:t>
+      </w:r>
+    </w:p>
+    <w:p>
+      <w:pPr>
+        <w:spacing w:after="210"/>
+        <w:jc w:val="both"/>
+        <w:rPr>
+          <w:rFonts w:eastAsiaTheme="minorHAnsi" w:cs="Times New Roman"/>
+          <w:kern w:val="0"/>
+          <w:sz w:val="22"/>
+          <w:szCs w:val="22"/>
+          <w:lang w:eastAsia="en-US" w:bidi="ar-SA"/>
+        </w:rPr>
+      </w:pPr>
+      <w:r>
+        <w:rPr>
+          <w:rFonts w:eastAsiaTheme="minorHAnsi" w:cs="Times New Roman"/>
+          <w:kern w:val="0"/>
+          <w:sz w:val="22"/>
+          <w:szCs w:val="22"/>
+          <w:lang w:eastAsia="en-US" w:bidi="ar-SA"/>
+        </w:rPr>
+        <w:t>Modificaciones en el Modal para poder usarlo para actualizar y para añadir.</w:t>
+      </w:r>
+    </w:p>
+    <w:p>
+      <w:pPr>
+        <w:spacing w:after="210"/>
+        <w:jc w:val="both"/>
+        <w:rPr>
+          <w:rFonts w:eastAsiaTheme="minorHAnsi" w:cs="Times New Roman"/>
+          <w:kern w:val="0"/>
+          <w:sz w:val="22"/>
+          <w:szCs w:val="22"/>
+          <w:lang w:eastAsia="en-US" w:bidi="ar-SA"/>
+        </w:rPr>
+      </w:pPr>
+      <w:r>
+        <w:rPr>
+          <w:rFonts w:eastAsiaTheme="minorHAnsi" w:cs="Times New Roman"/>
+          <w:kern w:val="0"/>
+          <w:sz w:val="22"/>
+          <w:szCs w:val="22"/>
+          <w:lang w:eastAsia="en-US" w:bidi="ar-SA"/>
+        </w:rPr>
+        <w:t>Función para ver si hay tareas terminadas, creado en el servicio.</w:t>
+      </w:r>
+    </w:p>
+    <w:p>
+      <w:pPr>
+        <w:spacing w:after="210"/>
+        <w:jc w:val="both"/>
+        <w:rPr>
+          <w:rFonts w:eastAsiaTheme="minorHAnsi" w:cs="Times New Roman"/>
+          <w:kern w:val="0"/>
+          <w:sz w:val="22"/>
+          <w:szCs w:val="22"/>
+          <w:lang w:eastAsia="en-US" w:bidi="ar-SA"/>
+        </w:rPr>
+      </w:pPr>
+      <w:r>
+        <w:rPr>
+          <w:rFonts w:eastAsiaTheme="minorHAnsi" w:cs="Times New Roman"/>
+          <w:kern w:val="0"/>
+          <w:sz w:val="22"/>
+          <w:szCs w:val="22"/>
+          <w:lang w:eastAsia="en-US" w:bidi="ar-SA"/>
+        </w:rPr>
+        <w:t>Crear pipe para ordenar los importantes primero.</w:t>
+      </w:r>
+    </w:p>
+    <w:p>
+      <w:pPr>
+        <w:spacing w:after="210"/>
+        <w:jc w:val="both"/>
+        <w:rPr>
+          <w:rFonts w:eastAsiaTheme="minorHAnsi" w:cs="Times New Roman"/>
+          <w:kern w:val="0"/>
+          <w:sz w:val="22"/>
+          <w:szCs w:val="22"/>
+          <w:lang w:eastAsia="en-US" w:bidi="ar-SA"/>
+        </w:rPr>
+      </w:pPr>
+      <w:r>
+        <w:rPr>
+          <w:rFonts w:eastAsiaTheme="minorHAnsi" w:cs="Times New Roman"/>
+          <w:kern w:val="0"/>
+          <w:sz w:val="22"/>
+          <w:szCs w:val="22"/>
+          <w:lang w:eastAsia="en-US" w:bidi="ar-SA"/>
+        </w:rPr>
+        <w:t>Correcciones en actualizar tarea.</w:t>
+      </w:r>
+    </w:p>
+    <w:p>
+      <w:pPr>
+        <w:spacing w:after="210"/>
+        <w:jc w:val="both"/>
+        <w:rPr>
+          <w:rFonts w:eastAsiaTheme="minorHAnsi" w:cs="Times New Roman"/>
+          <w:kern w:val="0"/>
+          <w:sz w:val="22"/>
+          <w:szCs w:val="22"/>
+          <w:lang w:eastAsia="en-US" w:bidi="ar-SA"/>
+        </w:rPr>
+      </w:pPr>
+      <w:r>
+        <w:rPr>
+          <w:rFonts w:eastAsiaTheme="minorHAnsi" w:cs="Times New Roman"/>
+          <w:kern w:val="0"/>
+          <w:sz w:val="22"/>
+          <w:szCs w:val="22"/>
+          <w:lang w:eastAsia="en-US" w:bidi="ar-SA"/>
+        </w:rPr>
+        <w:t>Añadida función para mostrar toast.</w:t>
+      </w:r>
+    </w:p>
+    <w:p>
+      <w:pPr>
+        <w:spacing w:after="210"/>
+        <w:jc w:val="both"/>
+        <w:rPr>
+          <w:rFonts w:eastAsiaTheme="minorHAnsi" w:cs="Times New Roman"/>
+          <w:b/>
+          <w:kern w:val="0"/>
+          <w:sz w:val="28"/>
+          <w:szCs w:val="28"/>
+          <w:lang w:eastAsia="en-US" w:bidi="ar-SA"/>
+        </w:rPr>
+      </w:pPr>
+      <w:r>
+        <w:rPr>
+          <w:rFonts w:eastAsiaTheme="minorHAnsi" w:cs="Times New Roman"/>
+          <w:b/>
+          <w:kern w:val="0"/>
+          <w:sz w:val="28"/>
+          <w:szCs w:val="28"/>
+          <w:lang w:eastAsia="en-US" w:bidi="ar-SA"/>
+        </w:rPr>
+        <w:t>Incidencias</w:t>
+      </w:r>
+    </w:p>
+    <w:p>
+      <w:pPr>
+        <w:spacing w:after="210"/>
+        <w:jc w:val="both"/>
+        <w:rPr>
+          <w:rFonts w:eastAsiaTheme="minorHAnsi" w:cs="Times New Roman"/>
+          <w:kern w:val="0"/>
+          <w:sz w:val="22"/>
+          <w:szCs w:val="22"/>
+          <w:lang w:eastAsia="en-US" w:bidi="ar-SA"/>
+        </w:rPr>
+      </w:pPr>
+      <w:r>
+        <w:rPr>
+          <w:rFonts w:eastAsiaTheme="minorHAnsi" w:cs="Times New Roman"/>
+          <w:kern w:val="0"/>
+          <w:sz w:val="22"/>
+          <w:szCs w:val="22"/>
+          <w:lang w:eastAsia="en-US" w:bidi="ar-SA"/>
+        </w:rPr>
+        <w:t>updateTask(item: Task, id) en el servicio task.service</w:t>
+      </w:r>
+    </w:p>
+    <w:p>
+      <w:pPr>
+        <w:spacing w:after="210"/>
+        <w:jc w:val="both"/>
+        <w:rPr>
+          <w:rFonts w:eastAsiaTheme="minorHAnsi" w:cs="Times New Roman"/>
+          <w:kern w:val="0"/>
+          <w:sz w:val="22"/>
+          <w:szCs w:val="22"/>
+          <w:u w:val="single"/>
+          <w:lang w:eastAsia="en-US" w:bidi="ar-SA"/>
+        </w:rPr>
+      </w:pPr>
+      <w:r>
+        <w:rPr>
+          <w:rFonts w:eastAsiaTheme="minorHAnsi" w:cs="Times New Roman"/>
+          <w:kern w:val="0"/>
+          <w:sz w:val="22"/>
+          <w:szCs w:val="22"/>
+          <w:lang w:eastAsia="en-US" w:bidi="ar-SA"/>
+        </w:rPr>
+        <w:t>En el modelo se ha añadido autom</w:t>
+      </w:r>
+      <w:r>
+        <w:rPr>
+          <w:rFonts w:eastAsiaTheme="minorHAnsi" w:cs="Times New Roman"/>
+          <w:kern w:val="0"/>
+          <w:sz w:val="22"/>
+          <w:szCs w:val="22"/>
+          <w:lang w:eastAsia="en-US" w:bidi="ar-SA"/>
+        </w:rPr>
+        <w:t>áticamente por VSC</w:t>
+      </w:r>
+      <w:r>
+        <w:rPr>
+          <w:rFonts w:eastAsiaTheme="minorHAnsi" w:cs="Times New Roman"/>
+          <w:kern w:val="0"/>
+          <w:sz w:val="22"/>
+          <w:szCs w:val="22"/>
+          <w:lang w:eastAsia="en-US" w:bidi="ar-SA"/>
+        </w:rPr>
+        <w:t xml:space="preserve"> </w:t>
+      </w:r>
+      <w:r>
+        <w:rPr>
+          <w:rFonts w:eastAsiaTheme="minorHAnsi" w:cs="Times New Roman"/>
+          <w:kern w:val="0"/>
+          <w:sz w:val="22"/>
+          <w:szCs w:val="22"/>
+          <w:lang w:eastAsia="en-US" w:bidi="ar-SA"/>
+        </w:rPr>
+        <w:t>a</w:t>
+      </w:r>
+      <w:r>
+        <w:rPr>
+          <w:rFonts w:eastAsiaTheme="minorHAnsi" w:cs="Times New Roman"/>
+          <w:kern w:val="0"/>
+          <w:sz w:val="22"/>
+          <w:szCs w:val="22"/>
+          <w:lang w:eastAsia="en-US" w:bidi="ar-SA"/>
+        </w:rPr>
+        <w:t xml:space="preserve"> TypeScript.</w:t>
+      </w:r>
+    </w:p>
+    <w:p>
+      <w:pPr>
+        <w:spacing w:after="210"/>
+        <w:jc w:val="both"/>
         <w:rPr>
           <w:rFonts w:cs="Times New Roman"/>
+        </w:rPr>
+      </w:pPr>
+      <w:r>
+        <w:rPr>
+          <w:rFonts w:cs="Times New Roman"/>
+        </w:rPr>
+        <w:t>    [x: string]: any;</w:t>
+      </w:r>
+    </w:p>
+    <w:p>
+      <w:pPr>
+        <w:spacing w:after="210"/>
+        <w:jc w:val="both"/>
+        <w:rPr>
+          <w:rFonts w:eastAsiaTheme="minorHAnsi" w:cs="Times New Roman"/>
+          <w:kern w:val="0"/>
+          <w:sz w:val="22"/>
+          <w:szCs w:val="22"/>
+          <w:lang w:eastAsia="en-US" w:bidi="ar-SA"/>
+        </w:rPr>
+      </w:pPr>
+    </w:p>
+    <w:p>
+      <w:pPr>
+        <w:spacing w:after="210"/>
+        <w:jc w:val="both"/>
+        <w:rPr>
+          <w:rFonts w:eastAsiaTheme="minorHAnsi" w:cs="Times New Roman"/>
+          <w:kern w:val="0"/>
+          <w:sz w:val="22"/>
+          <w:szCs w:val="22"/>
+          <w:lang w:eastAsia="en-US" w:bidi="ar-SA"/>
+        </w:rPr>
+      </w:pPr>
+    </w:p>
+    <w:p>
+      <w:pPr>
+        <w:spacing w:after="210"/>
+        <w:jc w:val="both"/>
+        <w:rPr>
+          <w:rFonts w:eastAsiaTheme="minorHAnsi" w:cs="Times New Roman"/>
+          <w:kern w:val="0"/>
+          <w:sz w:val="22"/>
+          <w:szCs w:val="22"/>
+          <w:lang w:eastAsia="en-US" w:bidi="ar-SA"/>
+        </w:rPr>
+      </w:pPr>
+      <w:r>
+        <w:rPr>
+          <w:rFonts w:eastAsiaTheme="minorHAnsi" w:cs="Times New Roman"/>
+          <w:kern w:val="0"/>
+          <w:sz w:val="22"/>
+          <w:szCs w:val="22"/>
+          <w:lang w:eastAsia="en-US" w:bidi="ar-SA"/>
+        </w:rPr>
+        <w:t>Porque</w:t>
+      </w:r>
+      <w:r>
+        <w:rPr>
+          <w:rFonts w:eastAsiaTheme="minorHAnsi" w:cs="Times New Roman"/>
+          <w:kern w:val="0"/>
+          <w:sz w:val="22"/>
+          <w:szCs w:val="22"/>
+          <w:lang w:eastAsia="en-US" w:bidi="ar-SA"/>
+        </w:rPr>
+        <w:t xml:space="preserve"> al actualizar en el servicio la función updateTask(item: Task, id) no encuentra los parámetros recibidos ítem.data.parametro</w:t>
+      </w:r>
+      <w:r>
+        <w:rPr>
+          <w:rFonts w:eastAsiaTheme="minorHAnsi" w:cs="Times New Roman"/>
+          <w:kern w:val="0"/>
+          <w:sz w:val="22"/>
+          <w:szCs w:val="22"/>
+          <w:lang w:eastAsia="en-US" w:bidi="ar-SA"/>
+        </w:rPr>
+        <w:t xml:space="preserve"> y me daba error si lo no mantenía</w:t>
+      </w:r>
+      <w:r>
+        <w:rPr>
+          <w:rFonts w:eastAsiaTheme="minorHAnsi" w:cs="Times New Roman"/>
+          <w:kern w:val="0"/>
+          <w:sz w:val="22"/>
+          <w:szCs w:val="22"/>
+          <w:lang w:eastAsia="en-US" w:bidi="ar-SA"/>
+        </w:rPr>
+        <w:t>.</w:t>
+      </w:r>
+    </w:p>
+    <w:p>
+      <w:pPr>
+        <w:spacing w:after="210"/>
+        <w:ind w:right="-1"/>
+        <w:jc w:val="both"/>
+        <w:rPr>
+          <w:rFonts w:cs="Times New Roman"/>
+          <w:i/>
+          <w:iCs/>
+        </w:rPr>
+      </w:pPr>
+      <w:r>
+        <w:rPr>
+          <w:rFonts w:cs="Times New Roman"/>
+          <w:i/>
+          <w:iCs/>
+        </w:rPr>
+        <w:t>   auxTask.description = item.data.description;</w:t>
+      </w:r>
+    </w:p>
+    <w:p>
+      <w:pPr>
+        <w:spacing w:after="210"/>
+        <w:ind w:right="-1"/>
+        <w:jc w:val="both"/>
+        <w:rPr>
+          <w:rFonts w:cs="Times New Roman"/>
+          <w:i/>
+          <w:iCs/>
+        </w:rPr>
+      </w:pPr>
+      <w:r>
+        <w:rPr>
+          <w:rFonts w:cs="Times New Roman"/>
+          <w:i/>
+          <w:iCs/>
+        </w:rPr>
+        <w:t>    auxTask.isImportant = item.data.isImportant;</w:t>
+      </w:r>
+    </w:p>
+    <w:p>
+      <w:pPr>
+        <w:spacing w:after="210"/>
+        <w:jc w:val="both"/>
+        <w:rPr>
+          <w:rFonts w:cs="Times New Roman"/>
+        </w:rPr>
+      </w:pPr>
+    </w:p>
+    <w:p>
+      <w:pPr>
+        <w:spacing w:after="210"/>
+        <w:jc w:val="both"/>
+        <w:rPr>
+          <w:rFonts w:eastAsiaTheme="minorHAnsi" w:cs="Times New Roman"/>
           <w:b/>
-          <w:color w:val="00B0F0"/>
-          <w:sz w:val="44"/>
-          <w:szCs w:val="44"/>
-        </w:rPr>
-      </w:pPr>
-      <w:r>
+          <w:kern w:val="0"/>
+          <w:sz w:val="22"/>
+          <w:szCs w:val="22"/>
+          <w:lang w:eastAsia="en-US" w:bidi="ar-SA"/>
+        </w:rPr>
+      </w:pPr>
+      <w:r>
+        <w:rPr>
+          <w:rFonts w:eastAsiaTheme="minorHAnsi" w:cs="Times New Roman"/>
+          <w:b/>
+          <w:kern w:val="0"/>
+          <w:sz w:val="22"/>
+          <w:szCs w:val="22"/>
+          <w:lang w:eastAsia="en-US" w:bidi="ar-SA"/>
+        </w:rPr>
+        <w:t> public checkForTasks() en el servicio task.service</w:t>
+      </w:r>
+    </w:p>
+    <w:p>
+      <w:pPr>
+        <w:spacing w:after="210"/>
+        <w:jc w:val="both"/>
+        <w:rPr>
+          <w:rFonts w:eastAsiaTheme="minorHAnsi" w:cs="Times New Roman"/>
+          <w:kern w:val="0"/>
+          <w:sz w:val="22"/>
+          <w:szCs w:val="22"/>
+          <w:lang w:eastAsia="en-US" w:bidi="ar-SA"/>
+        </w:rPr>
+      </w:pPr>
+      <w:r>
+        <w:rPr>
+          <w:rFonts w:eastAsiaTheme="minorHAnsi" w:cs="Times New Roman"/>
+          <w:kern w:val="0"/>
+          <w:sz w:val="22"/>
+          <w:szCs w:val="22"/>
+          <w:lang w:eastAsia="en-US" w:bidi="ar-SA"/>
+        </w:rPr>
+        <w:t>He intentado utilizar el some que sirve para comprobar si algún elemento del array cumple condición de la función que se le pasa, pero no he conseguido que funcione.</w:t>
+      </w:r>
+    </w:p>
+    <w:p>
+      <w:pPr>
+        <w:spacing w:after="210"/>
+        <w:jc w:val="both"/>
         <w:rPr>
           <w:rFonts w:cs="Times New Roman"/>
-          <w:b/>
-          <w:color w:val="00B0F0"/>
-          <w:sz w:val="44"/>
-          <w:szCs w:val="44"/>
-        </w:rPr>
-        <w:t>Informe Lista Tareas</w:t>
-      </w:r>
-    </w:p>
-    <w:p>
-      <w:pPr>
+        </w:rPr>
+      </w:pPr>
+      <w:r>
         <w:rPr>
           <w:rFonts w:cs="Times New Roman"/>
-          <w:b/>
-          <w:color w:val="00B0F0"/>
-          <w:sz w:val="44"/>
-          <w:szCs w:val="44"/>
-        </w:rPr>
-      </w:pPr>
-    </w:p>
-    <w:p>
-      <w:pPr>
-        <w:pStyle w:val="Prrafodelista"/>
-        <w:numPr>
-          <w:ilvl w:val="0"/>
-          <w:numId w:val="9"/>
-        </w:numPr>
-        <w:spacing w:after="210"/>
-        <w:ind w:left="15"/>
-        <w:jc w:val="both"/>
+        </w:rPr>
+        <w:t> </w:t>
+      </w:r>
+      <w:r>
         <w:rPr>
           <w:rFonts w:cs="Times New Roman"/>
-        </w:rPr>
-      </w:pPr>
-      <w:r>
-        <w:rPr>
-          <w:rFonts w:ascii="Times New Roman" w:hAnsi="Times New Roman" w:cs="Times New Roman"/>
-          <w:sz w:val="24"/>
-          <w:szCs w:val="24"/>
-        </w:rPr>
-        <w:t>Crear proyecto en el cli de ionic con el comando ionic serve listaTareas blank.</w:t>
-      </w:r>
-    </w:p>
-    <w:p>
-      <w:pPr>
-        <w:pStyle w:val="Prrafodelista"/>
-        <w:numPr>
-          <w:ilvl w:val="0"/>
-          <w:numId w:val="9"/>
-        </w:numPr>
-        <w:spacing w:after="210"/>
-        <w:ind w:left="15"/>
-        <w:jc w:val="both"/>
-        <w:rPr>
-          <w:rFonts w:cs="Times New Roman"/>
-        </w:rPr>
-      </w:pPr>
-      <w:r>
-        <w:rPr>
-          <w:rFonts w:cs="Times New Roman"/>
-        </w:rPr>
-        <w:t>Crear el modelo Task para las tareas con las propiedades descripción, esImportante, finalizada y el método para clonar una tarea.</w:t>
-      </w:r>
-    </w:p>
-    <w:p>
-      <w:pPr>
-        <w:pStyle w:val="Prrafodelista"/>
-        <w:numPr>
-          <w:ilvl w:val="0"/>
-          <w:numId w:val="9"/>
-        </w:numPr>
-        <w:spacing w:after="210"/>
-        <w:ind w:left="0"/>
-        <w:jc w:val="both"/>
-        <w:rPr>
-          <w:rFonts w:cs="Times New Roman"/>
-        </w:rPr>
-      </w:pPr>
-      <w:r>
-        <w:rPr>
-          <w:rFonts w:cs="Times New Roman"/>
-        </w:rPr>
-        <w:t>Cambiar color de ion-tollbar y cambiar el colo</w:t>
-      </w:r>
-      <w:r>
-        <w:rPr>
-          <w:rFonts w:cs="Times New Roman"/>
-        </w:rPr>
-        <w:t>r primario en las variables de temas.</w:t>
-      </w:r>
-    </w:p>
-    <w:p>
-      <w:pPr>
-        <w:pStyle w:val="Prrafodelista"/>
-        <w:numPr>
-          <w:ilvl w:val="0"/>
-          <w:numId w:val="9"/>
-        </w:numPr>
-        <w:spacing w:after="210"/>
-        <w:ind w:left="0"/>
-        <w:jc w:val="both"/>
-        <w:rPr>
-          <w:rFonts w:cs="Times New Roman"/>
-        </w:rPr>
-      </w:pPr>
-      <w:r>
-        <w:rPr>
-          <w:rFonts w:cs="Times New Roman"/>
-        </w:rPr>
-        <w:t>Añadir el fab-botón.</w:t>
-      </w:r>
-    </w:p>
-    <w:p>
-      <w:pPr>
-        <w:pStyle w:val="Prrafodelista"/>
-        <w:numPr>
-          <w:ilvl w:val="0"/>
-          <w:numId w:val="9"/>
-        </w:numPr>
-        <w:spacing w:after="210"/>
-        <w:ind w:left="0"/>
-        <w:jc w:val="both"/>
-        <w:rPr>
-          <w:rFonts w:cs="Times New Roman"/>
-        </w:rPr>
-      </w:pPr>
-      <w:r>
-        <w:rPr>
-          <w:rFonts w:cs="Times New Roman"/>
-        </w:rPr>
-        <w:t>Crear el modal para la entrada de datos.</w:t>
-      </w:r>
-    </w:p>
-    <w:p>
-      <w:pPr>
-        <w:pStyle w:val="Prrafodelista"/>
-        <w:numPr>
-          <w:ilvl w:val="0"/>
-          <w:numId w:val="9"/>
-        </w:numPr>
-        <w:spacing w:after="210"/>
-        <w:ind w:left="0"/>
-        <w:jc w:val="both"/>
-        <w:rPr>
-          <w:rFonts w:cs="Times New Roman"/>
-        </w:rPr>
-      </w:pPr>
-      <w:r>
-        <w:rPr>
-          <w:rFonts w:cs="Times New Roman"/>
-        </w:rPr>
-        <w:t>Crear el servicio tarea.</w:t>
-      </w:r>
-    </w:p>
-    <w:p>
-      <w:pPr>
-        <w:pStyle w:val="Prrafodelista"/>
-        <w:numPr>
-          <w:ilvl w:val="0"/>
-          <w:numId w:val="9"/>
-        </w:numPr>
-        <w:spacing w:after="210"/>
-        <w:ind w:left="0"/>
-        <w:jc w:val="both"/>
-        <w:rPr>
-          <w:rFonts w:cs="Times New Roman"/>
-        </w:rPr>
-      </w:pPr>
-      <w:r>
-        <w:rPr>
-          <w:rFonts w:cs="Times New Roman"/>
-        </w:rPr>
-        <w:t xml:space="preserve">Crear </w:t>
-      </w:r>
-      <w:r>
-        <w:rPr>
-          <w:rFonts w:cs="Times New Roman"/>
-        </w:rPr>
-        <w:t xml:space="preserve"> método</w:t>
-      </w:r>
-      <w:r>
-        <w:rPr>
-          <w:rFonts w:cs="Times New Roman"/>
-        </w:rPr>
-        <w:t xml:space="preserve"> </w:t>
-      </w:r>
-      <w:r>
-        <w:rPr>
-          <w:rFonts w:cs="Times New Roman"/>
-        </w:rPr>
-        <w:t xml:space="preserve"> </w:t>
-      </w:r>
-      <w:r>
-        <w:rPr>
-          <w:rFonts w:cs="Times New Roman"/>
-        </w:rPr>
-        <w:t>para acceder al modal desde el home</w:t>
-      </w:r>
-      <w:r>
-        <w:rPr>
-          <w:rFonts w:cs="Times New Roman"/>
-        </w:rPr>
-        <w:t>.</w:t>
-      </w:r>
-    </w:p>
-    <w:p>
-      <w:pPr>
-        <w:pStyle w:val="Prrafodelista"/>
-        <w:numPr>
-          <w:ilvl w:val="0"/>
-          <w:numId w:val="9"/>
-        </w:numPr>
-        <w:spacing w:after="210"/>
-        <w:ind w:left="0"/>
-        <w:jc w:val="both"/>
-        <w:rPr>
-          <w:rFonts w:cs="Times New Roman"/>
-        </w:rPr>
-      </w:pPr>
-      <w:r>
-        <w:rPr>
-          <w:rFonts w:cs="Times New Roman"/>
-        </w:rPr>
-        <w:t xml:space="preserve">Crear método </w:t>
-      </w:r>
-      <w:r>
-        <w:rPr>
-          <w:rFonts w:cs="Times New Roman"/>
-        </w:rPr>
-        <w:t>para añadir una tarea</w:t>
-      </w:r>
-      <w:r>
-        <w:rPr>
-          <w:rFonts w:cs="Times New Roman"/>
-        </w:rPr>
-        <w:t>.</w:t>
-      </w:r>
-    </w:p>
-    <w:p>
-      <w:pPr>
-        <w:pStyle w:val="Prrafodelista"/>
-        <w:numPr>
-          <w:ilvl w:val="0"/>
-          <w:numId w:val="9"/>
-        </w:numPr>
-        <w:spacing w:after="210"/>
-        <w:ind w:left="0"/>
-        <w:jc w:val="both"/>
-        <w:rPr>
-          <w:rFonts w:cs="Times New Roman"/>
-        </w:rPr>
-      </w:pPr>
-      <w:r>
-        <w:rPr>
-          <w:rFonts w:cs="Times New Roman"/>
-        </w:rPr>
-        <w:t>Mostrar elementos en la vista Home.</w:t>
-      </w:r>
-    </w:p>
-    <w:p>
-      <w:pPr>
-        <w:pStyle w:val="Prrafodelista"/>
-        <w:numPr>
-          <w:ilvl w:val="0"/>
-          <w:numId w:val="9"/>
-        </w:numPr>
-        <w:spacing w:after="210"/>
-        <w:ind w:left="0"/>
-        <w:jc w:val="both"/>
-        <w:rPr>
-          <w:rFonts w:cs="Times New Roman"/>
-        </w:rPr>
-      </w:pPr>
-      <w:r>
-        <w:rPr>
-          <w:rFonts w:cs="Times New Roman"/>
-        </w:rPr>
-        <w:t>Añadir el Sliding con las funciones para eliminar y añadir elementos.</w:t>
-      </w:r>
-    </w:p>
-    <w:p>
-      <w:pPr>
-        <w:pStyle w:val="Prrafodelista"/>
-        <w:numPr>
-          <w:ilvl w:val="0"/>
-          <w:numId w:val="9"/>
-        </w:numPr>
-        <w:spacing w:after="210"/>
-        <w:ind w:left="0"/>
-        <w:jc w:val="both"/>
-        <w:rPr>
-          <w:rFonts w:cs="Times New Roman"/>
-        </w:rPr>
-      </w:pPr>
-      <w:r>
-        <w:rPr>
-          <w:rFonts w:cs="Times New Roman"/>
-        </w:rPr>
-        <w:t>Crear el método en el servicio para eliminar y modificar elementos.</w:t>
-      </w:r>
-    </w:p>
-    <w:p>
-      <w:pPr>
-        <w:pStyle w:val="Prrafodelista"/>
-        <w:numPr>
-          <w:ilvl w:val="0"/>
-          <w:numId w:val="9"/>
-        </w:numPr>
-        <w:spacing w:after="210"/>
-        <w:ind w:left="0"/>
-        <w:jc w:val="both"/>
-        <w:rPr>
-          <w:rFonts w:cs="Times New Roman"/>
-        </w:rPr>
-      </w:pPr>
-      <w:r>
-        <w:rPr>
-          <w:rFonts w:cs="Times New Roman"/>
-        </w:rPr>
-        <w:t>Eliminar y modificar elementos desde el home.</w:t>
-      </w:r>
-    </w:p>
-    <w:p>
-      <w:pPr>
-        <w:pStyle w:val="Prrafodelista"/>
-        <w:numPr>
-          <w:ilvl w:val="0"/>
-          <w:numId w:val="9"/>
-        </w:numPr>
-        <w:spacing w:after="210"/>
-        <w:ind w:left="0"/>
-        <w:jc w:val="both"/>
-        <w:rPr>
-          <w:rFonts w:cs="Times New Roman"/>
-        </w:rPr>
-      </w:pPr>
-      <w:r>
-        <w:rPr>
-          <w:rFonts w:cs="Times New Roman"/>
-        </w:rPr>
-        <w:t>Modificaciones en el Modal para poder usarlo para actualizar y para añadir.</w:t>
-      </w:r>
-    </w:p>
-    <w:p>
-      <w:pPr>
-        <w:pStyle w:val="Prrafodelista"/>
-        <w:numPr>
-          <w:ilvl w:val="0"/>
-          <w:numId w:val="9"/>
-        </w:numPr>
-        <w:spacing w:after="210"/>
-        <w:ind w:left="0"/>
-        <w:jc w:val="both"/>
-        <w:rPr>
-          <w:rFonts w:cs="Times New Roman"/>
-        </w:rPr>
-      </w:pPr>
-      <w:r>
-        <w:rPr>
-          <w:rFonts w:cs="Times New Roman"/>
-        </w:rPr>
-        <w:t>Función para ver si hay tareas terminadas, creado en el servicio.</w:t>
-      </w:r>
-    </w:p>
-    <w:p>
-      <w:pPr>
-        <w:pStyle w:val="Prrafodelista"/>
-        <w:numPr>
-          <w:ilvl w:val="0"/>
-          <w:numId w:val="9"/>
-        </w:numPr>
-        <w:spacing w:after="210"/>
-        <w:ind w:left="0"/>
-        <w:jc w:val="both"/>
-        <w:rPr>
-          <w:rFonts w:cs="Times New Roman"/>
-        </w:rPr>
-      </w:pPr>
-      <w:r>
-        <w:rPr>
-          <w:rFonts w:cs="Times New Roman"/>
-        </w:rPr>
-        <w:t>Crear pipe para ordenar los importantes primero.</w:t>
-      </w:r>
-    </w:p>
-    <w:p>
-      <w:pPr>
-        <w:pStyle w:val="Prrafodelista"/>
-        <w:numPr>
-          <w:ilvl w:val="0"/>
-          <w:numId w:val="9"/>
-        </w:numPr>
-        <w:spacing w:after="210"/>
-        <w:ind w:left="0"/>
-        <w:jc w:val="both"/>
-        <w:rPr>
-          <w:rFonts w:cs="Times New Roman"/>
-        </w:rPr>
-      </w:pPr>
-      <w:r>
-        <w:rPr>
-          <w:rFonts w:cs="Times New Roman"/>
-        </w:rPr>
-        <w:t>Correcciones en actualizar tarea.</w:t>
-      </w:r>
-    </w:p>
-    <w:p>
-      <w:pPr>
-        <w:pStyle w:val="Prrafodelista"/>
-        <w:numPr>
-          <w:ilvl w:val="0"/>
-          <w:numId w:val="9"/>
-        </w:numPr>
-        <w:spacing w:after="210"/>
-        <w:ind w:left="0"/>
-        <w:jc w:val="both"/>
-        <w:rPr>
-          <w:rFonts w:cs="Times New Roman"/>
-        </w:rPr>
-      </w:pPr>
-      <w:r>
-        <w:rPr>
-          <w:rFonts w:cs="Times New Roman"/>
-        </w:rPr>
-        <w:t>Añadida función para mostrar toast.</w:t>
-      </w:r>
-    </w:p>
-    <w:p>
-      <w:pPr>
-        <w:widowControl/>
-        <w:spacing w:after="210" w:line="276" w:lineRule="auto"/>
-        <w:contextualSpacing/>
-        <w:jc w:val="both"/>
-        <w:rPr>
-          <w:rFonts w:cs="Times New Roman"/>
-        </w:rPr>
+          <w:i/>
+          <w:iCs/>
+        </w:rPr>
+        <w:t>// const state: boolean = this.tasks.some(elem =&gt; elem.isFinished === true);</w:t>
+      </w:r>
+    </w:p>
+    <w:p>
+      <w:pPr>
+        <w:pStyle w:val="textogeneral"/>
+      </w:pPr>
+    </w:p>
+    <w:p>
+      <w:pPr>
+        <w:pStyle w:val="textogeneral"/>
+      </w:pPr>
+    </w:p>
+    <w:p>
+      <w:pPr>
+        <w:pStyle w:val="textogeneral"/>
+      </w:pPr>
+    </w:p>
+    <w:p>
+      <w:pPr>
+        <w:pStyle w:val="textogeneral"/>
+      </w:pPr>
+    </w:p>
+    <w:p>
+      <w:pPr>
+        <w:pStyle w:val="textogeneral"/>
+      </w:pPr>
+    </w:p>
+    <w:p>
+      <w:pPr>
+        <w:pStyle w:val="textogeneral"/>
+      </w:pPr>
+    </w:p>
+    <w:p>
+      <w:pPr>
+        <w:pStyle w:val="textogeneral"/>
+      </w:pPr>
+    </w:p>
+    <w:p>
+      <w:pPr>
+        <w:pStyle w:val="textogeneral"/>
+      </w:pPr>
+    </w:p>
+    <w:p>
+      <w:pPr>
+        <w:pStyle w:val="textogeneral"/>
+      </w:pPr>
+    </w:p>
+    <w:p>
+      <w:pPr>
+        <w:pStyle w:val="textogeneral"/>
+      </w:pPr>
+    </w:p>
+    <w:p>
+      <w:pPr>
+        <w:pStyle w:val="textogeneral"/>
+      </w:pPr>
+    </w:p>
+    <w:p>
+      <w:pPr>
+        <w:pStyle w:val="textogeneral"/>
+      </w:pPr>
+    </w:p>
+    <w:p>
+      <w:pPr>
+        <w:pStyle w:val="textogeneral"/>
+      </w:pPr>
+    </w:p>
+    <w:p>
+      <w:pPr>
+        <w:pStyle w:val="textogeneral"/>
+      </w:pPr>
+    </w:p>
+    <w:p>
+      <w:pPr>
+        <w:pStyle w:val="textogeneral"/>
+      </w:pPr>
+    </w:p>
+    <w:p>
+      <w:pPr>
+        <w:pStyle w:val="textogeneral"/>
+      </w:pPr>
+    </w:p>
+    <w:p>
+      <w:pPr>
+        <w:pStyle w:val="textogeneral"/>
+      </w:pPr>
+    </w:p>
+    <w:p>
+      <w:pPr>
+        <w:pStyle w:val="textogeneral"/>
+      </w:pPr>
+    </w:p>
+    <w:p>
+      <w:pPr>
+        <w:pStyle w:val="textogeneral"/>
+      </w:pPr>
+    </w:p>
+    <w:p>
+      <w:pPr>
+        <w:pStyle w:val="textogeneral"/>
+      </w:pPr>
+    </w:p>
+    <w:p>
+      <w:pPr>
+        <w:pStyle w:val="textogeneral"/>
+      </w:pPr>
+    </w:p>
+    <w:p>
+      <w:pPr>
+        <w:pStyle w:val="textogeneral"/>
+      </w:pPr>
+    </w:p>
+    <w:p>
+      <w:pPr>
+        <w:pStyle w:val="textogeneral"/>
+      </w:pPr>
+    </w:p>
+    <w:p>
+      <w:pPr>
+        <w:pStyle w:val="textogeneral"/>
+      </w:pPr>
+    </w:p>
+    <w:p>
+      <w:pPr>
+        <w:pStyle w:val="textogeneral"/>
+      </w:pPr>
+    </w:p>
+    <w:p>
+      <w:pPr>
+        <w:pStyle w:val="textogeneral"/>
+      </w:pPr>
+    </w:p>
+    <w:p>
+      <w:pPr>
+        <w:pStyle w:val="textogeneral"/>
+      </w:pPr>
+    </w:p>
+    <w:p>
+      <w:pPr>
+        <w:pStyle w:val="textogeneral"/>
       </w:pPr>
     </w:p>
     <w:p>
@@ -1208,8 +1731,8 @@
         <w:tblLook w:val="04A0"/>
       </w:tblPr>
       <w:tblGrid>
-        <w:gridCol w:w="10065"/>
-        <w:gridCol w:w="851"/>
+        <w:gridCol w:w="9983"/>
+        <w:gridCol w:w="977"/>
       </w:tblGrid>
       <w:tr>
         <w:trPr>
@@ -1223,15 +1746,16 @@
           </w:tcPr>
           <w:p>
             <w:pPr>
-              <w:widowControl/>
-              <w:ind w:left="-284"/>
-              <w:jc w:val="center"/>
+              <w:pStyle w:val="Prrafodelista"/>
+              <w:numPr>
+                <w:ilvl w:val="0"/>
+                <w:numId w:val="14"/>
+              </w:numPr>
               <w:rPr>
                 <w:rFonts w:eastAsia="Times New Roman" w:cs="Times New Roman"/>
                 <w:b/>
                 <w:bCs/>
-                <w:kern w:val="0"/>
-                <w:lang w:eastAsia="es-ES" w:bidi="ar-SA"/>
+                <w:lang w:eastAsia="es-ES"/>
               </w:rPr>
             </w:pPr>
             <w:r>
@@ -1239,8 +1763,7 @@
                 <w:rFonts w:eastAsia="Times New Roman" w:cs="Times New Roman"/>
                 <w:b/>
                 <w:bCs/>
-                <w:kern w:val="0"/>
-                <w:lang w:eastAsia="es-ES" w:bidi="ar-SA"/>
+                <w:lang w:eastAsia="es-ES"/>
               </w:rPr>
               <w:t>La aplicación permite añadir tareas y marcarlas como finalizadas o no finalizadas (Título, lista tareas pendientes, lista tareas realizadas y cabecera, FAB y la gestión de los eventos)</w:t>
             </w:r>
@@ -1254,21 +1777,29 @@
           </w:tcPr>
           <w:p>
             <w:pPr>
-              <w:widowControl/>
-              <w:ind w:left="-284"/>
+              <w:pStyle w:val="Prrafodelista"/>
+              <w:numPr>
+                <w:ilvl w:val="0"/>
+                <w:numId w:val="14"/>
+              </w:numPr>
               <w:rPr>
                 <w:rFonts w:eastAsia="Times New Roman" w:cs="Times New Roman"/>
-                <w:kern w:val="0"/>
-                <w:lang w:eastAsia="es-ES" w:bidi="ar-SA"/>
+                <w:lang w:eastAsia="es-ES"/>
               </w:rPr>
             </w:pPr>
             <w:r>
               <w:rPr>
                 <w:rFonts w:eastAsia="Times New Roman" w:cs="Times New Roman"/>
-                <w:kern w:val="0"/>
-                <w:lang w:eastAsia="es-ES" w:bidi="ar-SA"/>
+                <w:lang w:eastAsia="es-ES"/>
               </w:rPr>
-              <w:t>7,00</w:t>
+              <w:t>6</w:t>
+            </w:r>
+            <w:r>
+              <w:rPr>
+                <w:rFonts w:eastAsia="Times New Roman" w:cs="Times New Roman"/>
+                <w:lang w:eastAsia="es-ES"/>
+              </w:rPr>
+              <w:t>,00</w:t>
             </w:r>
           </w:p>
         </w:tc>
@@ -1285,15 +1816,16 @@
           </w:tcPr>
           <w:p>
             <w:pPr>
-              <w:widowControl/>
-              <w:ind w:left="-284"/>
-              <w:jc w:val="center"/>
+              <w:pStyle w:val="Prrafodelista"/>
+              <w:numPr>
+                <w:ilvl w:val="0"/>
+                <w:numId w:val="14"/>
+              </w:numPr>
               <w:rPr>
                 <w:rFonts w:eastAsia="Times New Roman" w:cs="Times New Roman"/>
                 <w:b/>
                 <w:bCs/>
-                <w:kern w:val="0"/>
-                <w:lang w:eastAsia="es-ES" w:bidi="ar-SA"/>
+                <w:lang w:eastAsia="es-ES"/>
               </w:rPr>
             </w:pPr>
             <w:r>
@@ -1301,8 +1833,7 @@
                 <w:rFonts w:eastAsia="Times New Roman" w:cs="Times New Roman"/>
                 <w:b/>
                 <w:bCs/>
-                <w:kern w:val="0"/>
-                <w:lang w:eastAsia="es-ES" w:bidi="ar-SA"/>
+                <w:lang w:eastAsia="es-ES"/>
               </w:rPr>
               <w:t>La aplicación permite editar tareas</w:t>
             </w:r>
@@ -1316,21 +1847,29 @@
           </w:tcPr>
           <w:p>
             <w:pPr>
-              <w:widowControl/>
-              <w:ind w:left="-284"/>
+              <w:pStyle w:val="Prrafodelista"/>
+              <w:numPr>
+                <w:ilvl w:val="0"/>
+                <w:numId w:val="14"/>
+              </w:numPr>
               <w:rPr>
                 <w:rFonts w:eastAsia="Times New Roman" w:cs="Times New Roman"/>
-                <w:kern w:val="0"/>
-                <w:lang w:eastAsia="es-ES" w:bidi="ar-SA"/>
+                <w:lang w:eastAsia="es-ES"/>
               </w:rPr>
             </w:pPr>
             <w:r>
               <w:rPr>
                 <w:rFonts w:eastAsia="Times New Roman" w:cs="Times New Roman"/>
-                <w:kern w:val="0"/>
-                <w:lang w:eastAsia="es-ES" w:bidi="ar-SA"/>
+                <w:lang w:eastAsia="es-ES"/>
               </w:rPr>
-              <w:t>2,00</w:t>
+              <w:t>1</w:t>
+            </w:r>
+            <w:r>
+              <w:rPr>
+                <w:rFonts w:eastAsia="Times New Roman" w:cs="Times New Roman"/>
+                <w:lang w:eastAsia="es-ES"/>
+              </w:rPr>
+              <w:t>,00</w:t>
             </w:r>
           </w:p>
         </w:tc>
@@ -1347,15 +1886,16 @@
           </w:tcPr>
           <w:p>
             <w:pPr>
-              <w:widowControl/>
-              <w:ind w:left="-284"/>
-              <w:jc w:val="center"/>
+              <w:pStyle w:val="Prrafodelista"/>
+              <w:numPr>
+                <w:ilvl w:val="0"/>
+                <w:numId w:val="14"/>
+              </w:numPr>
               <w:rPr>
                 <w:rFonts w:eastAsia="Times New Roman" w:cs="Times New Roman"/>
                 <w:b/>
                 <w:bCs/>
-                <w:kern w:val="0"/>
-                <w:lang w:eastAsia="es-ES" w:bidi="ar-SA"/>
+                <w:lang w:eastAsia="es-ES"/>
               </w:rPr>
             </w:pPr>
             <w:r>
@@ -1363,8 +1903,7 @@
                 <w:rFonts w:eastAsia="Times New Roman" w:cs="Times New Roman"/>
                 <w:b/>
                 <w:bCs/>
-                <w:kern w:val="0"/>
-                <w:lang w:eastAsia="es-ES" w:bidi="ar-SA"/>
+                <w:lang w:eastAsia="es-ES"/>
               </w:rPr>
               <w:t>La aplicación permite borrar tareas</w:t>
             </w:r>
@@ -1378,19 +1917,20 @@
           </w:tcPr>
           <w:p>
             <w:pPr>
-              <w:widowControl/>
-              <w:ind w:left="-284"/>
+              <w:pStyle w:val="Prrafodelista"/>
+              <w:numPr>
+                <w:ilvl w:val="0"/>
+                <w:numId w:val="14"/>
+              </w:numPr>
               <w:rPr>
                 <w:rFonts w:eastAsia="Times New Roman" w:cs="Times New Roman"/>
-                <w:kern w:val="0"/>
-                <w:lang w:eastAsia="es-ES" w:bidi="ar-SA"/>
+                <w:lang w:eastAsia="es-ES"/>
               </w:rPr>
             </w:pPr>
             <w:r>
               <w:rPr>
                 <w:rFonts w:eastAsia="Times New Roman" w:cs="Times New Roman"/>
-                <w:kern w:val="0"/>
-                <w:lang w:eastAsia="es-ES" w:bidi="ar-SA"/>
+                <w:lang w:eastAsia="es-ES"/>
               </w:rPr>
               <w:t>1,00</w:t>
             </w:r>
@@ -1409,15 +1949,16 @@
           </w:tcPr>
           <w:p>
             <w:pPr>
-              <w:widowControl/>
-              <w:ind w:left="-284"/>
-              <w:jc w:val="center"/>
+              <w:pStyle w:val="Prrafodelista"/>
+              <w:numPr>
+                <w:ilvl w:val="0"/>
+                <w:numId w:val="14"/>
+              </w:numPr>
               <w:rPr>
                 <w:rFonts w:eastAsia="Times New Roman" w:cs="Times New Roman"/>
                 <w:b/>
                 <w:bCs/>
-                <w:kern w:val="0"/>
-                <w:lang w:eastAsia="es-ES" w:bidi="ar-SA"/>
+                <w:lang w:eastAsia="es-ES"/>
               </w:rPr>
             </w:pPr>
             <w:r>
@@ -1425,8 +1966,7 @@
                 <w:rFonts w:eastAsia="Times New Roman" w:cs="Times New Roman"/>
                 <w:b/>
                 <w:bCs/>
-                <w:kern w:val="0"/>
-                <w:lang w:eastAsia="es-ES" w:bidi="ar-SA"/>
+                <w:lang w:eastAsia="es-ES"/>
               </w:rPr>
               <w:t>Se han añadidos estilos (extra)</w:t>
             </w:r>
@@ -1440,21 +1980,29 @@
           </w:tcPr>
           <w:p>
             <w:pPr>
-              <w:widowControl/>
-              <w:ind w:left="-284"/>
+              <w:pStyle w:val="Prrafodelista"/>
+              <w:numPr>
+                <w:ilvl w:val="0"/>
+                <w:numId w:val="14"/>
+              </w:numPr>
               <w:rPr>
                 <w:rFonts w:eastAsia="Times New Roman" w:cs="Times New Roman"/>
-                <w:kern w:val="0"/>
-                <w:lang w:eastAsia="es-ES" w:bidi="ar-SA"/>
+                <w:lang w:eastAsia="es-ES"/>
               </w:rPr>
             </w:pPr>
             <w:r>
               <w:rPr>
                 <w:rFonts w:eastAsia="Times New Roman" w:cs="Times New Roman"/>
-                <w:kern w:val="0"/>
-                <w:lang w:eastAsia="es-ES" w:bidi="ar-SA"/>
+                <w:lang w:eastAsia="es-ES"/>
               </w:rPr>
-              <w:t>2,00</w:t>
+              <w:t>1</w:t>
+            </w:r>
+            <w:r>
+              <w:rPr>
+                <w:rFonts w:eastAsia="Times New Roman" w:cs="Times New Roman"/>
+                <w:lang w:eastAsia="es-ES"/>
+              </w:rPr>
+              <w:t>,00</w:t>
             </w:r>
           </w:p>
         </w:tc>
@@ -1471,15 +2019,16 @@
           </w:tcPr>
           <w:p>
             <w:pPr>
-              <w:widowControl/>
-              <w:ind w:left="-284"/>
-              <w:jc w:val="center"/>
+              <w:pStyle w:val="Prrafodelista"/>
+              <w:numPr>
+                <w:ilvl w:val="0"/>
+                <w:numId w:val="14"/>
+              </w:numPr>
               <w:rPr>
                 <w:rFonts w:eastAsia="Times New Roman" w:cs="Times New Roman"/>
                 <w:b/>
                 <w:bCs/>
-                <w:kern w:val="0"/>
-                <w:lang w:eastAsia="es-ES" w:bidi="ar-SA"/>
+                <w:lang w:eastAsia="es-ES"/>
               </w:rPr>
             </w:pPr>
             <w:r>
@@ -1487,8 +2036,7 @@
                 <w:rFonts w:eastAsia="Times New Roman" w:cs="Times New Roman"/>
                 <w:b/>
                 <w:bCs/>
-                <w:kern w:val="0"/>
-                <w:lang w:eastAsia="es-ES" w:bidi="ar-SA"/>
+                <w:lang w:eastAsia="es-ES"/>
               </w:rPr>
               <w:t>Las operaciones con arrays se han realizado utilizando push o splice.</w:t>
             </w:r>
@@ -1502,21 +2050,29 @@
           </w:tcPr>
           <w:p>
             <w:pPr>
-              <w:widowControl/>
-              <w:ind w:left="-284"/>
+              <w:pStyle w:val="Prrafodelista"/>
+              <w:numPr>
+                <w:ilvl w:val="0"/>
+                <w:numId w:val="14"/>
+              </w:numPr>
               <w:rPr>
                 <w:rFonts w:eastAsia="Times New Roman" w:cs="Times New Roman"/>
-                <w:kern w:val="0"/>
-                <w:lang w:eastAsia="es-ES" w:bidi="ar-SA"/>
+                <w:lang w:eastAsia="es-ES"/>
               </w:rPr>
             </w:pPr>
             <w:r>
               <w:rPr>
                 <w:rFonts w:eastAsia="Times New Roman" w:cs="Times New Roman"/>
-                <w:kern w:val="0"/>
-                <w:lang w:eastAsia="es-ES" w:bidi="ar-SA"/>
+                <w:lang w:eastAsia="es-ES"/>
               </w:rPr>
-              <w:t>-2,00</w:t>
+              <w:t>0</w:t>
+            </w:r>
+            <w:r>
+              <w:rPr>
+                <w:rFonts w:eastAsia="Times New Roman" w:cs="Times New Roman"/>
+                <w:lang w:eastAsia="es-ES"/>
+              </w:rPr>
+              <w:t>,00</w:t>
             </w:r>
           </w:p>
         </w:tc>
@@ -1533,15 +2089,16 @@
           </w:tcPr>
           <w:p>
             <w:pPr>
-              <w:widowControl/>
-              <w:ind w:left="-284"/>
-              <w:jc w:val="center"/>
+              <w:pStyle w:val="Prrafodelista"/>
+              <w:numPr>
+                <w:ilvl w:val="0"/>
+                <w:numId w:val="14"/>
+              </w:numPr>
               <w:rPr>
                 <w:rFonts w:eastAsia="Times New Roman" w:cs="Times New Roman"/>
                 <w:b/>
                 <w:bCs/>
-                <w:kern w:val="0"/>
-                <w:lang w:eastAsia="es-ES" w:bidi="ar-SA"/>
+                <w:lang w:eastAsia="es-ES"/>
               </w:rPr>
             </w:pPr>
             <w:r>
@@ -1549,8 +2106,7 @@
                 <w:rFonts w:eastAsia="Times New Roman" w:cs="Times New Roman"/>
                 <w:b/>
                 <w:bCs/>
-                <w:kern w:val="0"/>
-                <w:lang w:eastAsia="es-ES" w:bidi="ar-SA"/>
+                <w:lang w:eastAsia="es-ES"/>
               </w:rPr>
               <w:t>No se ha entregado el informe explicativo.</w:t>
             </w:r>
@@ -1564,21 +2120,29 @@
           </w:tcPr>
           <w:p>
             <w:pPr>
-              <w:widowControl/>
-              <w:ind w:left="-284"/>
+              <w:pStyle w:val="Prrafodelista"/>
+              <w:numPr>
+                <w:ilvl w:val="0"/>
+                <w:numId w:val="14"/>
+              </w:numPr>
               <w:rPr>
                 <w:rFonts w:eastAsia="Times New Roman" w:cs="Times New Roman"/>
-                <w:kern w:val="0"/>
-                <w:lang w:eastAsia="es-ES" w:bidi="ar-SA"/>
+                <w:lang w:eastAsia="es-ES"/>
               </w:rPr>
             </w:pPr>
             <w:r>
               <w:rPr>
                 <w:rFonts w:eastAsia="Times New Roman" w:cs="Times New Roman"/>
-                <w:kern w:val="0"/>
-                <w:lang w:eastAsia="es-ES" w:bidi="ar-SA"/>
+                <w:lang w:eastAsia="es-ES"/>
               </w:rPr>
-              <w:t>-3,00</w:t>
+              <w:t>0</w:t>
+            </w:r>
+            <w:r>
+              <w:rPr>
+                <w:rFonts w:eastAsia="Times New Roman" w:cs="Times New Roman"/>
+                <w:lang w:eastAsia="es-ES"/>
+              </w:rPr>
+              <w:t>,00</w:t>
             </w:r>
           </w:p>
         </w:tc>
@@ -1591,10 +2155,37 @@
     </w:p>
     <w:p>
       <w:pPr>
+        <w:pStyle w:val="textogeneral"/>
+        <w:rPr>
+          <w:rFonts w:asciiTheme="minorHAnsi" w:eastAsia="Times New Roman" w:hAnsiTheme="minorHAnsi" w:cs="Times New Roman"/>
+          <w:b/>
+          <w:bCs/>
+          <w:color w:val="00B0F0"/>
+          <w:kern w:val="0"/>
+          <w:sz w:val="40"/>
+          <w:szCs w:val="40"/>
+          <w:lang w:eastAsia="es-ES" w:bidi="ar-SA"/>
+        </w:rPr>
+      </w:pPr>
+      <w:r>
+        <w:rPr>
+          <w:rFonts w:asciiTheme="minorHAnsi" w:eastAsia="Times New Roman" w:hAnsiTheme="minorHAnsi" w:cs="Times New Roman"/>
+          <w:b/>
+          <w:bCs/>
+          <w:color w:val="00B0F0"/>
+          <w:kern w:val="0"/>
+          <w:sz w:val="40"/>
+          <w:szCs w:val="40"/>
+          <w:lang w:eastAsia="es-ES" w:bidi="ar-SA"/>
+        </w:rPr>
+        <w:t>Nota total 9</w:t>
+      </w:r>
+    </w:p>
+    <w:p>
+      <w:pPr>
         <w:pStyle w:val="Ttulo1"/>
       </w:pPr>
       <w:r>
-        <w:lastRenderedPageBreak/>
         <w:t>BIBLIOGRAFÍA</w:t>
       </w:r>
     </w:p>
@@ -1778,7 +2369,7 @@
         <w:sz w:val="28"/>
         <w:szCs w:val="28"/>
       </w:rPr>
-      <w:t>2</w:t>
+      <w:t>3</w:t>
     </w:r>
     <w:r>
       <w:rPr>
@@ -2428,6 +3019,119 @@
     </w:lvl>
   </w:abstractNum>
   <w:abstractNum w:abstractNumId="3">
+    <w:nsid w:val="204D52B2"/>
+    <w:multiLevelType w:val="hybridMultilevel"/>
+    <w:tmpl w:val="6A66339E"/>
+    <w:lvl w:ilvl="0" w:tplc="0C0A0001">
+      <w:start w:val="1"/>
+      <w:numFmt w:val="bullet"/>
+      <w:lvlText w:val=""/>
+      <w:lvlJc w:val="left"/>
+      <w:pPr>
+        <w:ind w:left="436" w:hanging="360"/>
+      </w:pPr>
+      <w:rPr>
+        <w:rFonts w:ascii="Symbol" w:hAnsi="Symbol" w:hint="default"/>
+      </w:rPr>
+    </w:lvl>
+    <w:lvl w:ilvl="1" w:tplc="0C0A0003" w:tentative="1">
+      <w:start w:val="1"/>
+      <w:numFmt w:val="bullet"/>
+      <w:lvlText w:val="o"/>
+      <w:lvlJc w:val="left"/>
+      <w:pPr>
+        <w:ind w:left="1156" w:hanging="360"/>
+      </w:pPr>
+      <w:rPr>
+        <w:rFonts w:ascii="Courier New" w:hAnsi="Courier New" w:cs="Courier New" w:hint="default"/>
+      </w:rPr>
+    </w:lvl>
+    <w:lvl w:ilvl="2" w:tplc="0C0A0005" w:tentative="1">
+      <w:start w:val="1"/>
+      <w:numFmt w:val="bullet"/>
+      <w:lvlText w:val=""/>
+      <w:lvlJc w:val="left"/>
+      <w:pPr>
+        <w:ind w:left="1876" w:hanging="360"/>
+      </w:pPr>
+      <w:rPr>
+        <w:rFonts w:ascii="Wingdings" w:hAnsi="Wingdings" w:hint="default"/>
+      </w:rPr>
+    </w:lvl>
+    <w:lvl w:ilvl="3" w:tplc="0C0A0001" w:tentative="1">
+      <w:start w:val="1"/>
+      <w:numFmt w:val="bullet"/>
+      <w:lvlText w:val=""/>
+      <w:lvlJc w:val="left"/>
+      <w:pPr>
+        <w:ind w:left="2596" w:hanging="360"/>
+      </w:pPr>
+      <w:rPr>
+        <w:rFonts w:ascii="Symbol" w:hAnsi="Symbol" w:hint="default"/>
+      </w:rPr>
+    </w:lvl>
+    <w:lvl w:ilvl="4" w:tplc="0C0A0003" w:tentative="1">
+      <w:start w:val="1"/>
+      <w:numFmt w:val="bullet"/>
+      <w:lvlText w:val="o"/>
+      <w:lvlJc w:val="left"/>
+      <w:pPr>
+        <w:ind w:left="3316" w:hanging="360"/>
+      </w:pPr>
+      <w:rPr>
+        <w:rFonts w:ascii="Courier New" w:hAnsi="Courier New" w:cs="Courier New" w:hint="default"/>
+      </w:rPr>
+    </w:lvl>
+    <w:lvl w:ilvl="5" w:tplc="0C0A0005" w:tentative="1">
+      <w:start w:val="1"/>
+      <w:numFmt w:val="bullet"/>
+      <w:lvlText w:val=""/>
+      <w:lvlJc w:val="left"/>
+      <w:pPr>
+        <w:ind w:left="4036" w:hanging="360"/>
+      </w:pPr>
+      <w:rPr>
+        <w:rFonts w:ascii="Wingdings" w:hAnsi="Wingdings" w:hint="default"/>
+      </w:rPr>
+    </w:lvl>
+    <w:lvl w:ilvl="6" w:tplc="0C0A0001" w:tentative="1">
+      <w:start w:val="1"/>
+      <w:numFmt w:val="bullet"/>
+      <w:lvlText w:val=""/>
+      <w:lvlJc w:val="left"/>
+      <w:pPr>
+        <w:ind w:left="4756" w:hanging="360"/>
+      </w:pPr>
+      <w:rPr>
+        <w:rFonts w:ascii="Symbol" w:hAnsi="Symbol" w:hint="default"/>
+      </w:rPr>
+    </w:lvl>
+    <w:lvl w:ilvl="7" w:tplc="0C0A0003" w:tentative="1">
+      <w:start w:val="1"/>
+      <w:numFmt w:val="bullet"/>
+      <w:lvlText w:val="o"/>
+      <w:lvlJc w:val="left"/>
+      <w:pPr>
+        <w:ind w:left="5476" w:hanging="360"/>
+      </w:pPr>
+      <w:rPr>
+        <w:rFonts w:ascii="Courier New" w:hAnsi="Courier New" w:cs="Courier New" w:hint="default"/>
+      </w:rPr>
+    </w:lvl>
+    <w:lvl w:ilvl="8" w:tplc="0C0A0005" w:tentative="1">
+      <w:start w:val="1"/>
+      <w:numFmt w:val="bullet"/>
+      <w:lvlText w:val=""/>
+      <w:lvlJc w:val="left"/>
+      <w:pPr>
+        <w:ind w:left="6196" w:hanging="360"/>
+      </w:pPr>
+      <w:rPr>
+        <w:rFonts w:ascii="Wingdings" w:hAnsi="Wingdings" w:hint="default"/>
+      </w:rPr>
+    </w:lvl>
+  </w:abstractNum>
+  <w:abstractNum w:abstractNumId="4">
     <w:nsid w:val="2A5D6873"/>
     <w:multiLevelType w:val="multilevel"/>
     <w:tmpl w:val="80523D70"/>
@@ -2541,7 +3245,7 @@
       </w:pPr>
     </w:lvl>
   </w:abstractNum>
-  <w:abstractNum w:abstractNumId="4">
+  <w:abstractNum w:abstractNumId="5">
     <w:nsid w:val="2BA218C5"/>
     <w:multiLevelType w:val="multilevel"/>
     <w:tmpl w:val="D7EE5E36"/>
@@ -2655,7 +3359,7 @@
       </w:pPr>
     </w:lvl>
   </w:abstractNum>
-  <w:abstractNum w:abstractNumId="5">
+  <w:abstractNum w:abstractNumId="6">
     <w:nsid w:val="2E2E4A71"/>
     <w:multiLevelType w:val="multilevel"/>
     <w:tmpl w:val="051427AC"/>
@@ -2805,7 +3509,7 @@
       </w:rPr>
     </w:lvl>
   </w:abstractNum>
-  <w:abstractNum w:abstractNumId="6">
+  <w:abstractNum w:abstractNumId="7">
     <w:nsid w:val="51310093"/>
     <w:multiLevelType w:val="multilevel"/>
     <w:tmpl w:val="7F80DE6E"/>
@@ -2954,7 +3658,7 @@
       </w:rPr>
     </w:lvl>
   </w:abstractNum>
-  <w:abstractNum w:abstractNumId="7">
+  <w:abstractNum w:abstractNumId="8">
     <w:nsid w:val="60B6609F"/>
     <w:multiLevelType w:val="multilevel"/>
     <w:tmpl w:val="F09C1F84"/>
@@ -3103,7 +3807,7 @@
       </w:rPr>
     </w:lvl>
   </w:abstractNum>
-  <w:abstractNum w:abstractNumId="8">
+  <w:abstractNum w:abstractNumId="9">
     <w:nsid w:val="61B51699"/>
     <w:multiLevelType w:val="multilevel"/>
     <w:tmpl w:val="280E064C"/>
@@ -3244,7 +3948,7 @@
       </w:rPr>
     </w:lvl>
   </w:abstractNum>
-  <w:abstractNum w:abstractNumId="9">
+  <w:abstractNum w:abstractNumId="10">
     <w:nsid w:val="71D4158D"/>
     <w:multiLevelType w:val="multilevel"/>
     <w:tmpl w:val="DDA007CE"/>
@@ -3393,7 +4097,7 @@
       </w:rPr>
     </w:lvl>
   </w:abstractNum>
-  <w:abstractNum w:abstractNumId="10">
+  <w:abstractNum w:abstractNumId="11">
     <w:nsid w:val="7AAF70AB"/>
     <w:multiLevelType w:val="multilevel"/>
     <w:tmpl w:val="5A62F99C"/>
@@ -3543,7 +4247,7 @@
       </w:rPr>
     </w:lvl>
   </w:abstractNum>
-  <w:abstractNum w:abstractNumId="11">
+  <w:abstractNum w:abstractNumId="12">
     <w:nsid w:val="7CC017AD"/>
     <w:multiLevelType w:val="multilevel"/>
     <w:tmpl w:val="0890DF68"/>
@@ -3667,19 +4371,19 @@
     </w:lvl>
   </w:abstractNum>
   <w:num w:numId="1">
-    <w:abstractNumId w:val="11"/>
+    <w:abstractNumId w:val="12"/>
   </w:num>
   <w:num w:numId="2">
-    <w:abstractNumId w:val="3"/>
+    <w:abstractNumId w:val="4"/>
   </w:num>
   <w:num w:numId="3">
+    <w:abstractNumId w:val="6"/>
+  </w:num>
+  <w:num w:numId="4">
     <w:abstractNumId w:val="5"/>
   </w:num>
-  <w:num w:numId="4">
-    <w:abstractNumId w:val="4"/>
-  </w:num>
   <w:num w:numId="5">
-    <w:abstractNumId w:val="8"/>
+    <w:abstractNumId w:val="9"/>
   </w:num>
   <w:num w:numId="6">
     <w:abstractNumId w:val="0"/>
@@ -3688,22 +4392,25 @@
     <w:abstractNumId w:val="2"/>
   </w:num>
   <w:num w:numId="8">
-    <w:abstractNumId w:val="10"/>
+    <w:abstractNumId w:val="11"/>
   </w:num>
   <w:num w:numId="9">
     <w:abstractNumId w:val="1"/>
   </w:num>
   <w:num w:numId="10">
-    <w:abstractNumId w:val="11"/>
+    <w:abstractNumId w:val="12"/>
   </w:num>
   <w:num w:numId="11">
-    <w:abstractNumId w:val="6"/>
+    <w:abstractNumId w:val="7"/>
   </w:num>
   <w:num w:numId="12">
-    <w:abstractNumId w:val="9"/>
+    <w:abstractNumId w:val="10"/>
   </w:num>
   <w:num w:numId="13">
-    <w:abstractNumId w:val="7"/>
+    <w:abstractNumId w:val="8"/>
+  </w:num>
+  <w:num w:numId="14">
+    <w:abstractNumId w:val="3"/>
   </w:num>
 </w:numbering>
 </file>
@@ -3981,7 +4688,6 @@
   <w:style w:type="character" w:default="1" w:styleId="Fuentedeprrafopredeter">
     <w:name w:val="Default Paragraph Font"/>
     <w:uiPriority w:val="1"/>
-    <w:semiHidden/>
     <w:unhideWhenUsed/>
   </w:style>
   <w:style w:type="table" w:default="1" w:styleId="Tablanormal">

</xml_diff>

<commit_message>
corregido algunas mejoras y error addTarea
</commit_message>
<xml_diff>
--- a/PMDM02/Royecto pmdm02.docx
+++ b/PMDM02/Royecto pmdm02.docx
@@ -4,6 +4,9 @@
   <w:body>
     <w:p>
       <w:pPr>
+        <w:rPr>
+          <w:rFonts w:cs="Times New Roman"/>
+        </w:rPr>
         <w:sectPr>
           <w:headerReference w:type="even" r:id="rId7"/>
           <w:headerReference w:type="default" r:id="rId8"/>
@@ -20,6 +23,7 @@
       </w:pPr>
       <w:r>
         <w:rPr>
+          <w:rFonts w:cs="Times New Roman"/>
           <w:noProof/>
         </w:rPr>
         <w:pict>
@@ -30,6 +34,7 @@
       </w:r>
       <w:r>
         <w:rPr>
+          <w:rFonts w:cs="Times New Roman"/>
           <w:noProof/>
         </w:rPr>
         <w:pict>
@@ -90,6 +95,7 @@
       </w:r>
       <w:r>
         <w:rPr>
+          <w:rFonts w:cs="Times New Roman"/>
           <w:noProof/>
         </w:rPr>
         <w:pict>
@@ -120,6 +126,7 @@
       </w:r>
       <w:r>
         <w:rPr>
+          <w:rFonts w:cs="Times New Roman"/>
           <w:noProof/>
         </w:rPr>
         <w:pict>
@@ -153,6 +160,7 @@
       </w:r>
       <w:r>
         <w:rPr>
+          <w:rFonts w:cs="Times New Roman"/>
           <w:noProof/>
         </w:rPr>
         <w:pict>
@@ -233,6 +241,7 @@
       </w:r>
       <w:r>
         <w:rPr>
+          <w:rFonts w:cs="Times New Roman"/>
           <w:noProof/>
           <w:lang w:eastAsia="es-ES" w:bidi="ar-SA"/>
         </w:rPr>
@@ -288,7 +297,7 @@
         <w:pStyle w:val="TDC2"/>
         <w:jc w:val="right"/>
         <w:rPr>
-          <w:rFonts w:ascii="Lucida Sans;sans-serif" w:hAnsi="Lucida Sans;sans-serif" w:hint="eastAsia"/>
+          <w:rFonts w:ascii="Times New Roman" w:hAnsi="Times New Roman" w:cs="Times New Roman"/>
           <w:b/>
           <w:color w:val="00AACC"/>
           <w:sz w:val="28"/>
@@ -296,7 +305,7 @@
       </w:pPr>
       <w:r>
         <w:rPr>
-          <w:rFonts w:ascii="Lucida Sans;sans-serif" w:hAnsi="Lucida Sans;sans-serif"/>
+          <w:rFonts w:ascii="Times New Roman" w:hAnsi="Times New Roman" w:cs="Times New Roman"/>
           <w:b/>
           <w:color w:val="00AACC"/>
           <w:sz w:val="28"/>
@@ -310,7 +319,7 @@
         <w:pStyle w:val="TDC2"/>
         <w:jc w:val="right"/>
         <w:rPr>
-          <w:rFonts w:ascii="Lucida Sans;sans-serif" w:hAnsi="Lucida Sans;sans-serif" w:hint="eastAsia"/>
+          <w:rFonts w:ascii="Times New Roman" w:hAnsi="Times New Roman" w:cs="Times New Roman"/>
           <w:b/>
           <w:color w:val="00AACC"/>
           <w:sz w:val="28"/>
@@ -323,20 +332,38 @@
         <w:tabs>
           <w:tab w:val="right" w:leader="dot" w:pos="10489"/>
         </w:tabs>
-      </w:pPr>
-      <w:r>
+        <w:rPr>
+          <w:rFonts w:ascii="Times New Roman" w:hAnsi="Times New Roman" w:cs="Times New Roman"/>
+        </w:rPr>
+      </w:pPr>
+      <w:r>
+        <w:rPr>
+          <w:rFonts w:ascii="Times New Roman" w:hAnsi="Times New Roman" w:cs="Times New Roman"/>
+        </w:rPr>
         <w:fldChar w:fldCharType="begin"/>
       </w:r>
       <w:r>
+        <w:rPr>
+          <w:rFonts w:ascii="Times New Roman" w:hAnsi="Times New Roman" w:cs="Times New Roman"/>
+        </w:rPr>
         <w:instrText>TOC \f \o "1-9" \t "Título 10,10"</w:instrText>
       </w:r>
       <w:r>
+        <w:rPr>
+          <w:rFonts w:ascii="Times New Roman" w:hAnsi="Times New Roman" w:cs="Times New Roman"/>
+        </w:rPr>
         <w:fldChar w:fldCharType="separate"/>
       </w:r>
       <w:r>
+        <w:rPr>
+          <w:rFonts w:ascii="Times New Roman" w:hAnsi="Times New Roman" w:cs="Times New Roman"/>
+        </w:rPr>
         <w:t>1. INTRODUCCIÓN</w:t>
       </w:r>
       <w:r>
+        <w:rPr>
+          <w:rFonts w:ascii="Times New Roman" w:hAnsi="Times New Roman" w:cs="Times New Roman"/>
+        </w:rPr>
         <w:tab/>
         <w:t>1</w:t>
       </w:r>
@@ -347,13 +374,34 @@
         <w:tabs>
           <w:tab w:val="right" w:leader="dot" w:pos="10489"/>
         </w:tabs>
-      </w:pPr>
-      <w:r>
-        <w:t>2. DIFERENTES APARTADOS DE LA TAREA</w:t>
-      </w:r>
-      <w:r>
+        <w:rPr>
+          <w:rFonts w:ascii="Times New Roman" w:hAnsi="Times New Roman" w:cs="Times New Roman"/>
+        </w:rPr>
+      </w:pPr>
+      <w:r>
+        <w:rPr>
+          <w:rFonts w:ascii="Times New Roman" w:hAnsi="Times New Roman" w:cs="Times New Roman"/>
+        </w:rPr>
+        <w:t>2. DI</w:t>
+      </w:r>
+      <w:r>
+        <w:rPr>
+          <w:rFonts w:ascii="Times New Roman" w:hAnsi="Times New Roman" w:cs="Times New Roman"/>
+        </w:rPr>
+        <w:t>F</w:t>
+      </w:r>
+      <w:r>
+        <w:rPr>
+          <w:rFonts w:ascii="Times New Roman" w:hAnsi="Times New Roman" w:cs="Times New Roman"/>
+        </w:rPr>
+        <w:t>ERENTES APARTADOS DE LA TAREA</w:t>
+      </w:r>
+      <w:r>
+        <w:rPr>
+          <w:rFonts w:ascii="Times New Roman" w:hAnsi="Times New Roman" w:cs="Times New Roman"/>
+        </w:rPr>
         <w:tab/>
-        <w:t>1</w:t>
+        <w:t>2</w:t>
       </w:r>
     </w:p>
     <w:p>
@@ -362,13 +410,46 @@
         <w:tabs>
           <w:tab w:val="right" w:leader="dot" w:pos="10489"/>
         </w:tabs>
-      </w:pPr>
-      <w:r>
+        <w:rPr>
+          <w:rFonts w:ascii="Times New Roman" w:hAnsi="Times New Roman" w:cs="Times New Roman"/>
+        </w:rPr>
+      </w:pPr>
+      <w:r>
+        <w:rPr>
+          <w:rFonts w:ascii="Times New Roman" w:hAnsi="Times New Roman" w:cs="Times New Roman"/>
+        </w:rPr>
+        <w:t>3. INCIDENCIAS</w:t>
+      </w:r>
+      <w:r>
+        <w:rPr>
+          <w:rFonts w:ascii="Times New Roman" w:hAnsi="Times New Roman" w:cs="Times New Roman"/>
+        </w:rPr>
+        <w:tab/>
+        <w:t>3</w:t>
+      </w:r>
+    </w:p>
+    <w:p>
+      <w:pPr>
+        <w:pStyle w:val="TDC1"/>
+        <w:tabs>
+          <w:tab w:val="right" w:leader="dot" w:pos="10489"/>
+        </w:tabs>
+        <w:rPr>
+          <w:rFonts w:ascii="Times New Roman" w:hAnsi="Times New Roman" w:cs="Times New Roman"/>
+        </w:rPr>
+      </w:pPr>
+      <w:r>
+        <w:rPr>
+          <w:rFonts w:ascii="Times New Roman" w:hAnsi="Times New Roman" w:cs="Times New Roman"/>
+        </w:rPr>
         <w:t>3. AUTOEVALUACIÓN</w:t>
       </w:r>
       <w:r>
+        <w:rPr>
+          <w:rFonts w:ascii="Times New Roman" w:hAnsi="Times New Roman" w:cs="Times New Roman"/>
+        </w:rPr>
         <w:tab/>
-        <w:t>1</w:t>
+        <w:t>4</w:t>
       </w:r>
     </w:p>
     <w:p>
@@ -377,15 +458,14 @@
         <w:tabs>
           <w:tab w:val="right" w:leader="dot" w:pos="10489"/>
         </w:tabs>
-      </w:pPr>
-      <w:r>
-        <w:t>4. BIBLIOGRAFÍA</w:t>
-      </w:r>
-      <w:r>
-        <w:tab/>
-        <w:t>1</w:t>
-      </w:r>
-      <w:r>
+        <w:rPr>
+          <w:rFonts w:ascii="Times New Roman" w:hAnsi="Times New Roman" w:cs="Times New Roman"/>
+        </w:rPr>
+      </w:pPr>
+      <w:r>
+        <w:rPr>
+          <w:rFonts w:ascii="Times New Roman" w:hAnsi="Times New Roman" w:cs="Times New Roman"/>
+        </w:rPr>
         <w:fldChar w:fldCharType="end"/>
       </w:r>
     </w:p>
@@ -394,7 +474,7 @@
         <w:pStyle w:val="TDC2"/>
         <w:jc w:val="right"/>
         <w:rPr>
-          <w:rFonts w:ascii="Lucida Sans;sans-serif" w:hAnsi="Lucida Sans;sans-serif" w:hint="eastAsia"/>
+          <w:rFonts w:ascii="Times New Roman" w:hAnsi="Times New Roman" w:cs="Times New Roman"/>
           <w:b/>
           <w:color w:val="00AACC"/>
           <w:sz w:val="28"/>
@@ -413,8 +493,18 @@
     <w:p>
       <w:pPr>
         <w:pStyle w:val="Ttulo1"/>
-      </w:pPr>
-      <w:r>
+        <w:rPr>
+          <w:rFonts w:ascii="Times New Roman" w:hAnsi="Times New Roman" w:cs="Times New Roman"/>
+          <w:sz w:val="36"/>
+          <w:szCs w:val="36"/>
+        </w:rPr>
+      </w:pPr>
+      <w:r>
+        <w:rPr>
+          <w:rFonts w:ascii="Times New Roman" w:hAnsi="Times New Roman" w:cs="Times New Roman"/>
+          <w:sz w:val="36"/>
+          <w:szCs w:val="36"/>
+        </w:rPr>
         <w:lastRenderedPageBreak/>
         <w:t>INTRODUCCIÓN</w:t>
       </w:r>
@@ -422,6 +512,11 @@
     <w:p>
       <w:pPr>
         <w:pStyle w:val="textogeneral"/>
+        <w:rPr>
+          <w:rFonts w:ascii="Times New Roman" w:hAnsi="Times New Roman" w:cs="Times New Roman"/>
+          <w:sz w:val="36"/>
+          <w:szCs w:val="36"/>
+        </w:rPr>
       </w:pPr>
     </w:p>
     <w:p>
@@ -429,22 +524,22 @@
         <w:spacing w:after="200" w:line="276" w:lineRule="auto"/>
         <w:jc w:val="both"/>
         <w:rPr>
-          <w:rFonts w:ascii="Lucida Sans" w:hAnsi="Lucida Sans"/>
+          <w:rFonts w:cs="Times New Roman"/>
           <w:b/>
           <w:bCs/>
           <w:color w:val="23B8DC"/>
-          <w:sz w:val="22"/>
-          <w:szCs w:val="22"/>
-        </w:rPr>
-      </w:pPr>
-      <w:r>
-        <w:rPr>
-          <w:rFonts w:ascii="Lucida Sans" w:hAnsi="Lucida Sans"/>
+          <w:sz w:val="36"/>
+          <w:szCs w:val="36"/>
+        </w:rPr>
+      </w:pPr>
+      <w:r>
+        <w:rPr>
+          <w:rFonts w:cs="Times New Roman"/>
           <w:b/>
           <w:bCs/>
           <w:color w:val="23B8DC"/>
-          <w:sz w:val="22"/>
-          <w:szCs w:val="22"/>
+          <w:sz w:val="36"/>
+          <w:szCs w:val="36"/>
         </w:rPr>
         <w:t>Las tareas tienen las siguientes propiedades:</w:t>
       </w:r>
@@ -459,12 +554,12 @@
         <w:spacing w:after="200" w:line="276" w:lineRule="auto"/>
         <w:jc w:val="both"/>
         <w:rPr>
-          <w:rFonts w:ascii="Colaborate-Thin" w:hAnsi="Colaborate-Thin"/>
-        </w:rPr>
-      </w:pPr>
-      <w:r>
-        <w:rPr>
-          <w:rFonts w:ascii="Colaborate-Thin" w:hAnsi="Colaborate-Thin"/>
+          <w:rFonts w:cs="Times New Roman"/>
+        </w:rPr>
+      </w:pPr>
+      <w:r>
+        <w:rPr>
+          <w:rFonts w:cs="Times New Roman"/>
         </w:rPr>
         <w:t>descripción</w:t>
       </w:r>
@@ -479,12 +574,12 @@
         <w:spacing w:after="200" w:line="276" w:lineRule="auto"/>
         <w:jc w:val="both"/>
         <w:rPr>
-          <w:rFonts w:ascii="Colaborate-Thin" w:hAnsi="Colaborate-Thin"/>
-        </w:rPr>
-      </w:pPr>
-      <w:r>
-        <w:rPr>
-          <w:rFonts w:ascii="Colaborate-Thin" w:hAnsi="Colaborate-Thin"/>
+          <w:rFonts w:cs="Times New Roman"/>
+        </w:rPr>
+      </w:pPr>
+      <w:r>
+        <w:rPr>
+          <w:rFonts w:cs="Times New Roman"/>
         </w:rPr>
         <w:t>esImportante</w:t>
       </w:r>
@@ -499,12 +594,12 @@
         <w:spacing w:after="200" w:line="276" w:lineRule="auto"/>
         <w:jc w:val="both"/>
         <w:rPr>
-          <w:rFonts w:ascii="Colaborate-Thin" w:hAnsi="Colaborate-Thin"/>
-        </w:rPr>
-      </w:pPr>
-      <w:r>
-        <w:rPr>
-          <w:rFonts w:ascii="Colaborate-Thin" w:hAnsi="Colaborate-Thin"/>
+          <w:rFonts w:cs="Times New Roman"/>
+        </w:rPr>
+      </w:pPr>
+      <w:r>
+        <w:rPr>
+          <w:rFonts w:cs="Times New Roman"/>
         </w:rPr>
         <w:t>finalizada</w:t>
       </w:r>
@@ -514,14 +609,29 @@
         <w:spacing w:after="200" w:line="276" w:lineRule="auto"/>
         <w:jc w:val="both"/>
         <w:rPr>
-          <w:rFonts w:ascii="Colaborate-Thin" w:hAnsi="Colaborate-Thin"/>
-        </w:rPr>
-      </w:pPr>
-      <w:r>
-        <w:rPr>
-          <w:rFonts w:ascii="Colaborate-Thin" w:hAnsi="Colaborate-Thin"/>
-        </w:rPr>
-        <w:t>En la página inicial, se mostrarán las tareas pendientes en la parte superior, las tareas realizadas en la parte inferior con un encabezado y un botón flotante. Las tareas sin realizar se ordenarán en función de si son importantes o no. Además las tareas importantes se mostrarán en negrita o con la letra grande o cursiva. La acciones que se pueden realizar sobre las tareas sin terminar son las siguientes:</w:t>
+          <w:rFonts w:cs="Times New Roman"/>
+        </w:rPr>
+      </w:pPr>
+      <w:r>
+        <w:rPr>
+          <w:rFonts w:cs="Times New Roman"/>
+        </w:rPr>
+        <w:t>En la página inicial, se mostrarán las tareas pendientes en la parte superior, las tareas realizadas en la parte inferior con un encabezado y un botón flotante. Las tareas sin realizar se ordenarán en función de si son importantes o no. Además las tareas importantes se mostrarán en negrita o con la letra grande o cursiva.</w:t>
+      </w:r>
+    </w:p>
+    <w:p>
+      <w:pPr>
+        <w:spacing w:after="200" w:line="276" w:lineRule="auto"/>
+        <w:jc w:val="both"/>
+        <w:rPr>
+          <w:rFonts w:cs="Times New Roman"/>
+        </w:rPr>
+      </w:pPr>
+      <w:r>
+        <w:rPr>
+          <w:rFonts w:cs="Times New Roman"/>
+        </w:rPr>
+        <w:t xml:space="preserve"> La acciones que se pueden realizar sobre las tareas sin terminar son las siguientes:</w:t>
       </w:r>
     </w:p>
     <w:p>
@@ -534,12 +644,12 @@
         <w:spacing w:after="200" w:line="276" w:lineRule="auto"/>
         <w:jc w:val="both"/>
         <w:rPr>
-          <w:rFonts w:ascii="Colaborate-Thin" w:hAnsi="Colaborate-Thin"/>
-        </w:rPr>
-      </w:pPr>
-      <w:r>
-        <w:rPr>
-          <w:rFonts w:ascii="Colaborate-Thin" w:hAnsi="Colaborate-Thin"/>
+          <w:rFonts w:cs="Times New Roman"/>
+        </w:rPr>
+      </w:pPr>
+      <w:r>
+        <w:rPr>
+          <w:rFonts w:cs="Times New Roman"/>
         </w:rPr>
         <w:t>Marcar como realizadas. Para ello se dispone de un checkbox (ion-checkbox)</w:t>
       </w:r>
@@ -554,12 +664,12 @@
         <w:spacing w:after="200" w:line="276" w:lineRule="auto"/>
         <w:jc w:val="both"/>
         <w:rPr>
-          <w:rFonts w:ascii="Colaborate-Thin" w:hAnsi="Colaborate-Thin"/>
-        </w:rPr>
-      </w:pPr>
-      <w:r>
-        <w:rPr>
-          <w:rFonts w:ascii="Colaborate-Thin" w:hAnsi="Colaborate-Thin"/>
+          <w:rFonts w:cs="Times New Roman"/>
+        </w:rPr>
+      </w:pPr>
+      <w:r>
+        <w:rPr>
+          <w:rFonts w:cs="Times New Roman"/>
         </w:rPr>
         <w:t>Borrar las tareas. Para ello se dispone de un botón que se encuentra dentro de un componente sliding (ion-item-sliding)</w:t>
       </w:r>
@@ -574,12 +684,12 @@
         <w:spacing w:after="200" w:line="276" w:lineRule="auto"/>
         <w:jc w:val="both"/>
         <w:rPr>
-          <w:rFonts w:ascii="Colaborate-Thin" w:hAnsi="Colaborate-Thin"/>
-        </w:rPr>
-      </w:pPr>
-      <w:r>
-        <w:rPr>
-          <w:rFonts w:ascii="Colaborate-Thin" w:hAnsi="Colaborate-Thin"/>
+          <w:rFonts w:cs="Times New Roman"/>
+        </w:rPr>
+      </w:pPr>
+      <w:r>
+        <w:rPr>
+          <w:rFonts w:cs="Times New Roman"/>
         </w:rPr>
         <w:t>Editar las tareas. Para ello se dispone de un botón que se encuentra dentro de un componente sliding</w:t>
       </w:r>
@@ -589,12 +699,12 @@
         <w:spacing w:after="200" w:line="276" w:lineRule="auto"/>
         <w:jc w:val="both"/>
         <w:rPr>
-          <w:rFonts w:ascii="Colaborate-Thin" w:hAnsi="Colaborate-Thin"/>
-        </w:rPr>
-      </w:pPr>
-      <w:r>
-        <w:rPr>
-          <w:rFonts w:ascii="Colaborate-Thin" w:hAnsi="Colaborate-Thin"/>
+          <w:rFonts w:cs="Times New Roman"/>
+        </w:rPr>
+      </w:pPr>
+      <w:r>
+        <w:rPr>
+          <w:rFonts w:cs="Times New Roman"/>
         </w:rPr>
         <w:t>Las acciones que se pueden realizar sobre las tareas terminadas son:</w:t>
       </w:r>
@@ -609,12 +719,12 @@
         <w:spacing w:after="200" w:line="276" w:lineRule="auto"/>
         <w:jc w:val="both"/>
         <w:rPr>
-          <w:rFonts w:ascii="Colaborate-Thin" w:hAnsi="Colaborate-Thin"/>
-        </w:rPr>
-      </w:pPr>
-      <w:r>
-        <w:rPr>
-          <w:rFonts w:ascii="Colaborate-Thin" w:hAnsi="Colaborate-Thin"/>
+          <w:rFonts w:cs="Times New Roman"/>
+        </w:rPr>
+      </w:pPr>
+      <w:r>
+        <w:rPr>
+          <w:rFonts w:cs="Times New Roman"/>
         </w:rPr>
         <w:t>Marcar la tarea como pendiente. Para ello se debe hacer click sobre el elemento.</w:t>
       </w:r>
@@ -624,12 +734,12 @@
         <w:spacing w:after="200" w:line="276" w:lineRule="auto"/>
         <w:jc w:val="both"/>
         <w:rPr>
-          <w:rFonts w:ascii="Colaborate-Thin" w:hAnsi="Colaborate-Thin"/>
-        </w:rPr>
-      </w:pPr>
-      <w:r>
-        <w:rPr>
-          <w:rFonts w:ascii="Colaborate-Thin" w:hAnsi="Colaborate-Thin"/>
+          <w:rFonts w:cs="Times New Roman"/>
+        </w:rPr>
+      </w:pPr>
+      <w:r>
+        <w:rPr>
+          <w:rFonts w:cs="Times New Roman"/>
         </w:rPr>
         <w:t>Las tareas que están finalizadas tienen un encabezado. El encabezado y la lista solo deben ser visibles cuando haya elementos que mostrar, para ello se debe utilizar la directiva *ngIf.</w:t>
       </w:r>
@@ -639,12 +749,12 @@
         <w:spacing w:after="200" w:line="276" w:lineRule="auto"/>
         <w:jc w:val="both"/>
         <w:rPr>
-          <w:rFonts w:ascii="Colaborate-Thin" w:hAnsi="Colaborate-Thin"/>
-        </w:rPr>
-      </w:pPr>
-      <w:r>
-        <w:rPr>
-          <w:rFonts w:ascii="Colaborate-Thin" w:hAnsi="Colaborate-Thin"/>
+          <w:rFonts w:cs="Times New Roman"/>
+        </w:rPr>
+      </w:pPr>
+      <w:r>
+        <w:rPr>
+          <w:rFonts w:cs="Times New Roman"/>
         </w:rPr>
         <w:t>Haciendo uso del botón flotante, se añadirán nuevas tareas. Al pulsar el botón, se abrirá una modal para solicitar los datos al usuario. El campo descripción es obligatorio y hasta que no haya escrito algo el botón de añadir no estará activo.</w:t>
       </w:r>
@@ -654,12 +764,12 @@
         <w:spacing w:after="200" w:line="276" w:lineRule="auto"/>
         <w:jc w:val="both"/>
         <w:rPr>
-          <w:rFonts w:ascii="Colaborate-Thin" w:hAnsi="Colaborate-Thin"/>
-        </w:rPr>
-      </w:pPr>
-      <w:r>
-        <w:rPr>
-          <w:rFonts w:ascii="Colaborate-Thin" w:hAnsi="Colaborate-Thin"/>
+          <w:rFonts w:cs="Times New Roman"/>
+        </w:rPr>
+      </w:pPr>
+      <w:r>
+        <w:rPr>
+          <w:rFonts w:cs="Times New Roman"/>
         </w:rPr>
         <w:t>Además del programa deberás escribir también un informe con todas las consideraciones oportunas que se necesiten para entender cómo has realizado la tarea.</w:t>
       </w:r>
@@ -668,13 +778,17 @@
       <w:pPr>
         <w:pStyle w:val="texto-general-western"/>
         <w:rPr>
-          <w:rFonts w:ascii="Colaborate-Thin" w:hAnsi="Colaborate-Thin"/>
+          <w:rFonts w:ascii="Times New Roman" w:hAnsi="Times New Roman" w:cs="Times New Roman"/>
+          <w:sz w:val="24"/>
+          <w:szCs w:val="24"/>
           <w:highlight w:val="yellow"/>
         </w:rPr>
       </w:pPr>
       <w:r>
         <w:rPr>
-          <w:rFonts w:ascii="Colaborate-Thin" w:hAnsi="Colaborate-Thin"/>
+          <w:rFonts w:ascii="Times New Roman" w:hAnsi="Times New Roman" w:cs="Times New Roman"/>
+          <w:sz w:val="24"/>
+          <w:szCs w:val="24"/>
         </w:rPr>
         <w:t>El documento que contendrá el informe lo elaborarás con un procesador de texto. Debe tener tamaño de página A4, estilo de letra Times New Roman, tamaño 12 e interlineado normal. Una vez hayas terminado de editar el documento genera un documento PDF.</w:t>
       </w:r>
@@ -683,7 +797,7 @@
       <w:pPr>
         <w:pStyle w:val="texto-general-western"/>
         <w:rPr>
-          <w:rFonts w:ascii="Colaborate-Thin" w:hAnsi="Colaborate-Thin"/>
+          <w:rFonts w:ascii="Times New Roman" w:hAnsi="Times New Roman" w:cs="Times New Roman"/>
           <w:highlight w:val="yellow"/>
         </w:rPr>
       </w:pPr>
@@ -692,7 +806,7 @@
       <w:pPr>
         <w:pStyle w:val="texto-general-western"/>
         <w:rPr>
-          <w:rFonts w:ascii="Colaborate-Thin" w:hAnsi="Colaborate-Thin"/>
+          <w:rFonts w:ascii="Times New Roman" w:hAnsi="Times New Roman" w:cs="Times New Roman"/>
           <w:highlight w:val="yellow"/>
         </w:rPr>
       </w:pPr>
@@ -701,15 +815,25 @@
       <w:pPr>
         <w:pStyle w:val="texto-general-western"/>
         <w:rPr>
-          <w:rFonts w:ascii="Colaborate-Thin" w:hAnsi="Colaborate-Thin"/>
+          <w:rFonts w:ascii="Times New Roman" w:hAnsi="Times New Roman" w:cs="Times New Roman"/>
         </w:rPr>
       </w:pPr>
     </w:p>
     <w:p>
       <w:pPr>
         <w:pStyle w:val="Ttulo1"/>
-      </w:pPr>
-      <w:r>
+        <w:rPr>
+          <w:rFonts w:ascii="Times New Roman" w:hAnsi="Times New Roman" w:cs="Times New Roman"/>
+          <w:sz w:val="36"/>
+          <w:szCs w:val="36"/>
+        </w:rPr>
+      </w:pPr>
+      <w:r>
+        <w:rPr>
+          <w:rFonts w:ascii="Times New Roman" w:hAnsi="Times New Roman" w:cs="Times New Roman"/>
+          <w:sz w:val="36"/>
+          <w:szCs w:val="36"/>
+        </w:rPr>
         <w:lastRenderedPageBreak/>
         <w:t>DIFERENTES APARTADOS DE LA TAREA</w:t>
       </w:r>
@@ -721,14 +845,27 @@
           <w:ilvl w:val="0"/>
           <w:numId w:val="0"/>
         </w:numPr>
-      </w:pPr>
-      <w:r>
+        <w:rPr>
+          <w:rFonts w:ascii="Times New Roman" w:hAnsi="Times New Roman" w:cs="Times New Roman"/>
+          <w:sz w:val="36"/>
+          <w:szCs w:val="36"/>
+        </w:rPr>
+      </w:pPr>
+      <w:r>
+        <w:rPr>
+          <w:rFonts w:ascii="Times New Roman" w:hAnsi="Times New Roman" w:cs="Times New Roman"/>
+          <w:sz w:val="36"/>
+          <w:szCs w:val="36"/>
+        </w:rPr>
         <w:t>Informe del proyecto</w:t>
       </w:r>
     </w:p>
     <w:p>
       <w:pPr>
         <w:pStyle w:val="textogeneral"/>
+        <w:rPr>
+          <w:rFonts w:ascii="Times New Roman" w:hAnsi="Times New Roman" w:cs="Times New Roman"/>
+        </w:rPr>
       </w:pPr>
     </w:p>
     <w:p>
@@ -736,506 +873,559 @@
         <w:spacing w:after="210"/>
         <w:jc w:val="both"/>
         <w:rPr>
-          <w:rFonts w:eastAsiaTheme="minorHAnsi" w:cs="Times New Roman"/>
+          <w:rFonts w:eastAsia="Times New Roman" w:cs="Times New Roman"/>
           <w:kern w:val="0"/>
-          <w:sz w:val="22"/>
-          <w:szCs w:val="22"/>
-          <w:lang w:eastAsia="en-US" w:bidi="ar-SA"/>
-        </w:rPr>
-      </w:pPr>
-      <w:r>
-        <w:rPr>
-          <w:rFonts w:eastAsiaTheme="minorHAnsi" w:cs="Times New Roman"/>
-          <w:kern w:val="0"/>
-          <w:sz w:val="22"/>
-          <w:szCs w:val="22"/>
-          <w:lang w:eastAsia="en-US" w:bidi="ar-SA"/>
-        </w:rPr>
-        <w:t>Informe Lista Tareas</w:t>
-      </w:r>
-    </w:p>
-    <w:p>
-      <w:pPr>
-        <w:spacing w:after="210"/>
+          <w:lang w:eastAsia="es-ES" w:bidi="ar-SA"/>
+        </w:rPr>
+      </w:pPr>
+    </w:p>
+    <w:p>
+      <w:pPr>
+        <w:pStyle w:val="Prrafodelista"/>
+        <w:numPr>
+          <w:ilvl w:val="0"/>
+          <w:numId w:val="15"/>
+        </w:numPr>
+        <w:spacing w:after="210" w:line="240" w:lineRule="auto"/>
+        <w:contextualSpacing w:val="0"/>
         <w:jc w:val="both"/>
         <w:rPr>
-          <w:rFonts w:eastAsiaTheme="minorHAnsi" w:cs="Times New Roman"/>
-          <w:kern w:val="0"/>
-          <w:sz w:val="22"/>
-          <w:szCs w:val="22"/>
-          <w:lang w:eastAsia="en-US" w:bidi="ar-SA"/>
-        </w:rPr>
-      </w:pPr>
-    </w:p>
-    <w:p>
-      <w:pPr>
-        <w:spacing w:after="210"/>
+          <w:rFonts w:ascii="Times New Roman" w:eastAsia="Times New Roman" w:hAnsi="Times New Roman" w:cs="Times New Roman"/>
+          <w:sz w:val="24"/>
+          <w:szCs w:val="24"/>
+          <w:lang w:eastAsia="es-ES"/>
+        </w:rPr>
+      </w:pPr>
+      <w:r>
+        <w:rPr>
+          <w:rFonts w:ascii="Times New Roman" w:eastAsia="Times New Roman" w:hAnsi="Times New Roman" w:cs="Times New Roman"/>
+          <w:sz w:val="24"/>
+          <w:szCs w:val="24"/>
+          <w:lang w:eastAsia="es-ES"/>
+        </w:rPr>
+        <w:t>Crear proyecto en el cli de ionic con el comando ionic serve listaTareas blank.</w:t>
+      </w:r>
+    </w:p>
+    <w:p>
+      <w:pPr>
+        <w:pStyle w:val="Prrafodelista"/>
+        <w:numPr>
+          <w:ilvl w:val="0"/>
+          <w:numId w:val="15"/>
+        </w:numPr>
+        <w:spacing w:after="210" w:line="240" w:lineRule="auto"/>
+        <w:contextualSpacing w:val="0"/>
         <w:jc w:val="both"/>
         <w:rPr>
-          <w:rFonts w:eastAsiaTheme="minorHAnsi" w:cs="Times New Roman"/>
-          <w:kern w:val="0"/>
-          <w:sz w:val="22"/>
-          <w:szCs w:val="22"/>
-          <w:lang w:eastAsia="en-US" w:bidi="ar-SA"/>
-        </w:rPr>
-      </w:pPr>
-      <w:r>
-        <w:rPr>
-          <w:rFonts w:eastAsiaTheme="minorHAnsi" w:cs="Times New Roman"/>
-          <w:kern w:val="0"/>
-          <w:sz w:val="22"/>
-          <w:szCs w:val="22"/>
-          <w:lang w:eastAsia="en-US" w:bidi="ar-SA"/>
-        </w:rPr>
-        <w:t>Crear proyecto en el cli de ionic con el comando ionic serve listaTareas blank.</w:t>
-      </w:r>
-    </w:p>
-    <w:p>
-      <w:pPr>
-        <w:spacing w:after="210"/>
+          <w:rFonts w:ascii="Times New Roman" w:eastAsia="Times New Roman" w:hAnsi="Times New Roman" w:cs="Times New Roman"/>
+          <w:sz w:val="24"/>
+          <w:szCs w:val="24"/>
+          <w:lang w:eastAsia="es-ES"/>
+        </w:rPr>
+      </w:pPr>
+      <w:r>
+        <w:rPr>
+          <w:rFonts w:ascii="Times New Roman" w:eastAsia="Times New Roman" w:hAnsi="Times New Roman" w:cs="Times New Roman"/>
+          <w:sz w:val="24"/>
+          <w:szCs w:val="24"/>
+          <w:lang w:eastAsia="es-ES"/>
+        </w:rPr>
+        <w:t>Crear el modelo Task para las tareas con las propiedades descripción, esImportante, finalizada y el método para clonar una tarea.</w:t>
+      </w:r>
+    </w:p>
+    <w:p>
+      <w:pPr>
+        <w:pStyle w:val="Prrafodelista"/>
+        <w:numPr>
+          <w:ilvl w:val="0"/>
+          <w:numId w:val="15"/>
+        </w:numPr>
+        <w:spacing w:after="210" w:line="240" w:lineRule="auto"/>
+        <w:contextualSpacing w:val="0"/>
         <w:jc w:val="both"/>
         <w:rPr>
-          <w:rFonts w:eastAsiaTheme="minorHAnsi" w:cs="Times New Roman"/>
-          <w:kern w:val="0"/>
-          <w:sz w:val="22"/>
-          <w:szCs w:val="22"/>
-          <w:lang w:eastAsia="en-US" w:bidi="ar-SA"/>
-        </w:rPr>
-      </w:pPr>
-      <w:r>
-        <w:rPr>
-          <w:rFonts w:eastAsiaTheme="minorHAnsi" w:cs="Times New Roman"/>
-          <w:kern w:val="0"/>
-          <w:sz w:val="22"/>
-          <w:szCs w:val="22"/>
-          <w:lang w:eastAsia="en-US" w:bidi="ar-SA"/>
-        </w:rPr>
-        <w:t>Crear el modelo Task para las tareas con las propiedades descripción, esImportante, finalizada y el método para clonar una tarea.</w:t>
-      </w:r>
-    </w:p>
-    <w:p>
-      <w:pPr>
-        <w:spacing w:after="210"/>
+          <w:rFonts w:ascii="Times New Roman" w:eastAsia="Times New Roman" w:hAnsi="Times New Roman" w:cs="Times New Roman"/>
+          <w:sz w:val="24"/>
+          <w:szCs w:val="24"/>
+          <w:lang w:eastAsia="es-ES"/>
+        </w:rPr>
+      </w:pPr>
+      <w:r>
+        <w:rPr>
+          <w:rFonts w:ascii="Times New Roman" w:eastAsia="Times New Roman" w:hAnsi="Times New Roman" w:cs="Times New Roman"/>
+          <w:sz w:val="24"/>
+          <w:szCs w:val="24"/>
+          <w:lang w:eastAsia="es-ES"/>
+        </w:rPr>
+        <w:t>Cambiar color de ion-tollbar y cambiar el colo</w:t>
+      </w:r>
+      <w:r>
+        <w:rPr>
+          <w:rFonts w:ascii="Times New Roman" w:eastAsia="Times New Roman" w:hAnsi="Times New Roman" w:cs="Times New Roman"/>
+          <w:sz w:val="24"/>
+          <w:szCs w:val="24"/>
+          <w:lang w:eastAsia="es-ES"/>
+        </w:rPr>
+        <w:t>r primario en las variables de temas.</w:t>
+      </w:r>
+    </w:p>
+    <w:p>
+      <w:pPr>
+        <w:pStyle w:val="Prrafodelista"/>
+        <w:numPr>
+          <w:ilvl w:val="0"/>
+          <w:numId w:val="15"/>
+        </w:numPr>
+        <w:spacing w:after="210" w:line="240" w:lineRule="auto"/>
+        <w:contextualSpacing w:val="0"/>
         <w:jc w:val="both"/>
         <w:rPr>
-          <w:rFonts w:eastAsiaTheme="minorHAnsi" w:cs="Times New Roman"/>
-          <w:kern w:val="0"/>
-          <w:sz w:val="22"/>
-          <w:szCs w:val="22"/>
-          <w:lang w:eastAsia="en-US" w:bidi="ar-SA"/>
-        </w:rPr>
-      </w:pPr>
-      <w:r>
-        <w:rPr>
-          <w:rFonts w:eastAsiaTheme="minorHAnsi" w:cs="Times New Roman"/>
-          <w:kern w:val="0"/>
-          <w:sz w:val="22"/>
-          <w:szCs w:val="22"/>
-          <w:lang w:eastAsia="en-US" w:bidi="ar-SA"/>
-        </w:rPr>
-        <w:t>Cambiar color de ion-tollbar y cambiar el colo</w:t>
-      </w:r>
-      <w:r>
-        <w:rPr>
-          <w:rFonts w:eastAsiaTheme="minorHAnsi" w:cs="Times New Roman"/>
-          <w:kern w:val="0"/>
-          <w:sz w:val="22"/>
-          <w:szCs w:val="22"/>
-          <w:lang w:eastAsia="en-US" w:bidi="ar-SA"/>
-        </w:rPr>
-        <w:t>r primario en las variables de temas.</w:t>
-      </w:r>
-    </w:p>
-    <w:p>
-      <w:pPr>
-        <w:spacing w:after="210"/>
+          <w:rFonts w:ascii="Times New Roman" w:eastAsia="Times New Roman" w:hAnsi="Times New Roman" w:cs="Times New Roman"/>
+          <w:sz w:val="24"/>
+          <w:szCs w:val="24"/>
+          <w:lang w:eastAsia="es-ES"/>
+        </w:rPr>
+      </w:pPr>
+      <w:r>
+        <w:rPr>
+          <w:rFonts w:ascii="Times New Roman" w:eastAsia="Times New Roman" w:hAnsi="Times New Roman" w:cs="Times New Roman"/>
+          <w:sz w:val="24"/>
+          <w:szCs w:val="24"/>
+          <w:lang w:eastAsia="es-ES"/>
+        </w:rPr>
+        <w:t>Añadir el fab-botón.</w:t>
+      </w:r>
+    </w:p>
+    <w:p>
+      <w:pPr>
+        <w:pStyle w:val="Prrafodelista"/>
+        <w:numPr>
+          <w:ilvl w:val="0"/>
+          <w:numId w:val="15"/>
+        </w:numPr>
+        <w:spacing w:after="210" w:line="240" w:lineRule="auto"/>
+        <w:contextualSpacing w:val="0"/>
         <w:jc w:val="both"/>
         <w:rPr>
-          <w:rFonts w:eastAsiaTheme="minorHAnsi" w:cs="Times New Roman"/>
-          <w:kern w:val="0"/>
-          <w:sz w:val="22"/>
-          <w:szCs w:val="22"/>
-          <w:lang w:eastAsia="en-US" w:bidi="ar-SA"/>
-        </w:rPr>
-      </w:pPr>
-      <w:r>
-        <w:rPr>
-          <w:rFonts w:eastAsiaTheme="minorHAnsi" w:cs="Times New Roman"/>
-          <w:kern w:val="0"/>
-          <w:sz w:val="22"/>
-          <w:szCs w:val="22"/>
-          <w:lang w:eastAsia="en-US" w:bidi="ar-SA"/>
-        </w:rPr>
-        <w:t>Añadir el fab-botón.</w:t>
-      </w:r>
-    </w:p>
-    <w:p>
-      <w:pPr>
-        <w:spacing w:after="210"/>
+          <w:rFonts w:ascii="Times New Roman" w:eastAsia="Times New Roman" w:hAnsi="Times New Roman" w:cs="Times New Roman"/>
+          <w:sz w:val="24"/>
+          <w:szCs w:val="24"/>
+          <w:lang w:eastAsia="es-ES"/>
+        </w:rPr>
+      </w:pPr>
+      <w:r>
+        <w:rPr>
+          <w:rFonts w:ascii="Times New Roman" w:eastAsia="Times New Roman" w:hAnsi="Times New Roman" w:cs="Times New Roman"/>
+          <w:sz w:val="24"/>
+          <w:szCs w:val="24"/>
+          <w:lang w:eastAsia="es-ES"/>
+        </w:rPr>
+        <w:t>Crear el modal para la entrada de datos.</w:t>
+      </w:r>
+    </w:p>
+    <w:p>
+      <w:pPr>
+        <w:pStyle w:val="Prrafodelista"/>
+        <w:numPr>
+          <w:ilvl w:val="0"/>
+          <w:numId w:val="15"/>
+        </w:numPr>
+        <w:spacing w:after="210" w:line="240" w:lineRule="auto"/>
+        <w:contextualSpacing w:val="0"/>
         <w:jc w:val="both"/>
         <w:rPr>
-          <w:rFonts w:eastAsiaTheme="minorHAnsi" w:cs="Times New Roman"/>
-          <w:kern w:val="0"/>
-          <w:sz w:val="22"/>
-          <w:szCs w:val="22"/>
-          <w:lang w:eastAsia="en-US" w:bidi="ar-SA"/>
-        </w:rPr>
-      </w:pPr>
-      <w:r>
-        <w:rPr>
-          <w:rFonts w:eastAsiaTheme="minorHAnsi" w:cs="Times New Roman"/>
-          <w:kern w:val="0"/>
-          <w:sz w:val="22"/>
-          <w:szCs w:val="22"/>
-          <w:lang w:eastAsia="en-US" w:bidi="ar-SA"/>
-        </w:rPr>
-        <w:t>Crear el modal para la entrada de datos.</w:t>
-      </w:r>
-    </w:p>
-    <w:p>
-      <w:pPr>
-        <w:spacing w:after="210"/>
+          <w:rFonts w:ascii="Times New Roman" w:eastAsia="Times New Roman" w:hAnsi="Times New Roman" w:cs="Times New Roman"/>
+          <w:sz w:val="24"/>
+          <w:szCs w:val="24"/>
+          <w:lang w:eastAsia="es-ES"/>
+        </w:rPr>
+      </w:pPr>
+      <w:r>
+        <w:rPr>
+          <w:rFonts w:ascii="Times New Roman" w:eastAsia="Times New Roman" w:hAnsi="Times New Roman" w:cs="Times New Roman"/>
+          <w:sz w:val="24"/>
+          <w:szCs w:val="24"/>
+          <w:lang w:eastAsia="es-ES"/>
+        </w:rPr>
+        <w:t>Crear el servicio tarea.</w:t>
+      </w:r>
+    </w:p>
+    <w:p>
+      <w:pPr>
+        <w:pStyle w:val="Prrafodelista"/>
+        <w:numPr>
+          <w:ilvl w:val="0"/>
+          <w:numId w:val="15"/>
+        </w:numPr>
+        <w:spacing w:after="210" w:line="240" w:lineRule="auto"/>
+        <w:contextualSpacing w:val="0"/>
         <w:jc w:val="both"/>
         <w:rPr>
-          <w:rFonts w:eastAsiaTheme="minorHAnsi" w:cs="Times New Roman"/>
-          <w:kern w:val="0"/>
-          <w:sz w:val="22"/>
-          <w:szCs w:val="22"/>
-          <w:lang w:eastAsia="en-US" w:bidi="ar-SA"/>
-        </w:rPr>
-      </w:pPr>
-      <w:r>
-        <w:rPr>
-          <w:rFonts w:eastAsiaTheme="minorHAnsi" w:cs="Times New Roman"/>
-          <w:kern w:val="0"/>
-          <w:sz w:val="22"/>
-          <w:szCs w:val="22"/>
-          <w:lang w:eastAsia="en-US" w:bidi="ar-SA"/>
-        </w:rPr>
-        <w:t>Crear el servicio tarea.</w:t>
-      </w:r>
-    </w:p>
-    <w:p>
-      <w:pPr>
-        <w:spacing w:after="210"/>
+          <w:rFonts w:ascii="Times New Roman" w:eastAsia="Times New Roman" w:hAnsi="Times New Roman" w:cs="Times New Roman"/>
+          <w:sz w:val="24"/>
+          <w:szCs w:val="24"/>
+          <w:lang w:eastAsia="es-ES"/>
+        </w:rPr>
+      </w:pPr>
+      <w:r>
+        <w:rPr>
+          <w:rFonts w:ascii="Times New Roman" w:eastAsia="Times New Roman" w:hAnsi="Times New Roman" w:cs="Times New Roman"/>
+          <w:sz w:val="24"/>
+          <w:szCs w:val="24"/>
+          <w:lang w:eastAsia="es-ES"/>
+        </w:rPr>
+        <w:t>Crear  método</w:t>
+      </w:r>
+      <w:r>
+        <w:rPr>
+          <w:rFonts w:ascii="Times New Roman" w:eastAsia="Times New Roman" w:hAnsi="Times New Roman" w:cs="Times New Roman"/>
+          <w:sz w:val="24"/>
+          <w:szCs w:val="24"/>
+          <w:lang w:eastAsia="es-ES"/>
+        </w:rPr>
+        <w:t xml:space="preserve"> </w:t>
+      </w:r>
+      <w:r>
+        <w:rPr>
+          <w:rFonts w:ascii="Times New Roman" w:eastAsia="Times New Roman" w:hAnsi="Times New Roman" w:cs="Times New Roman"/>
+          <w:sz w:val="24"/>
+          <w:szCs w:val="24"/>
+          <w:lang w:eastAsia="es-ES"/>
+        </w:rPr>
+        <w:t xml:space="preserve"> </w:t>
+      </w:r>
+      <w:r>
+        <w:rPr>
+          <w:rFonts w:ascii="Times New Roman" w:eastAsia="Times New Roman" w:hAnsi="Times New Roman" w:cs="Times New Roman"/>
+          <w:sz w:val="24"/>
+          <w:szCs w:val="24"/>
+          <w:lang w:eastAsia="es-ES"/>
+        </w:rPr>
+        <w:t>para acceder al modal desde el home</w:t>
+      </w:r>
+      <w:r>
+        <w:rPr>
+          <w:rFonts w:ascii="Times New Roman" w:eastAsia="Times New Roman" w:hAnsi="Times New Roman" w:cs="Times New Roman"/>
+          <w:sz w:val="24"/>
+          <w:szCs w:val="24"/>
+          <w:lang w:eastAsia="es-ES"/>
+        </w:rPr>
+        <w:t>.</w:t>
+      </w:r>
+    </w:p>
+    <w:p>
+      <w:pPr>
+        <w:pStyle w:val="Prrafodelista"/>
+        <w:numPr>
+          <w:ilvl w:val="0"/>
+          <w:numId w:val="15"/>
+        </w:numPr>
+        <w:spacing w:after="210" w:line="240" w:lineRule="auto"/>
+        <w:contextualSpacing w:val="0"/>
         <w:jc w:val="both"/>
         <w:rPr>
-          <w:rFonts w:eastAsiaTheme="minorHAnsi" w:cs="Times New Roman"/>
-          <w:kern w:val="0"/>
-          <w:sz w:val="22"/>
-          <w:szCs w:val="22"/>
-          <w:lang w:eastAsia="en-US" w:bidi="ar-SA"/>
-        </w:rPr>
-      </w:pPr>
-      <w:r>
-        <w:rPr>
-          <w:rFonts w:eastAsiaTheme="minorHAnsi" w:cs="Times New Roman"/>
-          <w:kern w:val="0"/>
-          <w:sz w:val="22"/>
-          <w:szCs w:val="22"/>
-          <w:lang w:eastAsia="en-US" w:bidi="ar-SA"/>
-        </w:rPr>
-        <w:t>Crear  método</w:t>
-      </w:r>
-      <w:r>
-        <w:rPr>
-          <w:rFonts w:eastAsiaTheme="minorHAnsi" w:cs="Times New Roman"/>
-          <w:kern w:val="0"/>
-          <w:sz w:val="22"/>
-          <w:szCs w:val="22"/>
-          <w:lang w:eastAsia="en-US" w:bidi="ar-SA"/>
-        </w:rPr>
-        <w:t xml:space="preserve"> </w:t>
-      </w:r>
-      <w:r>
-        <w:rPr>
-          <w:rFonts w:eastAsiaTheme="minorHAnsi" w:cs="Times New Roman"/>
-          <w:kern w:val="0"/>
-          <w:sz w:val="22"/>
-          <w:szCs w:val="22"/>
-          <w:lang w:eastAsia="en-US" w:bidi="ar-SA"/>
-        </w:rPr>
-        <w:t xml:space="preserve"> </w:t>
-      </w:r>
-      <w:r>
-        <w:rPr>
-          <w:rFonts w:eastAsiaTheme="minorHAnsi" w:cs="Times New Roman"/>
-          <w:kern w:val="0"/>
-          <w:sz w:val="22"/>
-          <w:szCs w:val="22"/>
-          <w:lang w:eastAsia="en-US" w:bidi="ar-SA"/>
-        </w:rPr>
-        <w:t>para acceder al modal desde el home</w:t>
-      </w:r>
-      <w:r>
-        <w:rPr>
-          <w:rFonts w:eastAsiaTheme="minorHAnsi" w:cs="Times New Roman"/>
-          <w:kern w:val="0"/>
-          <w:sz w:val="22"/>
-          <w:szCs w:val="22"/>
-          <w:lang w:eastAsia="en-US" w:bidi="ar-SA"/>
+          <w:rFonts w:ascii="Times New Roman" w:eastAsia="Times New Roman" w:hAnsi="Times New Roman" w:cs="Times New Roman"/>
+          <w:sz w:val="24"/>
+          <w:szCs w:val="24"/>
+          <w:lang w:eastAsia="es-ES"/>
+        </w:rPr>
+      </w:pPr>
+      <w:r>
+        <w:rPr>
+          <w:rFonts w:ascii="Times New Roman" w:eastAsia="Times New Roman" w:hAnsi="Times New Roman" w:cs="Times New Roman"/>
+          <w:sz w:val="24"/>
+          <w:szCs w:val="24"/>
+          <w:lang w:eastAsia="es-ES"/>
+        </w:rPr>
+        <w:t xml:space="preserve">Crear método </w:t>
+      </w:r>
+      <w:r>
+        <w:rPr>
+          <w:rFonts w:ascii="Times New Roman" w:eastAsia="Times New Roman" w:hAnsi="Times New Roman" w:cs="Times New Roman"/>
+          <w:sz w:val="24"/>
+          <w:szCs w:val="24"/>
+          <w:lang w:eastAsia="es-ES"/>
+        </w:rPr>
+        <w:t>para añadir una tarea</w:t>
+      </w:r>
+      <w:r>
+        <w:rPr>
+          <w:rFonts w:ascii="Times New Roman" w:eastAsia="Times New Roman" w:hAnsi="Times New Roman" w:cs="Times New Roman"/>
+          <w:sz w:val="24"/>
+          <w:szCs w:val="24"/>
+          <w:lang w:eastAsia="es-ES"/>
         </w:rPr>
         <w:t>.</w:t>
       </w:r>
     </w:p>
     <w:p>
       <w:pPr>
-        <w:spacing w:after="210"/>
+        <w:pStyle w:val="Prrafodelista"/>
+        <w:numPr>
+          <w:ilvl w:val="0"/>
+          <w:numId w:val="15"/>
+        </w:numPr>
+        <w:spacing w:after="210" w:line="240" w:lineRule="auto"/>
+        <w:contextualSpacing w:val="0"/>
         <w:jc w:val="both"/>
         <w:rPr>
-          <w:rFonts w:eastAsiaTheme="minorHAnsi" w:cs="Times New Roman"/>
-          <w:kern w:val="0"/>
-          <w:sz w:val="22"/>
-          <w:szCs w:val="22"/>
-          <w:lang w:eastAsia="en-US" w:bidi="ar-SA"/>
-        </w:rPr>
-      </w:pPr>
-      <w:r>
-        <w:rPr>
-          <w:rFonts w:eastAsiaTheme="minorHAnsi" w:cs="Times New Roman"/>
-          <w:kern w:val="0"/>
-          <w:sz w:val="22"/>
-          <w:szCs w:val="22"/>
-          <w:lang w:eastAsia="en-US" w:bidi="ar-SA"/>
-        </w:rPr>
-        <w:t xml:space="preserve">Crear método </w:t>
-      </w:r>
-      <w:r>
-        <w:rPr>
-          <w:rFonts w:eastAsiaTheme="minorHAnsi" w:cs="Times New Roman"/>
-          <w:kern w:val="0"/>
-          <w:sz w:val="22"/>
-          <w:szCs w:val="22"/>
-          <w:lang w:eastAsia="en-US" w:bidi="ar-SA"/>
-        </w:rPr>
-        <w:t>para añadir una tarea</w:t>
-      </w:r>
-      <w:r>
-        <w:rPr>
-          <w:rFonts w:eastAsiaTheme="minorHAnsi" w:cs="Times New Roman"/>
-          <w:kern w:val="0"/>
-          <w:sz w:val="22"/>
-          <w:szCs w:val="22"/>
-          <w:lang w:eastAsia="en-US" w:bidi="ar-SA"/>
+          <w:rFonts w:ascii="Times New Roman" w:eastAsia="Times New Roman" w:hAnsi="Times New Roman" w:cs="Times New Roman"/>
+          <w:sz w:val="24"/>
+          <w:szCs w:val="24"/>
+          <w:lang w:eastAsia="es-ES"/>
+        </w:rPr>
+      </w:pPr>
+      <w:r>
+        <w:rPr>
+          <w:rFonts w:ascii="Times New Roman" w:eastAsia="Times New Roman" w:hAnsi="Times New Roman" w:cs="Times New Roman"/>
+          <w:sz w:val="24"/>
+          <w:szCs w:val="24"/>
+          <w:lang w:eastAsia="es-ES"/>
+        </w:rPr>
+        <w:t>Mostrar elementos en la vista Home.</w:t>
+      </w:r>
+    </w:p>
+    <w:p>
+      <w:pPr>
+        <w:pStyle w:val="Prrafodelista"/>
+        <w:numPr>
+          <w:ilvl w:val="0"/>
+          <w:numId w:val="15"/>
+        </w:numPr>
+        <w:spacing w:after="210" w:line="240" w:lineRule="auto"/>
+        <w:contextualSpacing w:val="0"/>
+        <w:jc w:val="both"/>
+        <w:rPr>
+          <w:rFonts w:ascii="Times New Roman" w:eastAsia="Times New Roman" w:hAnsi="Times New Roman" w:cs="Times New Roman"/>
+          <w:sz w:val="24"/>
+          <w:szCs w:val="24"/>
+          <w:lang w:eastAsia="es-ES"/>
+        </w:rPr>
+      </w:pPr>
+      <w:r>
+        <w:rPr>
+          <w:rFonts w:ascii="Times New Roman" w:eastAsia="Times New Roman" w:hAnsi="Times New Roman" w:cs="Times New Roman"/>
+          <w:sz w:val="24"/>
+          <w:szCs w:val="24"/>
+          <w:lang w:eastAsia="es-ES"/>
+        </w:rPr>
+        <w:t>Añadir el Sliding con las funciones para eliminar y añadir elementos.</w:t>
+      </w:r>
+    </w:p>
+    <w:p>
+      <w:pPr>
+        <w:pStyle w:val="Prrafodelista"/>
+        <w:numPr>
+          <w:ilvl w:val="0"/>
+          <w:numId w:val="15"/>
+        </w:numPr>
+        <w:spacing w:after="210" w:line="240" w:lineRule="auto"/>
+        <w:contextualSpacing w:val="0"/>
+        <w:jc w:val="both"/>
+        <w:rPr>
+          <w:rFonts w:ascii="Times New Roman" w:eastAsia="Times New Roman" w:hAnsi="Times New Roman" w:cs="Times New Roman"/>
+          <w:sz w:val="24"/>
+          <w:szCs w:val="24"/>
+          <w:lang w:eastAsia="es-ES"/>
+        </w:rPr>
+      </w:pPr>
+      <w:r>
+        <w:rPr>
+          <w:rFonts w:ascii="Times New Roman" w:eastAsia="Times New Roman" w:hAnsi="Times New Roman" w:cs="Times New Roman"/>
+          <w:sz w:val="24"/>
+          <w:szCs w:val="24"/>
+          <w:lang w:eastAsia="es-ES"/>
+        </w:rPr>
+        <w:t>Crear el método en el servicio para eliminar y modificar elementos.</w:t>
+      </w:r>
+    </w:p>
+    <w:p>
+      <w:pPr>
+        <w:pStyle w:val="Prrafodelista"/>
+        <w:numPr>
+          <w:ilvl w:val="0"/>
+          <w:numId w:val="15"/>
+        </w:numPr>
+        <w:spacing w:after="210" w:line="240" w:lineRule="auto"/>
+        <w:contextualSpacing w:val="0"/>
+        <w:jc w:val="both"/>
+        <w:rPr>
+          <w:rFonts w:ascii="Times New Roman" w:eastAsia="Times New Roman" w:hAnsi="Times New Roman" w:cs="Times New Roman"/>
+          <w:sz w:val="24"/>
+          <w:szCs w:val="24"/>
+          <w:lang w:eastAsia="es-ES"/>
+        </w:rPr>
+      </w:pPr>
+      <w:r>
+        <w:rPr>
+          <w:rFonts w:ascii="Times New Roman" w:eastAsia="Times New Roman" w:hAnsi="Times New Roman" w:cs="Times New Roman"/>
+          <w:sz w:val="24"/>
+          <w:szCs w:val="24"/>
+          <w:lang w:eastAsia="es-ES"/>
+        </w:rPr>
+        <w:t>Funciones para el</w:t>
+      </w:r>
+      <w:r>
+        <w:rPr>
+          <w:rFonts w:ascii="Times New Roman" w:eastAsia="Times New Roman" w:hAnsi="Times New Roman" w:cs="Times New Roman"/>
+          <w:sz w:val="24"/>
+          <w:szCs w:val="24"/>
+          <w:lang w:eastAsia="es-ES"/>
+        </w:rPr>
+        <w:t>iminar y modificar elementos desde el home.</w:t>
+      </w:r>
+    </w:p>
+    <w:p>
+      <w:pPr>
+        <w:pStyle w:val="Prrafodelista"/>
+        <w:numPr>
+          <w:ilvl w:val="0"/>
+          <w:numId w:val="15"/>
+        </w:numPr>
+        <w:spacing w:after="210" w:line="240" w:lineRule="auto"/>
+        <w:contextualSpacing w:val="0"/>
+        <w:jc w:val="both"/>
+        <w:rPr>
+          <w:rFonts w:ascii="Times New Roman" w:eastAsia="Times New Roman" w:hAnsi="Times New Roman" w:cs="Times New Roman"/>
+          <w:sz w:val="24"/>
+          <w:szCs w:val="24"/>
+          <w:lang w:eastAsia="es-ES"/>
+        </w:rPr>
+      </w:pPr>
+      <w:r>
+        <w:rPr>
+          <w:rFonts w:ascii="Times New Roman" w:eastAsia="Times New Roman" w:hAnsi="Times New Roman" w:cs="Times New Roman"/>
+          <w:sz w:val="24"/>
+          <w:szCs w:val="24"/>
+          <w:lang w:eastAsia="es-ES"/>
+        </w:rPr>
+        <w:t>Modificaciones en el Modal para poder usarlo para actualizar y para añadir.</w:t>
+      </w:r>
+    </w:p>
+    <w:p>
+      <w:pPr>
+        <w:pStyle w:val="Prrafodelista"/>
+        <w:numPr>
+          <w:ilvl w:val="0"/>
+          <w:numId w:val="15"/>
+        </w:numPr>
+        <w:spacing w:after="210" w:line="240" w:lineRule="auto"/>
+        <w:contextualSpacing w:val="0"/>
+        <w:jc w:val="both"/>
+        <w:rPr>
+          <w:rFonts w:ascii="Times New Roman" w:eastAsia="Times New Roman" w:hAnsi="Times New Roman" w:cs="Times New Roman"/>
+          <w:sz w:val="24"/>
+          <w:szCs w:val="24"/>
+          <w:lang w:eastAsia="es-ES"/>
+        </w:rPr>
+      </w:pPr>
+      <w:r>
+        <w:rPr>
+          <w:rFonts w:ascii="Times New Roman" w:eastAsia="Times New Roman" w:hAnsi="Times New Roman" w:cs="Times New Roman"/>
+          <w:sz w:val="24"/>
+          <w:szCs w:val="24"/>
+          <w:lang w:eastAsia="es-ES"/>
+        </w:rPr>
+        <w:t>Función para ver si hay tareas terminadas, creado en el servicio.</w:t>
+      </w:r>
+    </w:p>
+    <w:p>
+      <w:pPr>
+        <w:pStyle w:val="Prrafodelista"/>
+        <w:numPr>
+          <w:ilvl w:val="0"/>
+          <w:numId w:val="15"/>
+        </w:numPr>
+        <w:spacing w:after="210" w:line="240" w:lineRule="auto"/>
+        <w:contextualSpacing w:val="0"/>
+        <w:jc w:val="both"/>
+        <w:rPr>
+          <w:rFonts w:ascii="Times New Roman" w:eastAsia="Times New Roman" w:hAnsi="Times New Roman" w:cs="Times New Roman"/>
+          <w:sz w:val="24"/>
+          <w:szCs w:val="24"/>
+          <w:lang w:eastAsia="es-ES"/>
+        </w:rPr>
+      </w:pPr>
+      <w:r>
+        <w:rPr>
+          <w:rFonts w:ascii="Times New Roman" w:eastAsia="Times New Roman" w:hAnsi="Times New Roman" w:cs="Times New Roman"/>
+          <w:sz w:val="24"/>
+          <w:szCs w:val="24"/>
+          <w:lang w:eastAsia="es-ES"/>
+        </w:rPr>
+        <w:t>Crear pipe para ordenar los importantes primero.</w:t>
+      </w:r>
+    </w:p>
+    <w:p>
+      <w:pPr>
+        <w:pStyle w:val="Prrafodelista"/>
+        <w:numPr>
+          <w:ilvl w:val="0"/>
+          <w:numId w:val="15"/>
+        </w:numPr>
+        <w:spacing w:after="210" w:line="240" w:lineRule="auto"/>
+        <w:contextualSpacing w:val="0"/>
+        <w:jc w:val="both"/>
+        <w:rPr>
+          <w:rFonts w:ascii="Times New Roman" w:eastAsia="Times New Roman" w:hAnsi="Times New Roman" w:cs="Times New Roman"/>
+          <w:sz w:val="24"/>
+          <w:szCs w:val="24"/>
+          <w:lang w:eastAsia="es-ES"/>
+        </w:rPr>
+      </w:pPr>
+      <w:r>
+        <w:rPr>
+          <w:rFonts w:ascii="Times New Roman" w:eastAsia="Times New Roman" w:hAnsi="Times New Roman" w:cs="Times New Roman"/>
+          <w:sz w:val="24"/>
+          <w:szCs w:val="24"/>
+          <w:lang w:eastAsia="es-ES"/>
+        </w:rPr>
+        <w:t>Correcciones en actualizar tarea.</w:t>
+      </w:r>
+    </w:p>
+    <w:p>
+      <w:pPr>
+        <w:pStyle w:val="Prrafodelista"/>
+        <w:numPr>
+          <w:ilvl w:val="0"/>
+          <w:numId w:val="15"/>
+        </w:numPr>
+        <w:spacing w:after="210" w:line="240" w:lineRule="auto"/>
+        <w:contextualSpacing w:val="0"/>
+        <w:jc w:val="both"/>
+        <w:rPr>
+          <w:rFonts w:ascii="Times New Roman" w:eastAsia="Times New Roman" w:hAnsi="Times New Roman" w:cs="Times New Roman"/>
+          <w:sz w:val="24"/>
+          <w:szCs w:val="24"/>
+          <w:lang w:eastAsia="es-ES"/>
+        </w:rPr>
+      </w:pPr>
+      <w:r>
+        <w:rPr>
+          <w:rFonts w:ascii="Times New Roman" w:eastAsia="Times New Roman" w:hAnsi="Times New Roman" w:cs="Times New Roman"/>
+          <w:sz w:val="24"/>
+          <w:szCs w:val="24"/>
+          <w:lang w:eastAsia="es-ES"/>
+        </w:rPr>
+        <w:t>Añadida función para mostrar toast</w:t>
+      </w:r>
+      <w:r>
+        <w:rPr>
+          <w:rFonts w:ascii="Times New Roman" w:eastAsia="Times New Roman" w:hAnsi="Times New Roman" w:cs="Times New Roman"/>
+          <w:sz w:val="24"/>
+          <w:szCs w:val="24"/>
+          <w:lang w:eastAsia="es-ES"/>
+        </w:rPr>
+        <w:t xml:space="preserve"> si hay cambios o no en la modificación</w:t>
+      </w:r>
+      <w:r>
+        <w:rPr>
+          <w:rFonts w:ascii="Times New Roman" w:eastAsia="Times New Roman" w:hAnsi="Times New Roman" w:cs="Times New Roman"/>
+          <w:sz w:val="24"/>
+          <w:szCs w:val="24"/>
+          <w:lang w:eastAsia="es-ES"/>
         </w:rPr>
         <w:t>.</w:t>
-      </w:r>
-    </w:p>
-    <w:p>
-      <w:pPr>
-        <w:spacing w:after="210"/>
-        <w:jc w:val="both"/>
-        <w:rPr>
-          <w:rFonts w:eastAsiaTheme="minorHAnsi" w:cs="Times New Roman"/>
-          <w:kern w:val="0"/>
-          <w:sz w:val="22"/>
-          <w:szCs w:val="22"/>
-          <w:lang w:eastAsia="en-US" w:bidi="ar-SA"/>
-        </w:rPr>
-      </w:pPr>
-      <w:r>
-        <w:rPr>
-          <w:rFonts w:eastAsiaTheme="minorHAnsi" w:cs="Times New Roman"/>
-          <w:kern w:val="0"/>
-          <w:sz w:val="22"/>
-          <w:szCs w:val="22"/>
-          <w:lang w:eastAsia="en-US" w:bidi="ar-SA"/>
-        </w:rPr>
-        <w:t>Mostrar elementos en la vista Home.</w:t>
-      </w:r>
-    </w:p>
-    <w:p>
-      <w:pPr>
-        <w:spacing w:after="210"/>
-        <w:jc w:val="both"/>
-        <w:rPr>
-          <w:rFonts w:eastAsiaTheme="minorHAnsi" w:cs="Times New Roman"/>
-          <w:kern w:val="0"/>
-          <w:sz w:val="22"/>
-          <w:szCs w:val="22"/>
-          <w:lang w:eastAsia="en-US" w:bidi="ar-SA"/>
-        </w:rPr>
-      </w:pPr>
-      <w:r>
-        <w:rPr>
-          <w:rFonts w:eastAsiaTheme="minorHAnsi" w:cs="Times New Roman"/>
-          <w:kern w:val="0"/>
-          <w:sz w:val="22"/>
-          <w:szCs w:val="22"/>
-          <w:lang w:eastAsia="en-US" w:bidi="ar-SA"/>
-        </w:rPr>
-        <w:t>Añadir el Sliding con las funciones para eliminar y añadir elementos.</w:t>
-      </w:r>
-    </w:p>
-    <w:p>
-      <w:pPr>
-        <w:spacing w:after="210"/>
-        <w:jc w:val="both"/>
-        <w:rPr>
-          <w:rFonts w:eastAsiaTheme="minorHAnsi" w:cs="Times New Roman"/>
-          <w:kern w:val="0"/>
-          <w:sz w:val="22"/>
-          <w:szCs w:val="22"/>
-          <w:lang w:eastAsia="en-US" w:bidi="ar-SA"/>
-        </w:rPr>
-      </w:pPr>
-      <w:r>
-        <w:rPr>
-          <w:rFonts w:eastAsiaTheme="minorHAnsi" w:cs="Times New Roman"/>
-          <w:kern w:val="0"/>
-          <w:sz w:val="22"/>
-          <w:szCs w:val="22"/>
-          <w:lang w:eastAsia="en-US" w:bidi="ar-SA"/>
-        </w:rPr>
-        <w:t>Crear el método en el servicio para eliminar y modificar elementos.</w:t>
-      </w:r>
-    </w:p>
-    <w:p>
-      <w:pPr>
-        <w:spacing w:after="210"/>
-        <w:jc w:val="both"/>
-        <w:rPr>
-          <w:rFonts w:eastAsiaTheme="minorHAnsi" w:cs="Times New Roman"/>
-          <w:kern w:val="0"/>
-          <w:sz w:val="22"/>
-          <w:szCs w:val="22"/>
-          <w:lang w:eastAsia="en-US" w:bidi="ar-SA"/>
-        </w:rPr>
-      </w:pPr>
-      <w:r>
-        <w:rPr>
-          <w:rFonts w:eastAsiaTheme="minorHAnsi" w:cs="Times New Roman"/>
-          <w:kern w:val="0"/>
-          <w:sz w:val="22"/>
-          <w:szCs w:val="22"/>
-          <w:lang w:eastAsia="en-US" w:bidi="ar-SA"/>
-        </w:rPr>
-        <w:t>Funciones para el</w:t>
-      </w:r>
-      <w:r>
-        <w:rPr>
-          <w:rFonts w:eastAsiaTheme="minorHAnsi" w:cs="Times New Roman"/>
-          <w:kern w:val="0"/>
-          <w:sz w:val="22"/>
-          <w:szCs w:val="22"/>
-          <w:lang w:eastAsia="en-US" w:bidi="ar-SA"/>
-        </w:rPr>
-        <w:t>iminar y modificar elementos desde el home.</w:t>
-      </w:r>
-    </w:p>
-    <w:p>
-      <w:pPr>
-        <w:spacing w:after="210"/>
-        <w:jc w:val="both"/>
-        <w:rPr>
-          <w:rFonts w:eastAsiaTheme="minorHAnsi" w:cs="Times New Roman"/>
-          <w:kern w:val="0"/>
-          <w:sz w:val="22"/>
-          <w:szCs w:val="22"/>
-          <w:lang w:eastAsia="en-US" w:bidi="ar-SA"/>
-        </w:rPr>
-      </w:pPr>
-      <w:r>
-        <w:rPr>
-          <w:rFonts w:eastAsiaTheme="minorHAnsi" w:cs="Times New Roman"/>
-          <w:kern w:val="0"/>
-          <w:sz w:val="22"/>
-          <w:szCs w:val="22"/>
-          <w:lang w:eastAsia="en-US" w:bidi="ar-SA"/>
-        </w:rPr>
-        <w:t>Modificaciones en el Modal para poder usarlo para actualizar y para añadir.</w:t>
-      </w:r>
-    </w:p>
-    <w:p>
-      <w:pPr>
-        <w:spacing w:after="210"/>
-        <w:jc w:val="both"/>
-        <w:rPr>
-          <w:rFonts w:eastAsiaTheme="minorHAnsi" w:cs="Times New Roman"/>
-          <w:kern w:val="0"/>
-          <w:sz w:val="22"/>
-          <w:szCs w:val="22"/>
-          <w:lang w:eastAsia="en-US" w:bidi="ar-SA"/>
-        </w:rPr>
-      </w:pPr>
-      <w:r>
-        <w:rPr>
-          <w:rFonts w:eastAsiaTheme="minorHAnsi" w:cs="Times New Roman"/>
-          <w:kern w:val="0"/>
-          <w:sz w:val="22"/>
-          <w:szCs w:val="22"/>
-          <w:lang w:eastAsia="en-US" w:bidi="ar-SA"/>
-        </w:rPr>
-        <w:t>Función para ver si hay tareas terminadas, creado en el servicio.</w:t>
-      </w:r>
-    </w:p>
-    <w:p>
-      <w:pPr>
-        <w:spacing w:after="210"/>
-        <w:jc w:val="both"/>
-        <w:rPr>
-          <w:rFonts w:eastAsiaTheme="minorHAnsi" w:cs="Times New Roman"/>
-          <w:kern w:val="0"/>
-          <w:sz w:val="22"/>
-          <w:szCs w:val="22"/>
-          <w:lang w:eastAsia="en-US" w:bidi="ar-SA"/>
-        </w:rPr>
-      </w:pPr>
-      <w:r>
-        <w:rPr>
-          <w:rFonts w:eastAsiaTheme="minorHAnsi" w:cs="Times New Roman"/>
-          <w:kern w:val="0"/>
-          <w:sz w:val="22"/>
-          <w:szCs w:val="22"/>
-          <w:lang w:eastAsia="en-US" w:bidi="ar-SA"/>
-        </w:rPr>
-        <w:t>Crear pipe para ordenar los importantes primero.</w:t>
-      </w:r>
-    </w:p>
-    <w:p>
-      <w:pPr>
-        <w:spacing w:after="210"/>
-        <w:jc w:val="both"/>
-        <w:rPr>
-          <w:rFonts w:eastAsiaTheme="minorHAnsi" w:cs="Times New Roman"/>
-          <w:kern w:val="0"/>
-          <w:sz w:val="22"/>
-          <w:szCs w:val="22"/>
-          <w:lang w:eastAsia="en-US" w:bidi="ar-SA"/>
-        </w:rPr>
-      </w:pPr>
-      <w:r>
-        <w:rPr>
-          <w:rFonts w:eastAsiaTheme="minorHAnsi" w:cs="Times New Roman"/>
-          <w:kern w:val="0"/>
-          <w:sz w:val="22"/>
-          <w:szCs w:val="22"/>
-          <w:lang w:eastAsia="en-US" w:bidi="ar-SA"/>
-        </w:rPr>
-        <w:t>Correcciones en actualizar tarea.</w:t>
-      </w:r>
-    </w:p>
-    <w:p>
-      <w:pPr>
-        <w:spacing w:after="210"/>
-        <w:jc w:val="both"/>
-        <w:rPr>
-          <w:rFonts w:eastAsiaTheme="minorHAnsi" w:cs="Times New Roman"/>
-          <w:kern w:val="0"/>
-          <w:sz w:val="22"/>
-          <w:szCs w:val="22"/>
-          <w:lang w:eastAsia="en-US" w:bidi="ar-SA"/>
-        </w:rPr>
-      </w:pPr>
-      <w:r>
-        <w:rPr>
-          <w:rFonts w:eastAsiaTheme="minorHAnsi" w:cs="Times New Roman"/>
-          <w:kern w:val="0"/>
-          <w:sz w:val="22"/>
-          <w:szCs w:val="22"/>
-          <w:lang w:eastAsia="en-US" w:bidi="ar-SA"/>
-        </w:rPr>
-        <w:t>Añadida función para mostrar toast.</w:t>
       </w:r>
     </w:p>
     <w:p>
@@ -1251,7 +1441,11 @@
           <w:lang w:eastAsia="en-US" w:bidi="ar-SA"/>
         </w:rPr>
       </w:pPr>
-      <w:r>
+    </w:p>
+    <w:p>
+      <w:pPr>
+        <w:spacing w:after="210"/>
+        <w:jc w:val="both"/>
         <w:rPr>
           <w:rFonts w:eastAsiaTheme="minorHAnsi" w:cs="Times New Roman"/>
           <w:b/>
@@ -1260,8 +1454,7 @@
           <w:szCs w:val="28"/>
           <w:lang w:eastAsia="en-US" w:bidi="ar-SA"/>
         </w:rPr>
-        <w:t>Incidencias</w:t>
-      </w:r>
+      </w:pPr>
     </w:p>
     <w:p>
       <w:pPr>
@@ -1269,21 +1462,124 @@
         <w:jc w:val="both"/>
         <w:rPr>
           <w:rFonts w:eastAsiaTheme="minorHAnsi" w:cs="Times New Roman"/>
+          <w:b/>
           <w:kern w:val="0"/>
-          <w:sz w:val="22"/>
-          <w:szCs w:val="22"/>
+          <w:sz w:val="28"/>
+          <w:szCs w:val="28"/>
           <w:lang w:eastAsia="en-US" w:bidi="ar-SA"/>
         </w:rPr>
       </w:pPr>
-      <w:r>
+    </w:p>
+    <w:p>
+      <w:pPr>
+        <w:spacing w:after="210"/>
+        <w:rPr>
+          <w:rFonts w:eastAsiaTheme="minorHAnsi" w:cs="Times New Roman"/>
+          <w:b/>
+          <w:color w:val="00B0F0"/>
+          <w:kern w:val="0"/>
+          <w:sz w:val="36"/>
+          <w:szCs w:val="36"/>
+          <w:lang w:eastAsia="en-US" w:bidi="ar-SA"/>
+        </w:rPr>
+      </w:pPr>
+      <w:r>
+        <w:rPr>
+          <w:rFonts w:eastAsiaTheme="minorHAnsi" w:cs="Times New Roman"/>
+          <w:b/>
+          <w:color w:val="00B0F0"/>
+          <w:kern w:val="0"/>
+          <w:sz w:val="36"/>
+          <w:szCs w:val="36"/>
+          <w:lang w:eastAsia="en-US" w:bidi="ar-SA"/>
+        </w:rPr>
+        <w:lastRenderedPageBreak/>
+        <w:t>3.</w:t>
+      </w:r>
+      <w:r>
+        <w:rPr>
+          <w:rFonts w:eastAsiaTheme="minorHAnsi" w:cs="Times New Roman"/>
+          <w:b/>
+          <w:color w:val="00B0F0"/>
+          <w:kern w:val="0"/>
+          <w:sz w:val="36"/>
+          <w:szCs w:val="36"/>
+          <w:lang w:eastAsia="en-US" w:bidi="ar-SA"/>
+        </w:rPr>
+        <w:t>Incidencias</w:t>
+      </w:r>
+    </w:p>
+    <w:p>
+      <w:pPr>
+        <w:spacing w:after="210"/>
+        <w:jc w:val="both"/>
+        <w:rPr>
+          <w:rFonts w:eastAsiaTheme="minorHAnsi" w:cs="Times New Roman"/>
+          <w:b/>
+          <w:kern w:val="0"/>
+          <w:lang w:eastAsia="en-US" w:bidi="ar-SA"/>
+        </w:rPr>
+      </w:pPr>
+      <w:r>
+        <w:rPr>
+          <w:rFonts w:eastAsiaTheme="minorHAnsi" w:cs="Times New Roman"/>
+          <w:b/>
+          <w:kern w:val="0"/>
+          <w:lang w:eastAsia="en-US" w:bidi="ar-SA"/>
+        </w:rPr>
+        <w:t>updateTask(item: Task, id) en el servicio task.service</w:t>
+      </w:r>
+    </w:p>
+    <w:p>
+      <w:pPr>
+        <w:spacing w:after="210"/>
+        <w:jc w:val="both"/>
         <w:rPr>
           <w:rFonts w:eastAsiaTheme="minorHAnsi" w:cs="Times New Roman"/>
           <w:kern w:val="0"/>
-          <w:sz w:val="22"/>
-          <w:szCs w:val="22"/>
+          <w:u w:val="single"/>
           <w:lang w:eastAsia="en-US" w:bidi="ar-SA"/>
         </w:rPr>
-        <w:t>updateTask(item: Task, id) en el servicio task.service</w:t>
+      </w:pPr>
+      <w:r>
+        <w:rPr>
+          <w:rFonts w:eastAsiaTheme="minorHAnsi" w:cs="Times New Roman"/>
+          <w:kern w:val="0"/>
+          <w:lang w:eastAsia="en-US" w:bidi="ar-SA"/>
+        </w:rPr>
+        <w:t>En el modelo se ha añadido autom</w:t>
+      </w:r>
+      <w:r>
+        <w:rPr>
+          <w:rFonts w:eastAsiaTheme="minorHAnsi" w:cs="Times New Roman"/>
+          <w:kern w:val="0"/>
+          <w:lang w:eastAsia="en-US" w:bidi="ar-SA"/>
+        </w:rPr>
+        <w:t>áticamente por VSC</w:t>
+      </w:r>
+      <w:r>
+        <w:rPr>
+          <w:rFonts w:eastAsiaTheme="minorHAnsi" w:cs="Times New Roman"/>
+          <w:kern w:val="0"/>
+          <w:lang w:eastAsia="en-US" w:bidi="ar-SA"/>
+        </w:rPr>
+        <w:t xml:space="preserve"> </w:t>
+      </w:r>
+      <w:r>
+        <w:rPr>
+          <w:rFonts w:eastAsiaTheme="minorHAnsi" w:cs="Times New Roman"/>
+          <w:kern w:val="0"/>
+          <w:lang w:eastAsia="en-US" w:bidi="ar-SA"/>
+        </w:rPr>
+        <w:t>a</w:t>
+      </w:r>
+      <w:r>
+        <w:rPr>
+          <w:rFonts w:eastAsiaTheme="minorHAnsi" w:cs="Times New Roman"/>
+          <w:kern w:val="0"/>
+          <w:lang w:eastAsia="en-US" w:bidi="ar-SA"/>
+        </w:rPr>
+        <w:t xml:space="preserve"> TypeScript.</w:t>
       </w:r>
     </w:p>
     <w:p>
@@ -1291,11 +1587,23 @@
         <w:spacing w:after="210"/>
         <w:jc w:val="both"/>
         <w:rPr>
+          <w:rFonts w:cs="Times New Roman"/>
+        </w:rPr>
+      </w:pPr>
+      <w:r>
+        <w:rPr>
+          <w:rFonts w:cs="Times New Roman"/>
+        </w:rPr>
+        <w:t>    [x: string]: any;</w:t>
+      </w:r>
+    </w:p>
+    <w:p>
+      <w:pPr>
+        <w:spacing w:after="210"/>
+        <w:jc w:val="both"/>
+        <w:rPr>
           <w:rFonts w:eastAsiaTheme="minorHAnsi" w:cs="Times New Roman"/>
           <w:kern w:val="0"/>
-          <w:sz w:val="22"/>
-          <w:szCs w:val="22"/>
-          <w:u w:val="single"/>
           <w:lang w:eastAsia="en-US" w:bidi="ar-SA"/>
         </w:rPr>
       </w:pPr>
@@ -1303,142 +1611,30 @@
         <w:rPr>
           <w:rFonts w:eastAsiaTheme="minorHAnsi" w:cs="Times New Roman"/>
           <w:kern w:val="0"/>
-          <w:sz w:val="22"/>
-          <w:szCs w:val="22"/>
           <w:lang w:eastAsia="en-US" w:bidi="ar-SA"/>
         </w:rPr>
-        <w:t>En el modelo se ha añadido autom</w:t>
+        <w:t>Porque</w:t>
       </w:r>
       <w:r>
         <w:rPr>
           <w:rFonts w:eastAsiaTheme="minorHAnsi" w:cs="Times New Roman"/>
           <w:kern w:val="0"/>
-          <w:sz w:val="22"/>
-          <w:szCs w:val="22"/>
           <w:lang w:eastAsia="en-US" w:bidi="ar-SA"/>
         </w:rPr>
-        <w:t>áticamente por VSC</w:t>
+        <w:t xml:space="preserve"> al actualizar en el servicio la función updateTask(item: Task, id) no encuentra los parámetros recibidos ítem.data.parametro</w:t>
       </w:r>
       <w:r>
         <w:rPr>
           <w:rFonts w:eastAsiaTheme="minorHAnsi" w:cs="Times New Roman"/>
           <w:kern w:val="0"/>
-          <w:sz w:val="22"/>
-          <w:szCs w:val="22"/>
           <w:lang w:eastAsia="en-US" w:bidi="ar-SA"/>
         </w:rPr>
-        <w:t xml:space="preserve"> </w:t>
+        <w:t xml:space="preserve"> y me daba error si lo no mantenía</w:t>
       </w:r>
       <w:r>
         <w:rPr>
           <w:rFonts w:eastAsiaTheme="minorHAnsi" w:cs="Times New Roman"/>
           <w:kern w:val="0"/>
-          <w:sz w:val="22"/>
-          <w:szCs w:val="22"/>
-          <w:lang w:eastAsia="en-US" w:bidi="ar-SA"/>
-        </w:rPr>
-        <w:t>a</w:t>
-      </w:r>
-      <w:r>
-        <w:rPr>
-          <w:rFonts w:eastAsiaTheme="minorHAnsi" w:cs="Times New Roman"/>
-          <w:kern w:val="0"/>
-          <w:sz w:val="22"/>
-          <w:szCs w:val="22"/>
-          <w:lang w:eastAsia="en-US" w:bidi="ar-SA"/>
-        </w:rPr>
-        <w:t xml:space="preserve"> TypeScript.</w:t>
-      </w:r>
-    </w:p>
-    <w:p>
-      <w:pPr>
-        <w:spacing w:after="210"/>
-        <w:jc w:val="both"/>
-        <w:rPr>
-          <w:rFonts w:cs="Times New Roman"/>
-        </w:rPr>
-      </w:pPr>
-      <w:r>
-        <w:rPr>
-          <w:rFonts w:cs="Times New Roman"/>
-        </w:rPr>
-        <w:t>    [x: string]: any;</w:t>
-      </w:r>
-    </w:p>
-    <w:p>
-      <w:pPr>
-        <w:spacing w:after="210"/>
-        <w:jc w:val="both"/>
-        <w:rPr>
-          <w:rFonts w:eastAsiaTheme="minorHAnsi" w:cs="Times New Roman"/>
-          <w:kern w:val="0"/>
-          <w:sz w:val="22"/>
-          <w:szCs w:val="22"/>
-          <w:lang w:eastAsia="en-US" w:bidi="ar-SA"/>
-        </w:rPr>
-      </w:pPr>
-    </w:p>
-    <w:p>
-      <w:pPr>
-        <w:spacing w:after="210"/>
-        <w:jc w:val="both"/>
-        <w:rPr>
-          <w:rFonts w:eastAsiaTheme="minorHAnsi" w:cs="Times New Roman"/>
-          <w:kern w:val="0"/>
-          <w:sz w:val="22"/>
-          <w:szCs w:val="22"/>
-          <w:lang w:eastAsia="en-US" w:bidi="ar-SA"/>
-        </w:rPr>
-      </w:pPr>
-    </w:p>
-    <w:p>
-      <w:pPr>
-        <w:spacing w:after="210"/>
-        <w:jc w:val="both"/>
-        <w:rPr>
-          <w:rFonts w:eastAsiaTheme="minorHAnsi" w:cs="Times New Roman"/>
-          <w:kern w:val="0"/>
-          <w:sz w:val="22"/>
-          <w:szCs w:val="22"/>
-          <w:lang w:eastAsia="en-US" w:bidi="ar-SA"/>
-        </w:rPr>
-      </w:pPr>
-      <w:r>
-        <w:rPr>
-          <w:rFonts w:eastAsiaTheme="minorHAnsi" w:cs="Times New Roman"/>
-          <w:kern w:val="0"/>
-          <w:sz w:val="22"/>
-          <w:szCs w:val="22"/>
-          <w:lang w:eastAsia="en-US" w:bidi="ar-SA"/>
-        </w:rPr>
-        <w:t>Porque</w:t>
-      </w:r>
-      <w:r>
-        <w:rPr>
-          <w:rFonts w:eastAsiaTheme="minorHAnsi" w:cs="Times New Roman"/>
-          <w:kern w:val="0"/>
-          <w:sz w:val="22"/>
-          <w:szCs w:val="22"/>
-          <w:lang w:eastAsia="en-US" w:bidi="ar-SA"/>
-        </w:rPr>
-        <w:t xml:space="preserve"> al actualizar en el servicio la función updateTask(item: Task, id) no encuentra los parámetros recibidos ítem.data.parametro</w:t>
-      </w:r>
-      <w:r>
-        <w:rPr>
-          <w:rFonts w:eastAsiaTheme="minorHAnsi" w:cs="Times New Roman"/>
-          <w:kern w:val="0"/>
-          <w:sz w:val="22"/>
-          <w:szCs w:val="22"/>
-          <w:lang w:eastAsia="en-US" w:bidi="ar-SA"/>
-        </w:rPr>
-        <w:t xml:space="preserve"> y me daba error si lo no mantenía</w:t>
-      </w:r>
-      <w:r>
-        <w:rPr>
-          <w:rFonts w:eastAsiaTheme="minorHAnsi" w:cs="Times New Roman"/>
-          <w:kern w:val="0"/>
-          <w:sz w:val="22"/>
-          <w:szCs w:val="22"/>
           <w:lang w:eastAsia="en-US" w:bidi="ar-SA"/>
         </w:rPr>
         <w:t>.</w:t>
@@ -1501,8 +1697,6 @@
           <w:rFonts w:eastAsiaTheme="minorHAnsi" w:cs="Times New Roman"/>
           <w:b/>
           <w:kern w:val="0"/>
-          <w:sz w:val="22"/>
-          <w:szCs w:val="22"/>
           <w:lang w:eastAsia="en-US" w:bidi="ar-SA"/>
         </w:rPr>
       </w:pPr>
@@ -1511,8 +1705,6 @@
           <w:rFonts w:eastAsiaTheme="minorHAnsi" w:cs="Times New Roman"/>
           <w:b/>
           <w:kern w:val="0"/>
-          <w:sz w:val="22"/>
-          <w:szCs w:val="22"/>
           <w:lang w:eastAsia="en-US" w:bidi="ar-SA"/>
         </w:rPr>
         <w:t> public checkForTasks() en el servicio task.service</w:t>
@@ -1525,8 +1717,6 @@
         <w:rPr>
           <w:rFonts w:eastAsiaTheme="minorHAnsi" w:cs="Times New Roman"/>
           <w:kern w:val="0"/>
-          <w:sz w:val="22"/>
-          <w:szCs w:val="22"/>
           <w:lang w:eastAsia="en-US" w:bidi="ar-SA"/>
         </w:rPr>
       </w:pPr>
@@ -1534,8 +1724,6 @@
         <w:rPr>
           <w:rFonts w:eastAsiaTheme="minorHAnsi" w:cs="Times New Roman"/>
           <w:kern w:val="0"/>
-          <w:sz w:val="22"/>
-          <w:szCs w:val="22"/>
           <w:lang w:eastAsia="en-US" w:bidi="ar-SA"/>
         </w:rPr>
         <w:t>He intentado utilizar el some que sirve para comprobar si algún elemento del array cumple condición de la función que se le pasa, pero no he conseguido que funcione.</w:t>
@@ -1546,176 +1734,267 @@
         <w:spacing w:after="210"/>
         <w:jc w:val="both"/>
         <w:rPr>
-          <w:rFonts w:cs="Times New Roman"/>
-        </w:rPr>
-      </w:pPr>
-      <w:r>
-        <w:rPr>
-          <w:rFonts w:cs="Times New Roman"/>
-        </w:rPr>
-        <w:t> </w:t>
-      </w:r>
-      <w:r>
+          <w:rFonts w:eastAsiaTheme="minorHAnsi" w:cs="Times New Roman"/>
+          <w:kern w:val="0"/>
+          <w:lang w:eastAsia="en-US" w:bidi="ar-SA"/>
+        </w:rPr>
+      </w:pPr>
+      <w:r>
+        <w:rPr>
+          <w:rFonts w:eastAsiaTheme="minorHAnsi" w:cs="Times New Roman"/>
+          <w:kern w:val="0"/>
+          <w:lang w:eastAsia="en-US" w:bidi="ar-SA"/>
+        </w:rPr>
+        <w:t>Para mi entender está función lo que esperaba de ella era que al recorrer el array si hubiese un elemento en el array de objeto que fuese true mandaba true.</w:t>
+      </w:r>
+    </w:p>
+    <w:p>
+      <w:pPr>
+        <w:spacing w:after="210"/>
+        <w:jc w:val="both"/>
         <w:rPr>
           <w:rFonts w:cs="Times New Roman"/>
           <w:i/>
           <w:iCs/>
         </w:rPr>
+      </w:pPr>
+      <w:r>
+        <w:rPr>
+          <w:rFonts w:cs="Times New Roman"/>
+        </w:rPr>
+        <w:t> </w:t>
+      </w:r>
+      <w:r>
+        <w:rPr>
+          <w:rFonts w:cs="Times New Roman"/>
+          <w:i/>
+          <w:iCs/>
+        </w:rPr>
         <w:t>// const state: boolean = this.tasks.some(elem =&gt; elem.isFinished === true);</w:t>
       </w:r>
     </w:p>
     <w:p>
       <w:pPr>
         <w:pStyle w:val="textogeneral"/>
+        <w:ind w:left="0"/>
+        <w:rPr>
+          <w:rFonts w:ascii="Times New Roman" w:hAnsi="Times New Roman" w:cs="Times New Roman"/>
+        </w:rPr>
       </w:pPr>
     </w:p>
     <w:p>
       <w:pPr>
         <w:pStyle w:val="textogeneral"/>
-      </w:pPr>
+        <w:rPr>
+          <w:rFonts w:ascii="Times New Roman" w:eastAsiaTheme="minorHAnsi" w:hAnsi="Times New Roman" w:cs="Times New Roman"/>
+          <w:b/>
+          <w:kern w:val="0"/>
+          <w:sz w:val="24"/>
+          <w:lang w:eastAsia="en-US" w:bidi="ar-SA"/>
+        </w:rPr>
+      </w:pPr>
+      <w:r>
+        <w:rPr>
+          <w:rFonts w:ascii="Times New Roman" w:eastAsiaTheme="minorHAnsi" w:hAnsi="Times New Roman" w:cs="Times New Roman"/>
+          <w:b/>
+          <w:kern w:val="0"/>
+          <w:sz w:val="24"/>
+          <w:lang w:eastAsia="en-US" w:bidi="ar-SA"/>
+        </w:rPr>
+        <w:t>Estilos desde google fonts</w:t>
+      </w:r>
     </w:p>
     <w:p>
       <w:pPr>
         <w:pStyle w:val="textogeneral"/>
-      </w:pPr>
+        <w:rPr>
+          <w:rFonts w:ascii="Times New Roman" w:eastAsiaTheme="minorHAnsi" w:hAnsi="Times New Roman" w:cs="Times New Roman"/>
+          <w:kern w:val="0"/>
+          <w:sz w:val="24"/>
+          <w:lang w:eastAsia="en-US" w:bidi="ar-SA"/>
+        </w:rPr>
+      </w:pPr>
+      <w:r>
+        <w:rPr>
+          <w:rFonts w:ascii="Times New Roman" w:eastAsiaTheme="minorHAnsi" w:hAnsi="Times New Roman" w:cs="Times New Roman"/>
+          <w:kern w:val="0"/>
+          <w:sz w:val="24"/>
+          <w:lang w:eastAsia="en-US" w:bidi="ar-SA"/>
+        </w:rPr>
+        <w:t>He intentado meter estilos desde googleFonts pero no he sido capaz, he añ</w:t>
+      </w:r>
+      <w:r>
+        <w:rPr>
+          <w:rFonts w:ascii="Times New Roman" w:eastAsiaTheme="minorHAnsi" w:hAnsi="Times New Roman" w:cs="Times New Roman"/>
+          <w:kern w:val="0"/>
+          <w:sz w:val="24"/>
+          <w:lang w:eastAsia="en-US" w:bidi="ar-SA"/>
+        </w:rPr>
+        <w:t xml:space="preserve">adido  /theme/elements.scss pero no me ha funcionado. El archivo lo he importado a global.scss como he visto que se hacía a partir de la versión 4 por internet. </w:t>
+      </w:r>
     </w:p>
     <w:p>
       <w:pPr>
         <w:pStyle w:val="textogeneral"/>
+        <w:rPr>
+          <w:rFonts w:ascii="Times New Roman" w:hAnsi="Times New Roman" w:cs="Times New Roman"/>
+        </w:rPr>
       </w:pPr>
     </w:p>
     <w:p>
       <w:pPr>
         <w:pStyle w:val="textogeneral"/>
+        <w:rPr>
+          <w:rFonts w:ascii="Times New Roman" w:hAnsi="Times New Roman" w:cs="Times New Roman"/>
+        </w:rPr>
       </w:pPr>
     </w:p>
     <w:p>
       <w:pPr>
         <w:pStyle w:val="textogeneral"/>
+        <w:rPr>
+          <w:rFonts w:ascii="Times New Roman" w:hAnsi="Times New Roman" w:cs="Times New Roman"/>
+        </w:rPr>
       </w:pPr>
     </w:p>
     <w:p>
       <w:pPr>
         <w:pStyle w:val="textogeneral"/>
+        <w:rPr>
+          <w:rFonts w:ascii="Times New Roman" w:hAnsi="Times New Roman" w:cs="Times New Roman"/>
+        </w:rPr>
       </w:pPr>
     </w:p>
     <w:p>
       <w:pPr>
         <w:pStyle w:val="textogeneral"/>
+        <w:rPr>
+          <w:rFonts w:ascii="Times New Roman" w:hAnsi="Times New Roman" w:cs="Times New Roman"/>
+        </w:rPr>
       </w:pPr>
     </w:p>
     <w:p>
       <w:pPr>
         <w:pStyle w:val="textogeneral"/>
+        <w:rPr>
+          <w:rFonts w:ascii="Times New Roman" w:hAnsi="Times New Roman" w:cs="Times New Roman"/>
+        </w:rPr>
       </w:pPr>
     </w:p>
     <w:p>
       <w:pPr>
         <w:pStyle w:val="textogeneral"/>
+        <w:rPr>
+          <w:rFonts w:ascii="Times New Roman" w:hAnsi="Times New Roman" w:cs="Times New Roman"/>
+        </w:rPr>
       </w:pPr>
     </w:p>
     <w:p>
       <w:pPr>
         <w:pStyle w:val="textogeneral"/>
+        <w:rPr>
+          <w:rFonts w:ascii="Times New Roman" w:hAnsi="Times New Roman" w:cs="Times New Roman"/>
+        </w:rPr>
       </w:pPr>
     </w:p>
     <w:p>
       <w:pPr>
         <w:pStyle w:val="textogeneral"/>
+        <w:rPr>
+          <w:rFonts w:ascii="Times New Roman" w:hAnsi="Times New Roman" w:cs="Times New Roman"/>
+        </w:rPr>
       </w:pPr>
     </w:p>
     <w:p>
       <w:pPr>
         <w:pStyle w:val="textogeneral"/>
+        <w:rPr>
+          <w:rFonts w:ascii="Times New Roman" w:hAnsi="Times New Roman" w:cs="Times New Roman"/>
+        </w:rPr>
       </w:pPr>
     </w:p>
     <w:p>
       <w:pPr>
         <w:pStyle w:val="textogeneral"/>
+        <w:rPr>
+          <w:rFonts w:ascii="Times New Roman" w:hAnsi="Times New Roman" w:cs="Times New Roman"/>
+        </w:rPr>
       </w:pPr>
     </w:p>
     <w:p>
       <w:pPr>
         <w:pStyle w:val="textogeneral"/>
+        <w:rPr>
+          <w:rFonts w:ascii="Times New Roman" w:hAnsi="Times New Roman" w:cs="Times New Roman"/>
+        </w:rPr>
       </w:pPr>
     </w:p>
     <w:p>
       <w:pPr>
         <w:pStyle w:val="textogeneral"/>
+        <w:rPr>
+          <w:rFonts w:ascii="Times New Roman" w:hAnsi="Times New Roman" w:cs="Times New Roman"/>
+        </w:rPr>
       </w:pPr>
     </w:p>
     <w:p>
       <w:pPr>
         <w:pStyle w:val="textogeneral"/>
+        <w:rPr>
+          <w:rFonts w:ascii="Times New Roman" w:hAnsi="Times New Roman" w:cs="Times New Roman"/>
+        </w:rPr>
       </w:pPr>
     </w:p>
     <w:p>
       <w:pPr>
         <w:pStyle w:val="textogeneral"/>
-      </w:pPr>
+        <w:rPr>
+          <w:rFonts w:ascii="Times New Roman" w:hAnsi="Times New Roman" w:cs="Times New Roman"/>
+        </w:rPr>
+      </w:pPr>
+    </w:p>
+    <w:p>
+      <w:pPr>
+        <w:spacing w:after="210"/>
+        <w:rPr>
+          <w:rFonts w:eastAsiaTheme="minorHAnsi" w:cs="Times New Roman"/>
+          <w:b/>
+          <w:color w:val="00B0F0"/>
+          <w:kern w:val="0"/>
+          <w:sz w:val="36"/>
+          <w:szCs w:val="36"/>
+          <w:lang w:eastAsia="en-US" w:bidi="ar-SA"/>
+        </w:rPr>
+      </w:pPr>
+      <w:r>
+        <w:rPr>
+          <w:rFonts w:eastAsiaTheme="minorHAnsi" w:cs="Times New Roman"/>
+          <w:b/>
+          <w:color w:val="00B0F0"/>
+          <w:kern w:val="0"/>
+          <w:sz w:val="36"/>
+          <w:szCs w:val="36"/>
+          <w:lang w:eastAsia="en-US" w:bidi="ar-SA"/>
+        </w:rPr>
+        <w:t>4.</w:t>
+      </w:r>
+      <w:r>
+        <w:rPr>
+          <w:rFonts w:eastAsiaTheme="minorHAnsi" w:cs="Times New Roman"/>
+          <w:b/>
+          <w:color w:val="00B0F0"/>
+          <w:kern w:val="0"/>
+          <w:sz w:val="36"/>
+          <w:szCs w:val="36"/>
+          <w:lang w:eastAsia="en-US" w:bidi="ar-SA"/>
+        </w:rPr>
+        <w:t>AUTOEVALUACIÓN</w:t>
+      </w:r>
     </w:p>
     <w:p>
       <w:pPr>
         <w:pStyle w:val="textogeneral"/>
       </w:pPr>
-    </w:p>
-    <w:p>
-      <w:pPr>
-        <w:pStyle w:val="textogeneral"/>
-      </w:pPr>
-    </w:p>
-    <w:p>
-      <w:pPr>
-        <w:pStyle w:val="textogeneral"/>
-      </w:pPr>
-    </w:p>
-    <w:p>
-      <w:pPr>
-        <w:pStyle w:val="textogeneral"/>
-      </w:pPr>
-    </w:p>
-    <w:p>
-      <w:pPr>
-        <w:pStyle w:val="textogeneral"/>
-      </w:pPr>
-    </w:p>
-    <w:p>
-      <w:pPr>
-        <w:pStyle w:val="textogeneral"/>
-      </w:pPr>
-    </w:p>
-    <w:p>
-      <w:pPr>
-        <w:pStyle w:val="textogeneral"/>
-      </w:pPr>
-    </w:p>
-    <w:p>
-      <w:pPr>
-        <w:pStyle w:val="textogeneral"/>
-      </w:pPr>
-    </w:p>
-    <w:p>
-      <w:pPr>
-        <w:pStyle w:val="textogeneral"/>
-      </w:pPr>
-    </w:p>
-    <w:p>
-      <w:pPr>
-        <w:pStyle w:val="textogeneral"/>
-      </w:pPr>
-    </w:p>
-    <w:p>
-      <w:pPr>
-        <w:pStyle w:val="textogeneral"/>
-      </w:pPr>
-    </w:p>
-    <w:p>
-      <w:pPr>
-        <w:pStyle w:val="Ttulo1"/>
-      </w:pPr>
-      <w:r>
-        <w:t>AUTOEVALUACIÓN</w:t>
-      </w:r>
     </w:p>
     <w:tbl>
       <w:tblPr>
@@ -1731,8 +2010,8 @@
         <w:tblLook w:val="04A0"/>
       </w:tblPr>
       <w:tblGrid>
-        <w:gridCol w:w="9983"/>
-        <w:gridCol w:w="977"/>
+        <w:gridCol w:w="9987"/>
+        <w:gridCol w:w="973"/>
       </w:tblGrid>
       <w:tr>
         <w:trPr>
@@ -1752,7 +2031,7 @@
                 <w:numId w:val="14"/>
               </w:numPr>
               <w:rPr>
-                <w:rFonts w:eastAsia="Times New Roman" w:cs="Times New Roman"/>
+                <w:rFonts w:ascii="Times New Roman" w:eastAsia="Times New Roman" w:hAnsi="Times New Roman" w:cs="Times New Roman"/>
                 <w:b/>
                 <w:bCs/>
                 <w:lang w:eastAsia="es-ES"/>
@@ -1760,7 +2039,7 @@
             </w:pPr>
             <w:r>
               <w:rPr>
-                <w:rFonts w:eastAsia="Times New Roman" w:cs="Times New Roman"/>
+                <w:rFonts w:ascii="Times New Roman" w:eastAsia="Times New Roman" w:hAnsi="Times New Roman" w:cs="Times New Roman"/>
                 <w:b/>
                 <w:bCs/>
                 <w:lang w:eastAsia="es-ES"/>
@@ -1783,20 +2062,20 @@
                 <w:numId w:val="14"/>
               </w:numPr>
               <w:rPr>
-                <w:rFonts w:eastAsia="Times New Roman" w:cs="Times New Roman"/>
+                <w:rFonts w:ascii="Times New Roman" w:eastAsia="Times New Roman" w:hAnsi="Times New Roman" w:cs="Times New Roman"/>
                 <w:lang w:eastAsia="es-ES"/>
               </w:rPr>
             </w:pPr>
             <w:r>
               <w:rPr>
-                <w:rFonts w:eastAsia="Times New Roman" w:cs="Times New Roman"/>
+                <w:rFonts w:ascii="Times New Roman" w:eastAsia="Times New Roman" w:hAnsi="Times New Roman" w:cs="Times New Roman"/>
                 <w:lang w:eastAsia="es-ES"/>
               </w:rPr>
               <w:t>6</w:t>
             </w:r>
             <w:r>
               <w:rPr>
-                <w:rFonts w:eastAsia="Times New Roman" w:cs="Times New Roman"/>
+                <w:rFonts w:ascii="Times New Roman" w:eastAsia="Times New Roman" w:hAnsi="Times New Roman" w:cs="Times New Roman"/>
                 <w:lang w:eastAsia="es-ES"/>
               </w:rPr>
               <w:t>,00</w:t>
@@ -1822,7 +2101,7 @@
                 <w:numId w:val="14"/>
               </w:numPr>
               <w:rPr>
-                <w:rFonts w:eastAsia="Times New Roman" w:cs="Times New Roman"/>
+                <w:rFonts w:ascii="Times New Roman" w:eastAsia="Times New Roman" w:hAnsi="Times New Roman" w:cs="Times New Roman"/>
                 <w:b/>
                 <w:bCs/>
                 <w:lang w:eastAsia="es-ES"/>
@@ -1830,7 +2109,7 @@
             </w:pPr>
             <w:r>
               <w:rPr>
-                <w:rFonts w:eastAsia="Times New Roman" w:cs="Times New Roman"/>
+                <w:rFonts w:ascii="Times New Roman" w:eastAsia="Times New Roman" w:hAnsi="Times New Roman" w:cs="Times New Roman"/>
                 <w:b/>
                 <w:bCs/>
                 <w:lang w:eastAsia="es-ES"/>
@@ -1853,20 +2132,20 @@
                 <w:numId w:val="14"/>
               </w:numPr>
               <w:rPr>
-                <w:rFonts w:eastAsia="Times New Roman" w:cs="Times New Roman"/>
+                <w:rFonts w:ascii="Times New Roman" w:eastAsia="Times New Roman" w:hAnsi="Times New Roman" w:cs="Times New Roman"/>
                 <w:lang w:eastAsia="es-ES"/>
               </w:rPr>
             </w:pPr>
             <w:r>
               <w:rPr>
-                <w:rFonts w:eastAsia="Times New Roman" w:cs="Times New Roman"/>
+                <w:rFonts w:ascii="Times New Roman" w:eastAsia="Times New Roman" w:hAnsi="Times New Roman" w:cs="Times New Roman"/>
                 <w:lang w:eastAsia="es-ES"/>
               </w:rPr>
-              <w:t>1</w:t>
+              <w:t>2</w:t>
             </w:r>
             <w:r>
               <w:rPr>
-                <w:rFonts w:eastAsia="Times New Roman" w:cs="Times New Roman"/>
+                <w:rFonts w:ascii="Times New Roman" w:eastAsia="Times New Roman" w:hAnsi="Times New Roman" w:cs="Times New Roman"/>
                 <w:lang w:eastAsia="es-ES"/>
               </w:rPr>
               <w:t>,00</w:t>
@@ -1892,7 +2171,7 @@
                 <w:numId w:val="14"/>
               </w:numPr>
               <w:rPr>
-                <w:rFonts w:eastAsia="Times New Roman" w:cs="Times New Roman"/>
+                <w:rFonts w:ascii="Times New Roman" w:eastAsia="Times New Roman" w:hAnsi="Times New Roman" w:cs="Times New Roman"/>
                 <w:b/>
                 <w:bCs/>
                 <w:lang w:eastAsia="es-ES"/>
@@ -1900,7 +2179,7 @@
             </w:pPr>
             <w:r>
               <w:rPr>
-                <w:rFonts w:eastAsia="Times New Roman" w:cs="Times New Roman"/>
+                <w:rFonts w:ascii="Times New Roman" w:eastAsia="Times New Roman" w:hAnsi="Times New Roman" w:cs="Times New Roman"/>
                 <w:b/>
                 <w:bCs/>
                 <w:lang w:eastAsia="es-ES"/>
@@ -1923,13 +2202,13 @@
                 <w:numId w:val="14"/>
               </w:numPr>
               <w:rPr>
-                <w:rFonts w:eastAsia="Times New Roman" w:cs="Times New Roman"/>
+                <w:rFonts w:ascii="Times New Roman" w:eastAsia="Times New Roman" w:hAnsi="Times New Roman" w:cs="Times New Roman"/>
                 <w:lang w:eastAsia="es-ES"/>
               </w:rPr>
             </w:pPr>
             <w:r>
               <w:rPr>
-                <w:rFonts w:eastAsia="Times New Roman" w:cs="Times New Roman"/>
+                <w:rFonts w:ascii="Times New Roman" w:eastAsia="Times New Roman" w:hAnsi="Times New Roman" w:cs="Times New Roman"/>
                 <w:lang w:eastAsia="es-ES"/>
               </w:rPr>
               <w:t>1,00</w:t>
@@ -1955,7 +2234,7 @@
                 <w:numId w:val="14"/>
               </w:numPr>
               <w:rPr>
-                <w:rFonts w:eastAsia="Times New Roman" w:cs="Times New Roman"/>
+                <w:rFonts w:ascii="Times New Roman" w:eastAsia="Times New Roman" w:hAnsi="Times New Roman" w:cs="Times New Roman"/>
                 <w:b/>
                 <w:bCs/>
                 <w:lang w:eastAsia="es-ES"/>
@@ -1963,7 +2242,7 @@
             </w:pPr>
             <w:r>
               <w:rPr>
-                <w:rFonts w:eastAsia="Times New Roman" w:cs="Times New Roman"/>
+                <w:rFonts w:ascii="Times New Roman" w:eastAsia="Times New Roman" w:hAnsi="Times New Roman" w:cs="Times New Roman"/>
                 <w:b/>
                 <w:bCs/>
                 <w:lang w:eastAsia="es-ES"/>
@@ -1986,20 +2265,20 @@
                 <w:numId w:val="14"/>
               </w:numPr>
               <w:rPr>
-                <w:rFonts w:eastAsia="Times New Roman" w:cs="Times New Roman"/>
+                <w:rFonts w:ascii="Times New Roman" w:eastAsia="Times New Roman" w:hAnsi="Times New Roman" w:cs="Times New Roman"/>
                 <w:lang w:eastAsia="es-ES"/>
               </w:rPr>
             </w:pPr>
             <w:r>
               <w:rPr>
-                <w:rFonts w:eastAsia="Times New Roman" w:cs="Times New Roman"/>
+                <w:rFonts w:ascii="Times New Roman" w:eastAsia="Times New Roman" w:hAnsi="Times New Roman" w:cs="Times New Roman"/>
                 <w:lang w:eastAsia="es-ES"/>
               </w:rPr>
               <w:t>1</w:t>
             </w:r>
             <w:r>
               <w:rPr>
-                <w:rFonts w:eastAsia="Times New Roman" w:cs="Times New Roman"/>
+                <w:rFonts w:ascii="Times New Roman" w:eastAsia="Times New Roman" w:hAnsi="Times New Roman" w:cs="Times New Roman"/>
                 <w:lang w:eastAsia="es-ES"/>
               </w:rPr>
               <w:t>,00</w:t>
@@ -2025,7 +2304,7 @@
                 <w:numId w:val="14"/>
               </w:numPr>
               <w:rPr>
-                <w:rFonts w:eastAsia="Times New Roman" w:cs="Times New Roman"/>
+                <w:rFonts w:ascii="Times New Roman" w:eastAsia="Times New Roman" w:hAnsi="Times New Roman" w:cs="Times New Roman"/>
                 <w:b/>
                 <w:bCs/>
                 <w:lang w:eastAsia="es-ES"/>
@@ -2033,7 +2312,7 @@
             </w:pPr>
             <w:r>
               <w:rPr>
-                <w:rFonts w:eastAsia="Times New Roman" w:cs="Times New Roman"/>
+                <w:rFonts w:ascii="Times New Roman" w:eastAsia="Times New Roman" w:hAnsi="Times New Roman" w:cs="Times New Roman"/>
                 <w:b/>
                 <w:bCs/>
                 <w:lang w:eastAsia="es-ES"/>
@@ -2056,20 +2335,20 @@
                 <w:numId w:val="14"/>
               </w:numPr>
               <w:rPr>
-                <w:rFonts w:eastAsia="Times New Roman" w:cs="Times New Roman"/>
+                <w:rFonts w:ascii="Times New Roman" w:eastAsia="Times New Roman" w:hAnsi="Times New Roman" w:cs="Times New Roman"/>
                 <w:lang w:eastAsia="es-ES"/>
               </w:rPr>
             </w:pPr>
             <w:r>
               <w:rPr>
-                <w:rFonts w:eastAsia="Times New Roman" w:cs="Times New Roman"/>
+                <w:rFonts w:ascii="Times New Roman" w:eastAsia="Times New Roman" w:hAnsi="Times New Roman" w:cs="Times New Roman"/>
                 <w:lang w:eastAsia="es-ES"/>
               </w:rPr>
               <w:t>0</w:t>
             </w:r>
             <w:r>
               <w:rPr>
-                <w:rFonts w:eastAsia="Times New Roman" w:cs="Times New Roman"/>
+                <w:rFonts w:ascii="Times New Roman" w:eastAsia="Times New Roman" w:hAnsi="Times New Roman" w:cs="Times New Roman"/>
                 <w:lang w:eastAsia="es-ES"/>
               </w:rPr>
               <w:t>,00</w:t>
@@ -2095,7 +2374,7 @@
                 <w:numId w:val="14"/>
               </w:numPr>
               <w:rPr>
-                <w:rFonts w:eastAsia="Times New Roman" w:cs="Times New Roman"/>
+                <w:rFonts w:ascii="Times New Roman" w:eastAsia="Times New Roman" w:hAnsi="Times New Roman" w:cs="Times New Roman"/>
                 <w:b/>
                 <w:bCs/>
                 <w:lang w:eastAsia="es-ES"/>
@@ -2103,7 +2382,7 @@
             </w:pPr>
             <w:r>
               <w:rPr>
-                <w:rFonts w:eastAsia="Times New Roman" w:cs="Times New Roman"/>
+                <w:rFonts w:ascii="Times New Roman" w:eastAsia="Times New Roman" w:hAnsi="Times New Roman" w:cs="Times New Roman"/>
                 <w:b/>
                 <w:bCs/>
                 <w:lang w:eastAsia="es-ES"/>
@@ -2126,20 +2405,20 @@
                 <w:numId w:val="14"/>
               </w:numPr>
               <w:rPr>
-                <w:rFonts w:eastAsia="Times New Roman" w:cs="Times New Roman"/>
+                <w:rFonts w:ascii="Times New Roman" w:eastAsia="Times New Roman" w:hAnsi="Times New Roman" w:cs="Times New Roman"/>
                 <w:lang w:eastAsia="es-ES"/>
               </w:rPr>
             </w:pPr>
             <w:r>
               <w:rPr>
-                <w:rFonts w:eastAsia="Times New Roman" w:cs="Times New Roman"/>
+                <w:rFonts w:ascii="Times New Roman" w:eastAsia="Times New Roman" w:hAnsi="Times New Roman" w:cs="Times New Roman"/>
                 <w:lang w:eastAsia="es-ES"/>
               </w:rPr>
               <w:t>0</w:t>
             </w:r>
             <w:r>
               <w:rPr>
-                <w:rFonts w:eastAsia="Times New Roman" w:cs="Times New Roman"/>
+                <w:rFonts w:ascii="Times New Roman" w:eastAsia="Times New Roman" w:hAnsi="Times New Roman" w:cs="Times New Roman"/>
                 <w:lang w:eastAsia="es-ES"/>
               </w:rPr>
               <w:t>,00</w:t>
@@ -2151,13 +2430,17 @@
     <w:p>
       <w:pPr>
         <w:pStyle w:val="textogeneral"/>
+        <w:rPr>
+          <w:rFonts w:ascii="Times New Roman" w:hAnsi="Times New Roman" w:cs="Times New Roman"/>
+        </w:rPr>
       </w:pPr>
     </w:p>
     <w:p>
       <w:pPr>
         <w:pStyle w:val="textogeneral"/>
-        <w:rPr>
-          <w:rFonts w:asciiTheme="minorHAnsi" w:eastAsia="Times New Roman" w:hAnsiTheme="minorHAnsi" w:cs="Times New Roman"/>
+        <w:ind w:left="7912"/>
+        <w:rPr>
+          <w:rFonts w:ascii="Times New Roman" w:eastAsia="Times New Roman" w:hAnsi="Times New Roman" w:cs="Times New Roman"/>
           <w:b/>
           <w:bCs/>
           <w:color w:val="00B0F0"/>
@@ -2169,7 +2452,7 @@
       </w:pPr>
       <w:r>
         <w:rPr>
-          <w:rFonts w:asciiTheme="minorHAnsi" w:eastAsia="Times New Roman" w:hAnsiTheme="minorHAnsi" w:cs="Times New Roman"/>
+          <w:rFonts w:ascii="Times New Roman" w:eastAsia="Times New Roman" w:hAnsi="Times New Roman" w:cs="Times New Roman"/>
           <w:b/>
           <w:bCs/>
           <w:color w:val="00B0F0"/>
@@ -2178,16 +2461,21 @@
           <w:szCs w:val="40"/>
           <w:lang w:eastAsia="es-ES" w:bidi="ar-SA"/>
         </w:rPr>
-        <w:t>Nota total 9</w:t>
+        <w:t>Nota total 10</w:t>
       </w:r>
     </w:p>
     <w:p>
       <w:pPr>
         <w:pStyle w:val="Ttulo1"/>
-      </w:pPr>
-      <w:r>
-        <w:t>BIBLIOGRAFÍA</w:t>
-      </w:r>
+        <w:numPr>
+          <w:ilvl w:val="0"/>
+          <w:numId w:val="0"/>
+        </w:numPr>
+        <w:ind w:left="432"/>
+        <w:rPr>
+          <w:rFonts w:ascii="Times New Roman" w:hAnsi="Times New Roman" w:cs="Times New Roman"/>
+        </w:rPr>
+      </w:pPr>
     </w:p>
     <w:sectPr>
       <w:headerReference w:type="default" r:id="rId16"/>
@@ -3510,6 +3798,119 @@
     </w:lvl>
   </w:abstractNum>
   <w:abstractNum w:abstractNumId="7">
+    <w:nsid w:val="473B737B"/>
+    <w:multiLevelType w:val="hybridMultilevel"/>
+    <w:tmpl w:val="330EFECE"/>
+    <w:lvl w:ilvl="0" w:tplc="0C0A0001">
+      <w:start w:val="1"/>
+      <w:numFmt w:val="bullet"/>
+      <w:lvlText w:val=""/>
+      <w:lvlJc w:val="left"/>
+      <w:pPr>
+        <w:ind w:left="720" w:hanging="360"/>
+      </w:pPr>
+      <w:rPr>
+        <w:rFonts w:ascii="Symbol" w:hAnsi="Symbol" w:hint="default"/>
+      </w:rPr>
+    </w:lvl>
+    <w:lvl w:ilvl="1" w:tplc="0C0A0003" w:tentative="1">
+      <w:start w:val="1"/>
+      <w:numFmt w:val="bullet"/>
+      <w:lvlText w:val="o"/>
+      <w:lvlJc w:val="left"/>
+      <w:pPr>
+        <w:ind w:left="1440" w:hanging="360"/>
+      </w:pPr>
+      <w:rPr>
+        <w:rFonts w:ascii="Courier New" w:hAnsi="Courier New" w:cs="Courier New" w:hint="default"/>
+      </w:rPr>
+    </w:lvl>
+    <w:lvl w:ilvl="2" w:tplc="0C0A0005" w:tentative="1">
+      <w:start w:val="1"/>
+      <w:numFmt w:val="bullet"/>
+      <w:lvlText w:val=""/>
+      <w:lvlJc w:val="left"/>
+      <w:pPr>
+        <w:ind w:left="2160" w:hanging="360"/>
+      </w:pPr>
+      <w:rPr>
+        <w:rFonts w:ascii="Wingdings" w:hAnsi="Wingdings" w:hint="default"/>
+      </w:rPr>
+    </w:lvl>
+    <w:lvl w:ilvl="3" w:tplc="0C0A0001" w:tentative="1">
+      <w:start w:val="1"/>
+      <w:numFmt w:val="bullet"/>
+      <w:lvlText w:val=""/>
+      <w:lvlJc w:val="left"/>
+      <w:pPr>
+        <w:ind w:left="2880" w:hanging="360"/>
+      </w:pPr>
+      <w:rPr>
+        <w:rFonts w:ascii="Symbol" w:hAnsi="Symbol" w:hint="default"/>
+      </w:rPr>
+    </w:lvl>
+    <w:lvl w:ilvl="4" w:tplc="0C0A0003" w:tentative="1">
+      <w:start w:val="1"/>
+      <w:numFmt w:val="bullet"/>
+      <w:lvlText w:val="o"/>
+      <w:lvlJc w:val="left"/>
+      <w:pPr>
+        <w:ind w:left="3600" w:hanging="360"/>
+      </w:pPr>
+      <w:rPr>
+        <w:rFonts w:ascii="Courier New" w:hAnsi="Courier New" w:cs="Courier New" w:hint="default"/>
+      </w:rPr>
+    </w:lvl>
+    <w:lvl w:ilvl="5" w:tplc="0C0A0005" w:tentative="1">
+      <w:start w:val="1"/>
+      <w:numFmt w:val="bullet"/>
+      <w:lvlText w:val=""/>
+      <w:lvlJc w:val="left"/>
+      <w:pPr>
+        <w:ind w:left="4320" w:hanging="360"/>
+      </w:pPr>
+      <w:rPr>
+        <w:rFonts w:ascii="Wingdings" w:hAnsi="Wingdings" w:hint="default"/>
+      </w:rPr>
+    </w:lvl>
+    <w:lvl w:ilvl="6" w:tplc="0C0A0001" w:tentative="1">
+      <w:start w:val="1"/>
+      <w:numFmt w:val="bullet"/>
+      <w:lvlText w:val=""/>
+      <w:lvlJc w:val="left"/>
+      <w:pPr>
+        <w:ind w:left="5040" w:hanging="360"/>
+      </w:pPr>
+      <w:rPr>
+        <w:rFonts w:ascii="Symbol" w:hAnsi="Symbol" w:hint="default"/>
+      </w:rPr>
+    </w:lvl>
+    <w:lvl w:ilvl="7" w:tplc="0C0A0003" w:tentative="1">
+      <w:start w:val="1"/>
+      <w:numFmt w:val="bullet"/>
+      <w:lvlText w:val="o"/>
+      <w:lvlJc w:val="left"/>
+      <w:pPr>
+        <w:ind w:left="5760" w:hanging="360"/>
+      </w:pPr>
+      <w:rPr>
+        <w:rFonts w:ascii="Courier New" w:hAnsi="Courier New" w:cs="Courier New" w:hint="default"/>
+      </w:rPr>
+    </w:lvl>
+    <w:lvl w:ilvl="8" w:tplc="0C0A0005" w:tentative="1">
+      <w:start w:val="1"/>
+      <w:numFmt w:val="bullet"/>
+      <w:lvlText w:val=""/>
+      <w:lvlJc w:val="left"/>
+      <w:pPr>
+        <w:ind w:left="6480" w:hanging="360"/>
+      </w:pPr>
+      <w:rPr>
+        <w:rFonts w:ascii="Wingdings" w:hAnsi="Wingdings" w:hint="default"/>
+      </w:rPr>
+    </w:lvl>
+  </w:abstractNum>
+  <w:abstractNum w:abstractNumId="8">
     <w:nsid w:val="51310093"/>
     <w:multiLevelType w:val="multilevel"/>
     <w:tmpl w:val="7F80DE6E"/>
@@ -3658,7 +4059,7 @@
       </w:rPr>
     </w:lvl>
   </w:abstractNum>
-  <w:abstractNum w:abstractNumId="8">
+  <w:abstractNum w:abstractNumId="9">
     <w:nsid w:val="60B6609F"/>
     <w:multiLevelType w:val="multilevel"/>
     <w:tmpl w:val="F09C1F84"/>
@@ -3807,7 +4208,7 @@
       </w:rPr>
     </w:lvl>
   </w:abstractNum>
-  <w:abstractNum w:abstractNumId="9">
+  <w:abstractNum w:abstractNumId="10">
     <w:nsid w:val="61B51699"/>
     <w:multiLevelType w:val="multilevel"/>
     <w:tmpl w:val="280E064C"/>
@@ -3948,7 +4349,7 @@
       </w:rPr>
     </w:lvl>
   </w:abstractNum>
-  <w:abstractNum w:abstractNumId="10">
+  <w:abstractNum w:abstractNumId="11">
     <w:nsid w:val="71D4158D"/>
     <w:multiLevelType w:val="multilevel"/>
     <w:tmpl w:val="DDA007CE"/>
@@ -4097,7 +4498,7 @@
       </w:rPr>
     </w:lvl>
   </w:abstractNum>
-  <w:abstractNum w:abstractNumId="11">
+  <w:abstractNum w:abstractNumId="12">
     <w:nsid w:val="7AAF70AB"/>
     <w:multiLevelType w:val="multilevel"/>
     <w:tmpl w:val="5A62F99C"/>
@@ -4247,7 +4648,7 @@
       </w:rPr>
     </w:lvl>
   </w:abstractNum>
-  <w:abstractNum w:abstractNumId="12">
+  <w:abstractNum w:abstractNumId="13">
     <w:nsid w:val="7CC017AD"/>
     <w:multiLevelType w:val="multilevel"/>
     <w:tmpl w:val="0890DF68"/>
@@ -4371,7 +4772,7 @@
     </w:lvl>
   </w:abstractNum>
   <w:num w:numId="1">
-    <w:abstractNumId w:val="12"/>
+    <w:abstractNumId w:val="13"/>
   </w:num>
   <w:num w:numId="2">
     <w:abstractNumId w:val="4"/>
@@ -4383,7 +4784,7 @@
     <w:abstractNumId w:val="5"/>
   </w:num>
   <w:num w:numId="5">
-    <w:abstractNumId w:val="9"/>
+    <w:abstractNumId w:val="10"/>
   </w:num>
   <w:num w:numId="6">
     <w:abstractNumId w:val="0"/>
@@ -4392,25 +4793,28 @@
     <w:abstractNumId w:val="2"/>
   </w:num>
   <w:num w:numId="8">
-    <w:abstractNumId w:val="11"/>
+    <w:abstractNumId w:val="12"/>
   </w:num>
   <w:num w:numId="9">
     <w:abstractNumId w:val="1"/>
   </w:num>
   <w:num w:numId="10">
-    <w:abstractNumId w:val="12"/>
+    <w:abstractNumId w:val="13"/>
   </w:num>
   <w:num w:numId="11">
-    <w:abstractNumId w:val="7"/>
+    <w:abstractNumId w:val="8"/>
   </w:num>
   <w:num w:numId="12">
-    <w:abstractNumId w:val="10"/>
+    <w:abstractNumId w:val="11"/>
   </w:num>
   <w:num w:numId="13">
-    <w:abstractNumId w:val="8"/>
+    <w:abstractNumId w:val="9"/>
   </w:num>
   <w:num w:numId="14">
     <w:abstractNumId w:val="3"/>
+  </w:num>
+  <w:num w:numId="15">
+    <w:abstractNumId w:val="7"/>
   </w:num>
 </w:numbering>
 </file>
@@ -4688,6 +5092,7 @@
   <w:style w:type="character" w:default="1" w:styleId="Fuentedeprrafopredeter">
     <w:name w:val="Default Paragraph Font"/>
     <w:uiPriority w:val="1"/>
+    <w:semiHidden/>
     <w:unhideWhenUsed/>
   </w:style>
   <w:style w:type="table" w:default="1" w:styleId="Tablanormal">
@@ -5767,7 +6172,7 @@
   <a:extraClrSchemeLst/>
   <a:extLst>
     <a:ext uri="{05A4C25C-085E-4340-85A3-A5531E510DB2}">
-      <thm15:themeFamily xmlns="" xmlns:thm15="http://schemas.microsoft.com/office/thememl/2012/main" name="Office Theme" id="{62F939B6-93AF-4DB8-9C6B-D6C7DFDC589F}" vid="{4A3C46E8-61CC-4603-A589-7422A47A8E4A}"/>
+      <thm15:themeFamily xmlns:thm15="http://schemas.microsoft.com/office/thememl/2012/main" xmlns="" name="Office Theme" id="{62F939B6-93AF-4DB8-9C6B-D6C7DFDC589F}" vid="{4A3C46E8-61CC-4603-A589-7422A47A8E4A}"/>
     </a:ext>
   </a:extLst>
 </a:theme>

</xml_diff>